<commit_message>
Move project to last chapter
</commit_message>
<xml_diff>
--- a/labmanual/English/WW101-00b-Intro.docx
+++ b/labmanual/English/WW101-00b-Intro.docx
@@ -2894,8 +2894,6 @@
                 <w:sz w:val="16"/>
               </w:rPr>
             </w:pPr>
-            <w:bookmarkStart w:id="64" w:name="_GoBack"/>
-            <w:bookmarkEnd w:id="64"/>
             <w:r>
               <w:rPr>
                 <w:sz w:val="16"/>
@@ -2909,7 +2907,7 @@
         <w:tblPrEx>
           <w:tblW w:w="5049" w:type="pct"/>
           <w:tblLayout w:type="fixed"/>
-          <w:tblPrExChange w:id="65" w:author="Greg Landry" w:date="2017-02-27T11:13:00Z">
+          <w:tblPrExChange w:id="64" w:author="Greg Landry" w:date="2017-02-27T11:13:00Z">
             <w:tblPrEx>
               <w:tblW w:w="5049" w:type="pct"/>
               <w:tblLayout w:type="fixed"/>
@@ -2923,7 +2921,7 @@
               <w:top w:val="single" w:sz="2" w:space="0" w:color="auto"/>
               <w:bottom w:val="single" w:sz="4" w:space="0" w:color="auto"/>
             </w:tcBorders>
-            <w:tcPrChange w:id="66" w:author="Greg Landry" w:date="2017-02-27T11:13:00Z">
+            <w:tcPrChange w:id="65" w:author="Greg Landry" w:date="2017-02-27T11:13:00Z">
               <w:tcPr>
                 <w:tcW w:w="553" w:type="dxa"/>
                 <w:tcBorders>
@@ -2939,7 +2937,7 @@
                 <w:sz w:val="16"/>
               </w:rPr>
             </w:pPr>
-            <w:del w:id="67" w:author="Greg Landry" w:date="2017-02-27T11:11:00Z">
+            <w:del w:id="66" w:author="Greg Landry" w:date="2017-02-27T11:11:00Z">
               <w:r>
                 <w:rPr>
                   <w:sz w:val="16"/>
@@ -2947,7 +2945,7 @@
                 <w:delText>1</w:delText>
               </w:r>
             </w:del>
-            <w:ins w:id="68" w:author="Greg Landry" w:date="2017-02-27T11:11:00Z">
+            <w:ins w:id="67" w:author="Greg Landry" w:date="2017-02-27T11:11:00Z">
               <w:r>
                 <w:rPr>
                   <w:sz w:val="16"/>
@@ -2964,7 +2962,7 @@
               <w:top w:val="single" w:sz="2" w:space="0" w:color="auto"/>
               <w:bottom w:val="single" w:sz="4" w:space="0" w:color="auto"/>
             </w:tcBorders>
-            <w:tcPrChange w:id="69" w:author="Greg Landry" w:date="2017-02-27T11:13:00Z">
+            <w:tcPrChange w:id="68" w:author="Greg Landry" w:date="2017-02-27T11:13:00Z">
               <w:tcPr>
                 <w:tcW w:w="1183" w:type="dxa"/>
                 <w:tcBorders>
@@ -2980,7 +2978,7 @@
                 <w:sz w:val="16"/>
               </w:rPr>
             </w:pPr>
-            <w:ins w:id="70" w:author="Greg Landry" w:date="2017-02-27T11:13:00Z">
+            <w:ins w:id="69" w:author="Greg Landry" w:date="2017-02-27T11:13:00Z">
               <w:r>
                 <w:rPr>
                   <w:sz w:val="16"/>
@@ -2988,7 +2986,7 @@
                 <w:t>8</w:t>
               </w:r>
             </w:ins>
-            <w:del w:id="71" w:author="Greg Landry" w:date="2017-02-27T11:13:00Z">
+            <w:del w:id="70" w:author="Greg Landry" w:date="2017-02-27T11:13:00Z">
               <w:r>
                 <w:rPr>
                   <w:sz w:val="16"/>
@@ -3002,7 +3000,7 @@
               </w:rPr>
               <w:t>:</w:t>
             </w:r>
-            <w:ins w:id="72" w:author="Greg Landry" w:date="2017-02-27T11:13:00Z">
+            <w:ins w:id="71" w:author="Greg Landry" w:date="2017-02-27T11:13:00Z">
               <w:r>
                 <w:rPr>
                   <w:sz w:val="16"/>
@@ -3010,7 +3008,7 @@
                 <w:t>3</w:t>
               </w:r>
             </w:ins>
-            <w:del w:id="73" w:author="Greg Landry" w:date="2017-02-27T11:13:00Z">
+            <w:del w:id="72" w:author="Greg Landry" w:date="2017-02-27T11:13:00Z">
               <w:r>
                 <w:rPr>
                   <w:sz w:val="16"/>
@@ -3024,7 +3022,7 @@
               </w:rPr>
               <w:t xml:space="preserve">0 – </w:t>
             </w:r>
-            <w:ins w:id="74" w:author="Greg Landry" w:date="2017-02-27T11:13:00Z">
+            <w:ins w:id="73" w:author="Greg Landry" w:date="2017-02-27T11:13:00Z">
               <w:r>
                 <w:rPr>
                   <w:sz w:val="16"/>
@@ -3032,7 +3030,7 @@
                 <w:t>10</w:t>
               </w:r>
             </w:ins>
-            <w:del w:id="75" w:author="Greg Landry" w:date="2017-02-27T11:13:00Z">
+            <w:del w:id="74" w:author="Greg Landry" w:date="2017-02-27T11:13:00Z">
               <w:r>
                 <w:rPr>
                   <w:sz w:val="16"/>
@@ -3046,7 +3044,7 @@
               </w:rPr>
               <w:t>:</w:t>
             </w:r>
-            <w:ins w:id="76" w:author="Greg Landry" w:date="2017-02-27T11:13:00Z">
+            <w:ins w:id="75" w:author="Greg Landry" w:date="2017-02-27T11:13:00Z">
               <w:r>
                 <w:rPr>
                   <w:sz w:val="16"/>
@@ -3054,7 +3052,7 @@
                 <w:t>00</w:t>
               </w:r>
             </w:ins>
-            <w:del w:id="77" w:author="Greg Landry" w:date="2017-02-27T11:13:00Z">
+            <w:del w:id="76" w:author="Greg Landry" w:date="2017-02-27T11:13:00Z">
               <w:r>
                 <w:rPr>
                   <w:sz w:val="16"/>
@@ -3071,7 +3069,7 @@
               <w:top w:val="single" w:sz="2" w:space="0" w:color="auto"/>
               <w:bottom w:val="single" w:sz="4" w:space="0" w:color="auto"/>
             </w:tcBorders>
-            <w:tcPrChange w:id="78" w:author="Greg Landry" w:date="2017-02-27T11:13:00Z">
+            <w:tcPrChange w:id="77" w:author="Greg Landry" w:date="2017-02-27T11:13:00Z">
               <w:tcPr>
                 <w:tcW w:w="885" w:type="dxa"/>
                 <w:tcBorders>
@@ -3103,7 +3101,7 @@
               <w:top w:val="single" w:sz="2" w:space="0" w:color="auto"/>
               <w:bottom w:val="single" w:sz="4" w:space="0" w:color="auto"/>
             </w:tcBorders>
-            <w:tcPrChange w:id="79" w:author="Greg Landry" w:date="2017-02-27T11:13:00Z">
+            <w:tcPrChange w:id="78" w:author="Greg Landry" w:date="2017-02-27T11:13:00Z">
               <w:tcPr>
                 <w:tcW w:w="1363" w:type="dxa"/>
                 <w:vMerge/>
@@ -3128,7 +3126,7 @@
               <w:top w:val="single" w:sz="2" w:space="0" w:color="auto"/>
               <w:bottom w:val="single" w:sz="4" w:space="0" w:color="auto"/>
             </w:tcBorders>
-            <w:tcPrChange w:id="80" w:author="Greg Landry" w:date="2017-02-27T11:13:00Z">
+            <w:tcPrChange w:id="79" w:author="Greg Landry" w:date="2017-02-27T11:13:00Z">
               <w:tcPr>
                 <w:tcW w:w="1109" w:type="dxa"/>
                 <w:tcBorders>
@@ -3159,7 +3157,7 @@
               <w:top w:val="single" w:sz="2" w:space="0" w:color="auto"/>
               <w:bottom w:val="single" w:sz="4" w:space="0" w:color="auto"/>
             </w:tcBorders>
-            <w:tcPrChange w:id="81" w:author="Greg Landry" w:date="2017-02-27T11:13:00Z">
+            <w:tcPrChange w:id="80" w:author="Greg Landry" w:date="2017-02-27T11:13:00Z">
               <w:tcPr>
                 <w:tcW w:w="4349" w:type="dxa"/>
                 <w:vMerge/>
@@ -3215,7 +3213,7 @@
                 <w:sz w:val="16"/>
               </w:rPr>
             </w:pPr>
-            <w:ins w:id="82" w:author="Greg Landry" w:date="2017-02-27T11:14:00Z">
+            <w:ins w:id="81" w:author="Greg Landry" w:date="2017-02-27T11:14:00Z">
               <w:r>
                 <w:rPr>
                   <w:sz w:val="16"/>
@@ -3223,7 +3221,7 @@
                 <w:t>10</w:t>
               </w:r>
             </w:ins>
-            <w:del w:id="83" w:author="Greg Landry" w:date="2017-02-27T11:14:00Z">
+            <w:del w:id="82" w:author="Greg Landry" w:date="2017-02-27T11:14:00Z">
               <w:r>
                 <w:rPr>
                   <w:sz w:val="16"/>
@@ -3237,7 +3235,7 @@
               </w:rPr>
               <w:t xml:space="preserve">:00 – </w:t>
             </w:r>
-            <w:ins w:id="84" w:author="Greg Landry" w:date="2017-02-27T11:14:00Z">
+            <w:ins w:id="83" w:author="Greg Landry" w:date="2017-02-27T11:14:00Z">
               <w:r>
                 <w:rPr>
                   <w:sz w:val="16"/>
@@ -3245,7 +3243,7 @@
                 <w:t>10</w:t>
               </w:r>
             </w:ins>
-            <w:del w:id="85" w:author="Greg Landry" w:date="2017-02-27T11:14:00Z">
+            <w:del w:id="84" w:author="Greg Landry" w:date="2017-02-27T11:14:00Z">
               <w:r>
                 <w:rPr>
                   <w:sz w:val="16"/>
@@ -3484,7 +3482,7 @@
                 <w:sz w:val="16"/>
               </w:rPr>
             </w:pPr>
-            <w:ins w:id="86" w:author="Greg Landry" w:date="2017-02-27T11:14:00Z">
+            <w:ins w:id="85" w:author="Greg Landry" w:date="2017-02-27T11:14:00Z">
               <w:r>
                 <w:rPr>
                   <w:sz w:val="16"/>
@@ -3492,21 +3490,21 @@
                 <w:t>10</w:t>
               </w:r>
             </w:ins>
+            <w:del w:id="86" w:author="Greg Landry" w:date="2017-02-27T11:14:00Z">
+              <w:r>
+                <w:rPr>
+                  <w:sz w:val="16"/>
+                </w:rPr>
+                <w:delText>8</w:delText>
+              </w:r>
+            </w:del>
+            <w:r>
+              <w:rPr>
+                <w:sz w:val="16"/>
+              </w:rPr>
+              <w:t xml:space="preserve">:30 – </w:t>
+            </w:r>
             <w:del w:id="87" w:author="Greg Landry" w:date="2017-02-27T11:14:00Z">
-              <w:r>
-                <w:rPr>
-                  <w:sz w:val="16"/>
-                </w:rPr>
-                <w:delText>8</w:delText>
-              </w:r>
-            </w:del>
-            <w:r>
-              <w:rPr>
-                <w:sz w:val="16"/>
-              </w:rPr>
-              <w:t xml:space="preserve">:30 – </w:t>
-            </w:r>
-            <w:del w:id="88" w:author="Greg Landry" w:date="2017-02-27T11:14:00Z">
               <w:r>
                 <w:rPr>
                   <w:sz w:val="16"/>
@@ -3617,21 +3615,21 @@
                 <w:sz w:val="16"/>
               </w:rPr>
             </w:pPr>
+            <w:del w:id="88" w:author="Greg Landry" w:date="2017-02-27T11:14:00Z">
+              <w:r>
+                <w:rPr>
+                  <w:sz w:val="16"/>
+                </w:rPr>
+                <w:delText>1</w:delText>
+              </w:r>
+            </w:del>
+            <w:r>
+              <w:rPr>
+                <w:sz w:val="16"/>
+              </w:rPr>
+              <w:t xml:space="preserve">1:30 – </w:t>
+            </w:r>
             <w:del w:id="89" w:author="Greg Landry" w:date="2017-02-27T11:14:00Z">
-              <w:r>
-                <w:rPr>
-                  <w:sz w:val="16"/>
-                </w:rPr>
-                <w:delText>1</w:delText>
-              </w:r>
-            </w:del>
-            <w:r>
-              <w:rPr>
-                <w:sz w:val="16"/>
-              </w:rPr>
-              <w:t xml:space="preserve">1:30 – </w:t>
-            </w:r>
-            <w:del w:id="90" w:author="Greg Landry" w:date="2017-02-27T11:14:00Z">
               <w:r>
                 <w:rPr>
                   <w:sz w:val="16"/>
@@ -3677,11 +3675,29 @@
                 <w:sz w:val="16"/>
               </w:rPr>
             </w:pPr>
-            <w:r>
-              <w:rPr>
-                <w:sz w:val="16"/>
-              </w:rPr>
-              <w:t>08-Project</w:t>
+            <w:del w:id="90" w:author="Greg Landry" w:date="2017-03-09T10:32:00Z">
+              <w:r>
+                <w:rPr>
+                  <w:sz w:val="16"/>
+                </w:rPr>
+                <w:delText>08</w:delText>
+              </w:r>
+            </w:del>
+            <w:ins w:id="91" w:author="Greg Landry" w:date="2017-03-09T10:32:00Z">
+              <w:r>
+                <w:rPr>
+                  <w:sz w:val="16"/>
+                </w:rPr>
+                <w:t>10</w:t>
+              </w:r>
+            </w:ins>
+            <w:bookmarkStart w:id="92" w:name="_GoBack"/>
+            <w:bookmarkEnd w:id="92"/>
+            <w:r>
+              <w:rPr>
+                <w:sz w:val="16"/>
+              </w:rPr>
+              <w:t>-Project</w:t>
             </w:r>
           </w:p>
         </w:tc>
@@ -3720,7 +3736,7 @@
               </w:rPr>
               <w:t>Class project</w:t>
             </w:r>
-            <w:del w:id="91" w:author="Greg Landry" w:date="2017-03-01T09:50:00Z">
+            <w:del w:id="93" w:author="Greg Landry" w:date="2017-03-01T09:50:00Z">
               <w:r>
                 <w:rPr>
                   <w:sz w:val="16"/>
@@ -3733,7 +3749,7 @@
       </w:tr>
       <w:tr>
         <w:trPr>
-          <w:ins w:id="92" w:author="Greg Landry" w:date="2017-02-27T11:18:00Z"/>
+          <w:ins w:id="94" w:author="Greg Landry" w:date="2017-02-27T11:18:00Z"/>
         </w:trPr>
         <w:tc>
           <w:tcPr>
@@ -3743,11 +3759,11 @@
             <w:pPr>
               <w:jc w:val="center"/>
               <w:rPr>
-                <w:ins w:id="93" w:author="Greg Landry" w:date="2017-02-27T11:18:00Z"/>
-                <w:sz w:val="16"/>
-              </w:rPr>
-            </w:pPr>
-            <w:ins w:id="94" w:author="Greg Landry" w:date="2017-02-27T11:19:00Z">
+                <w:ins w:id="95" w:author="Greg Landry" w:date="2017-02-27T11:18:00Z"/>
+                <w:sz w:val="16"/>
+              </w:rPr>
+            </w:pPr>
+            <w:ins w:id="96" w:author="Greg Landry" w:date="2017-02-27T11:19:00Z">
               <w:r>
                 <w:rPr>
                   <w:sz w:val="16"/>
@@ -3765,11 +3781,11 @@
             <w:pPr>
               <w:jc w:val="center"/>
               <w:rPr>
-                <w:ins w:id="95" w:author="Greg Landry" w:date="2017-02-27T11:18:00Z"/>
-                <w:sz w:val="16"/>
-              </w:rPr>
-            </w:pPr>
-            <w:ins w:id="96" w:author="Greg Landry" w:date="2017-02-27T11:19:00Z">
+                <w:ins w:id="97" w:author="Greg Landry" w:date="2017-02-27T11:18:00Z"/>
+                <w:sz w:val="16"/>
+              </w:rPr>
+            </w:pPr>
+            <w:ins w:id="98" w:author="Greg Landry" w:date="2017-02-27T11:19:00Z">
               <w:r>
                 <w:rPr>
                   <w:sz w:val="16"/>
@@ -3787,11 +3803,11 @@
             <w:pPr>
               <w:jc w:val="center"/>
               <w:rPr>
-                <w:ins w:id="97" w:author="Greg Landry" w:date="2017-02-27T11:18:00Z"/>
-                <w:sz w:val="16"/>
-              </w:rPr>
-            </w:pPr>
-            <w:ins w:id="98" w:author="Greg Landry" w:date="2017-02-27T11:19:00Z">
+                <w:ins w:id="99" w:author="Greg Landry" w:date="2017-02-27T11:18:00Z"/>
+                <w:sz w:val="16"/>
+              </w:rPr>
+            </w:pPr>
+            <w:ins w:id="100" w:author="Greg Landry" w:date="2017-02-27T11:19:00Z">
               <w:r>
                 <w:rPr>
                   <w:sz w:val="16"/>
@@ -3809,7 +3825,7 @@
           <w:p>
             <w:pPr>
               <w:rPr>
-                <w:ins w:id="99" w:author="Greg Landry" w:date="2017-02-27T11:18:00Z"/>
+                <w:ins w:id="101" w:author="Greg Landry" w:date="2017-02-27T11:18:00Z"/>
                 <w:sz w:val="16"/>
               </w:rPr>
             </w:pPr>
@@ -3822,11 +3838,11 @@
           <w:p>
             <w:pPr>
               <w:rPr>
-                <w:ins w:id="100" w:author="Greg Landry" w:date="2017-02-27T11:18:00Z"/>
-                <w:sz w:val="16"/>
-              </w:rPr>
-            </w:pPr>
-            <w:ins w:id="101" w:author="Greg Landry" w:date="2017-02-27T11:19:00Z">
+                <w:ins w:id="102" w:author="Greg Landry" w:date="2017-02-27T11:18:00Z"/>
+                <w:sz w:val="16"/>
+              </w:rPr>
+            </w:pPr>
+            <w:ins w:id="103" w:author="Greg Landry" w:date="2017-02-27T11:19:00Z">
               <w:r>
                 <w:rPr>
                   <w:sz w:val="16"/>
@@ -3844,7 +3860,7 @@
           <w:p>
             <w:pPr>
               <w:rPr>
-                <w:ins w:id="102" w:author="Greg Landry" w:date="2017-02-27T11:18:00Z"/>
+                <w:ins w:id="104" w:author="Greg Landry" w:date="2017-02-27T11:18:00Z"/>
                 <w:sz w:val="16"/>
               </w:rPr>
             </w:pPr>
@@ -3888,7 +3904,7 @@
                 <w:sz w:val="16"/>
               </w:rPr>
             </w:pPr>
-            <w:del w:id="103" w:author="Greg Landry" w:date="2017-02-27T11:14:00Z">
+            <w:del w:id="105" w:author="Greg Landry" w:date="2017-02-27T11:14:00Z">
               <w:r>
                 <w:rPr>
                   <w:sz w:val="16"/>
@@ -3896,34 +3912,12 @@
                 <w:delText>1</w:delText>
               </w:r>
             </w:del>
-            <w:ins w:id="104" w:author="Greg Landry" w:date="2017-02-27T11:19:00Z">
+            <w:ins w:id="106" w:author="Greg Landry" w:date="2017-02-27T11:19:00Z">
               <w:r>
                 <w:rPr>
                   <w:sz w:val="16"/>
                 </w:rPr>
                 <w:t>4</w:t>
-              </w:r>
-            </w:ins>
-            <w:del w:id="105" w:author="Greg Landry" w:date="2017-02-27T11:19:00Z">
-              <w:r>
-                <w:rPr>
-                  <w:sz w:val="16"/>
-                </w:rPr>
-                <w:delText>2</w:delText>
-              </w:r>
-            </w:del>
-            <w:r>
-              <w:rPr>
-                <w:sz w:val="16"/>
-              </w:rPr>
-              <w:t>:</w:t>
-            </w:r>
-            <w:ins w:id="106" w:author="Greg Landry" w:date="2017-02-27T11:19:00Z">
-              <w:r>
-                <w:rPr>
-                  <w:sz w:val="16"/>
-                </w:rPr>
-                <w:t>3</w:t>
               </w:r>
             </w:ins>
             <w:del w:id="107" w:author="Greg Landry" w:date="2017-02-27T11:19:00Z">
@@ -3931,6 +3925,28 @@
                 <w:rPr>
                   <w:sz w:val="16"/>
                 </w:rPr>
+                <w:delText>2</w:delText>
+              </w:r>
+            </w:del>
+            <w:r>
+              <w:rPr>
+                <w:sz w:val="16"/>
+              </w:rPr>
+              <w:t>:</w:t>
+            </w:r>
+            <w:ins w:id="108" w:author="Greg Landry" w:date="2017-02-27T11:19:00Z">
+              <w:r>
+                <w:rPr>
+                  <w:sz w:val="16"/>
+                </w:rPr>
+                <w:t>3</w:t>
+              </w:r>
+            </w:ins>
+            <w:del w:id="109" w:author="Greg Landry" w:date="2017-02-27T11:19:00Z">
+              <w:r>
+                <w:rPr>
+                  <w:sz w:val="16"/>
+                </w:rPr>
                 <w:delText>0</w:delText>
               </w:r>
             </w:del>
@@ -3940,7 +3956,7 @@
               </w:rPr>
               <w:t xml:space="preserve">0 – </w:t>
             </w:r>
-            <w:ins w:id="108" w:author="Greg Landry" w:date="2017-02-27T11:14:00Z">
+            <w:ins w:id="110" w:author="Greg Landry" w:date="2017-02-27T11:14:00Z">
               <w:r>
                 <w:rPr>
                   <w:sz w:val="16"/>
@@ -3948,7 +3964,7 @@
                 <w:t>5</w:t>
               </w:r>
             </w:ins>
-            <w:del w:id="109" w:author="Greg Landry" w:date="2017-02-27T11:14:00Z">
+            <w:del w:id="111" w:author="Greg Landry" w:date="2017-02-27T11:14:00Z">
               <w:r>
                 <w:rPr>
                   <w:sz w:val="16"/>
@@ -3978,7 +3994,7 @@
                 <w:sz w:val="16"/>
               </w:rPr>
             </w:pPr>
-            <w:ins w:id="110" w:author="Greg Landry" w:date="2017-02-27T11:18:00Z">
+            <w:ins w:id="112" w:author="Greg Landry" w:date="2017-02-27T11:18:00Z">
               <w:r>
                 <w:rPr>
                   <w:sz w:val="16"/>
@@ -3986,7 +4002,7 @@
                 <w:t>0</w:t>
               </w:r>
             </w:ins>
-            <w:del w:id="111" w:author="Greg Landry" w:date="2017-02-27T11:14:00Z">
+            <w:del w:id="113" w:author="Greg Landry" w:date="2017-02-27T11:14:00Z">
               <w:r>
                 <w:rPr>
                   <w:sz w:val="16"/>
@@ -4000,7 +4016,7 @@
               </w:rPr>
               <w:t>:</w:t>
             </w:r>
-            <w:ins w:id="112" w:author="Greg Landry" w:date="2017-02-27T11:18:00Z">
+            <w:ins w:id="114" w:author="Greg Landry" w:date="2017-02-27T11:18:00Z">
               <w:r>
                 <w:rPr>
                   <w:sz w:val="16"/>
@@ -4008,7 +4024,7 @@
                 <w:t>3</w:t>
               </w:r>
             </w:ins>
-            <w:del w:id="113" w:author="Greg Landry" w:date="2017-02-27T11:18:00Z">
+            <w:del w:id="115" w:author="Greg Landry" w:date="2017-02-27T11:18:00Z">
               <w:r>
                 <w:rPr>
                   <w:sz w:val="16"/>
@@ -4037,7 +4053,7 @@
                 <w:sz w:val="16"/>
               </w:rPr>
             </w:pPr>
-            <w:ins w:id="114" w:author="Greg Landry" w:date="2017-02-27T11:19:00Z">
+            <w:ins w:id="116" w:author="Greg Landry" w:date="2017-02-27T11:19:00Z">
               <w:r>
                 <w:rPr>
                   <w:sz w:val="16"/>
@@ -4060,7 +4076,7 @@
                 <w:sz w:val="16"/>
               </w:rPr>
             </w:pPr>
-            <w:del w:id="115" w:author="Greg Landry" w:date="2017-02-27T11:19:00Z">
+            <w:del w:id="117" w:author="Greg Landry" w:date="2017-02-27T11:19:00Z">
               <w:r>
                 <w:rPr>
                   <w:sz w:val="16"/>
@@ -4068,7 +4084,7 @@
                 <w:delText>Lab</w:delText>
               </w:r>
             </w:del>
-            <w:ins w:id="116" w:author="Greg Landry" w:date="2017-02-27T11:19:00Z">
+            <w:ins w:id="118" w:author="Greg Landry" w:date="2017-02-27T11:19:00Z">
               <w:r>
                 <w:rPr>
                   <w:sz w:val="16"/>
@@ -4091,7 +4107,7 @@
                 <w:sz w:val="16"/>
               </w:rPr>
             </w:pPr>
-            <w:ins w:id="117" w:author="Greg Landry" w:date="2017-02-27T11:20:00Z">
+            <w:ins w:id="119" w:author="Greg Landry" w:date="2017-02-27T11:20:00Z">
               <w:r>
                 <w:rPr>
                   <w:sz w:val="16"/>
@@ -4099,7 +4115,7 @@
                 <w:t xml:space="preserve">Class </w:t>
               </w:r>
             </w:ins>
-            <w:ins w:id="118" w:author="Greg Landry" w:date="2017-02-27T11:19:00Z">
+            <w:ins w:id="120" w:author="Greg Landry" w:date="2017-02-27T11:19:00Z">
               <w:r>
                 <w:rPr>
                   <w:sz w:val="16"/>
@@ -4238,7 +4254,7 @@
               </w:rPr>
               <w:t>Details on the analog co-processor shield board</w:t>
             </w:r>
-            <w:del w:id="119" w:author="Greg Landry" w:date="2017-03-01T09:50:00Z">
+            <w:del w:id="121" w:author="Greg Landry" w:date="2017-03-01T09:50:00Z">
               <w:r>
                 <w:rPr>
                   <w:sz w:val="16"/>
@@ -4359,7 +4375,7 @@
               </w:rPr>
               <w:t>Glossary of terms</w:t>
             </w:r>
-            <w:del w:id="120" w:author="Greg Landry" w:date="2017-03-01T09:50:00Z">
+            <w:del w:id="122" w:author="Greg Landry" w:date="2017-03-01T09:50:00Z">
               <w:r>
                 <w:rPr>
                   <w:sz w:val="16"/>
@@ -7763,7 +7779,7 @@
   <w:style w:type="paragraph" w:default="1" w:styleId="Normal">
     <w:name w:val="Normal"/>
     <w:qFormat/>
-    <w:rsid w:val="000452B5"/>
+    <w:rsid w:val="00B358FD"/>
   </w:style>
   <w:style w:type="paragraph" w:styleId="Heading1">
     <w:name w:val="heading 1"/>
@@ -7883,7 +7899,7 @@
     <w:uiPriority w:val="1"/>
     <w:semiHidden/>
     <w:unhideWhenUsed/>
-    <w:rsid w:val="000452B5"/>
+    <w:rsid w:val="00B358FD"/>
   </w:style>
   <w:style w:type="table" w:default="1" w:styleId="TableNormal">
     <w:name w:val="Normal Table"/>
@@ -7905,7 +7921,7 @@
     <w:uiPriority w:val="99"/>
     <w:semiHidden/>
     <w:unhideWhenUsed/>
-    <w:rsid w:val="000452B5"/>
+    <w:rsid w:val="00B358FD"/>
   </w:style>
   <w:style w:type="paragraph" w:styleId="ListParagraph">
     <w:name w:val="List Paragraph"/>
@@ -8682,7 +8698,7 @@
 </file>
 
 <file path=customXml/itemProps1.xml><?xml version="1.0" encoding="utf-8"?>
-<ds:datastoreItem xmlns:ds="http://schemas.openxmlformats.org/officeDocument/2006/customXml" ds:itemID="{5ED12A95-F34D-4348-A8D5-74FB074798F0}">
+<ds:datastoreItem xmlns:ds="http://schemas.openxmlformats.org/officeDocument/2006/customXml" ds:itemID="{8B884F76-0197-423F-A47B-D2BE7E0880DF}">
   <ds:schemaRefs>
     <ds:schemaRef ds:uri="http://schemas.openxmlformats.org/officeDocument/2006/bibliography"/>
   </ds:schemaRefs>

</xml_diff>

<commit_message>
Change back order of project, shield and glossary sections
</commit_message>
<xml_diff>
--- a/labmanual/English/WW101-00b-Intro.docx
+++ b/labmanual/English/WW101-00b-Intro.docx
@@ -3683,12 +3683,12 @@
                 <w:delText>08</w:delText>
               </w:r>
             </w:del>
-            <w:ins w:id="91" w:author="Greg Landry" w:date="2017-03-09T10:32:00Z">
-              <w:r>
-                <w:rPr>
-                  <w:sz w:val="16"/>
-                </w:rPr>
-                <w:t>10</w:t>
+            <w:ins w:id="91" w:author="Greg Landry" w:date="2017-03-09T10:35:00Z">
+              <w:r>
+                <w:rPr>
+                  <w:sz w:val="16"/>
+                </w:rPr>
+                <w:t>08</w:t>
               </w:r>
             </w:ins>
             <w:bookmarkStart w:id="92" w:name="_GoBack"/>
@@ -7779,7 +7779,7 @@
   <w:style w:type="paragraph" w:default="1" w:styleId="Normal">
     <w:name w:val="Normal"/>
     <w:qFormat/>
-    <w:rsid w:val="00B358FD"/>
+    <w:rsid w:val="00AA5C8B"/>
   </w:style>
   <w:style w:type="paragraph" w:styleId="Heading1">
     <w:name w:val="heading 1"/>
@@ -7899,7 +7899,7 @@
     <w:uiPriority w:val="1"/>
     <w:semiHidden/>
     <w:unhideWhenUsed/>
-    <w:rsid w:val="00B358FD"/>
+    <w:rsid w:val="00AA5C8B"/>
   </w:style>
   <w:style w:type="table" w:default="1" w:styleId="TableNormal">
     <w:name w:val="Normal Table"/>
@@ -7921,7 +7921,7 @@
     <w:uiPriority w:val="99"/>
     <w:semiHidden/>
     <w:unhideWhenUsed/>
-    <w:rsid w:val="00B358FD"/>
+    <w:rsid w:val="00AA5C8B"/>
   </w:style>
   <w:style w:type="paragraph" w:styleId="ListParagraph">
     <w:name w:val="List Paragraph"/>
@@ -8698,7 +8698,7 @@
 </file>
 
 <file path=customXml/itemProps1.xml><?xml version="1.0" encoding="utf-8"?>
-<ds:datastoreItem xmlns:ds="http://schemas.openxmlformats.org/officeDocument/2006/customXml" ds:itemID="{8B884F76-0197-423F-A47B-D2BE7E0880DF}">
+<ds:datastoreItem xmlns:ds="http://schemas.openxmlformats.org/officeDocument/2006/customXml" ds:itemID="{8DB0B897-CC29-4E5A-A221-564C12E70E2A}">
   <ds:schemaRefs>
     <ds:schemaRef ds:uri="http://schemas.openxmlformats.org/officeDocument/2006/bibliography"/>
   </ds:schemaRefs>

</xml_diff>

<commit_message>
Edits from WW24 KY class Update mutex to use LED as the shared resource instead of UART
</commit_message>
<xml_diff>
--- a/labmanual/English/WW101-00b-Intro.docx
+++ b/labmanual/English/WW101-00b-Intro.docx
@@ -1,13 +1,11 @@
 
 <file path=word/document.xml><?xml version="1.0" encoding="utf-8"?>
-<w:document xmlns:wpc="http://schemas.microsoft.com/office/word/2010/wordprocessingCanvas" xmlns:mc="http://schemas.openxmlformats.org/markup-compatibility/2006" xmlns:o="urn:schemas-microsoft-com:office:office" xmlns:r="http://schemas.openxmlformats.org/officeDocument/2006/relationships" xmlns:m="http://schemas.openxmlformats.org/officeDocument/2006/math" xmlns:v="urn:schemas-microsoft-com:vml" xmlns:wp14="http://schemas.microsoft.com/office/word/2010/wordprocessingDrawing" xmlns:wp="http://schemas.openxmlformats.org/drawingml/2006/wordprocessingDrawing" xmlns:w10="urn:schemas-microsoft-com:office:word" xmlns:w="http://schemas.openxmlformats.org/wordprocessingml/2006/main" xmlns:w14="http://schemas.microsoft.com/office/word/2010/wordml" xmlns:w15="http://schemas.microsoft.com/office/word/2012/wordml" xmlns:wpg="http://schemas.microsoft.com/office/word/2010/wordprocessingGroup" xmlns:wpi="http://schemas.microsoft.com/office/word/2010/wordprocessingInk" xmlns:wne="http://schemas.microsoft.com/office/word/2006/wordml" xmlns:wps="http://schemas.microsoft.com/office/word/2010/wordprocessingShape" mc:Ignorable="w14 w15 wp14">
+<w:document xmlns:wpc="http://schemas.microsoft.com/office/word/2010/wordprocessingCanvas" xmlns:cx="http://schemas.microsoft.com/office/drawing/2014/chartex" xmlns:cx1="http://schemas.microsoft.com/office/drawing/2015/9/8/chartex" xmlns:cx2="http://schemas.microsoft.com/office/drawing/2015/10/21/chartex" xmlns:cx3="http://schemas.microsoft.com/office/drawing/2016/5/9/chartex" xmlns:cx4="http://schemas.microsoft.com/office/drawing/2016/5/10/chartex" xmlns:cx5="http://schemas.microsoft.com/office/drawing/2016/5/11/chartex" xmlns:cx6="http://schemas.microsoft.com/office/drawing/2016/5/12/chartex" xmlns:cx7="http://schemas.microsoft.com/office/drawing/2016/5/13/chartex" xmlns:cx8="http://schemas.microsoft.com/office/drawing/2016/5/14/chartex" xmlns:mc="http://schemas.openxmlformats.org/markup-compatibility/2006" xmlns:aink="http://schemas.microsoft.com/office/drawing/2016/ink" xmlns:o="urn:schemas-microsoft-com:office:office" xmlns:r="http://schemas.openxmlformats.org/officeDocument/2006/relationships" xmlns:m="http://schemas.openxmlformats.org/officeDocument/2006/math" xmlns:v="urn:schemas-microsoft-com:vml" xmlns:wp14="http://schemas.microsoft.com/office/word/2010/wordprocessingDrawing" xmlns:wp="http://schemas.openxmlformats.org/drawingml/2006/wordprocessingDrawing" xmlns:w10="urn:schemas-microsoft-com:office:word" xmlns:w="http://schemas.openxmlformats.org/wordprocessingml/2006/main" xmlns:w14="http://schemas.microsoft.com/office/word/2010/wordml" xmlns:w15="http://schemas.microsoft.com/office/word/2012/wordml" xmlns:w16se="http://schemas.microsoft.com/office/word/2015/wordml/symex" xmlns:wpg="http://schemas.microsoft.com/office/word/2010/wordprocessingGroup" xmlns:wpi="http://schemas.microsoft.com/office/word/2010/wordprocessingInk" xmlns:wne="http://schemas.microsoft.com/office/word/2006/wordml" xmlns:wps="http://schemas.microsoft.com/office/word/2010/wordprocessingShape" mc:Ignorable="w14 w15 w16se wp14">
   <w:body>
     <w:p>
       <w:pPr>
         <w:pStyle w:val="Heading1"/>
       </w:pPr>
-      <w:bookmarkStart w:id="0" w:name="_GoBack"/>
-      <w:bookmarkEnd w:id="0"/>
       <w:r>
         <w:t>Chapter 0: Introduction</w:t>
       </w:r>
@@ -43,13 +41,8 @@
         <w:t xml:space="preserve"> 101</w:t>
       </w:r>
       <w:r>
-        <w:t xml:space="preserve"> </w:t>
-      </w:r>
-      <w:proofErr w:type="gramStart"/>
-      <w:r>
-        <w:t>Class</w:t>
-      </w:r>
-      <w:proofErr w:type="gramEnd"/>
+        <w:t xml:space="preserve"> Class</w:t>
+      </w:r>
       <w:r>
         <w:t xml:space="preserve">. You should be able to explain the learning objectives, agenda, scope of the class, and format of the lab manual. </w:t>
       </w:r>
@@ -61,7 +54,7 @@
       <w:r>
         <w:t xml:space="preserve">Time: </w:t>
       </w:r>
-      <w:del w:id="1" w:author="Greg Landry" w:date="2017-02-28T09:10:00Z">
+      <w:del w:id="0" w:author="Greg Landry" w:date="2017-02-28T09:10:00Z">
         <w:r>
           <w:delText>30</w:delText>
         </w:r>
@@ -69,7 +62,7 @@
           <w:delText xml:space="preserve"> Minutes</w:delText>
         </w:r>
       </w:del>
-      <w:ins w:id="2" w:author="Greg Landry" w:date="2017-02-28T09:10:00Z">
+      <w:ins w:id="1" w:author="Greg Landry" w:date="2017-02-28T09:10:00Z">
         <w:r>
           <w:t>1 Hour</w:t>
         </w:r>
@@ -79,10 +72,10 @@
       <w:pPr>
         <w:pStyle w:val="Heading2"/>
         <w:rPr>
-          <w:ins w:id="3" w:author="Greg Landry" w:date="2017-04-03T14:21:00Z"/>
+          <w:ins w:id="2" w:author="Greg Landry" w:date="2017-04-03T14:21:00Z"/>
         </w:rPr>
       </w:pPr>
-      <w:ins w:id="4" w:author="Greg Landry" w:date="2017-04-03T14:21:00Z">
+      <w:ins w:id="3" w:author="Greg Landry" w:date="2017-04-03T14:21:00Z">
         <w:r>
           <w:t>Fundamentals</w:t>
         </w:r>
@@ -91,7 +84,7 @@
     <w:p>
       <w:pPr>
         <w:pStyle w:val="Heading3"/>
-        <w:pPrChange w:id="5" w:author="Greg Landry" w:date="2017-04-03T14:22:00Z">
+        <w:pPrChange w:id="4" w:author="Greg Landry" w:date="2017-04-03T14:22:00Z">
           <w:pPr>
             <w:pStyle w:val="Heading2"/>
           </w:pPr>
@@ -135,7 +128,7 @@
     <w:p>
       <w:pPr>
         <w:pStyle w:val="Heading3"/>
-        <w:pPrChange w:id="6" w:author="Greg Landry" w:date="2017-04-03T14:22:00Z">
+        <w:pPrChange w:id="5" w:author="Greg Landry" w:date="2017-04-03T14:22:00Z">
           <w:pPr>
             <w:pStyle w:val="Heading2"/>
           </w:pPr>
@@ -336,7 +329,7 @@
         <w:rPr>
           <w:rFonts w:eastAsia="Calibri"/>
         </w:rPr>
-        <w:pPrChange w:id="7" w:author="Greg Landry" w:date="2017-04-03T14:22:00Z">
+        <w:pPrChange w:id="6" w:author="Greg Landry" w:date="2017-04-03T14:22:00Z">
           <w:pPr>
             <w:pStyle w:val="Heading2"/>
           </w:pPr>
@@ -389,7 +382,7 @@
       <w:r>
         <w:t xml:space="preserve">odules, </w:t>
       </w:r>
-      <w:ins w:id="8" w:author="Greg Landry" w:date="2017-02-28T09:11:00Z">
+      <w:ins w:id="7" w:author="Greg Landry" w:date="2017-02-28T09:11:00Z">
         <w:r>
           <w:t xml:space="preserve">WICED Studio IDE, </w:t>
         </w:r>
@@ -493,6 +486,11 @@
       <w:r>
         <w:t xml:space="preserve">: </w:t>
       </w:r>
+      <w:ins w:id="8" w:author="Greg Landry" w:date="2017-06-15T21:07:00Z">
+        <w:r>
+          <w:t xml:space="preserve">HTTP, </w:t>
+        </w:r>
+      </w:ins>
       <w:r>
         <w:t>MQ</w:t>
       </w:r>
@@ -500,7 +498,17 @@
         <w:t>T</w:t>
       </w:r>
       <w:r>
-        <w:t>T, HTTP, COAP, AMQP</w:t>
+        <w:t>T</w:t>
+      </w:r>
+      <w:bookmarkStart w:id="9" w:name="_GoBack"/>
+      <w:bookmarkEnd w:id="9"/>
+      <w:del w:id="10" w:author="Greg Landry" w:date="2017-06-15T21:07:00Z">
+        <w:r>
+          <w:delText>, HTTP</w:delText>
+        </w:r>
+      </w:del>
+      <w:r>
+        <w:t>, COAP, AMQP</w:t>
       </w:r>
     </w:p>
     <w:p>
@@ -517,12 +525,12 @@
       <w:r>
         <w:t>JSON</w:t>
       </w:r>
-      <w:del w:id="9" w:author="Greg Landry" w:date="2017-02-28T09:35:00Z">
+      <w:del w:id="11" w:author="Greg Landry" w:date="2017-02-28T09:35:00Z">
         <w:r>
           <w:delText xml:space="preserve"> </w:delText>
         </w:r>
       </w:del>
-      <w:ins w:id="10" w:author="Greg Landry" w:date="2017-02-28T09:11:00Z">
+      <w:ins w:id="12" w:author="Greg Landry" w:date="2017-02-28T09:11:00Z">
         <w:r>
           <w:t xml:space="preserve"> </w:t>
         </w:r>
@@ -539,7 +547,7 @@
           <w:numId w:val="27"/>
         </w:numPr>
         <w:rPr>
-          <w:del w:id="11" w:author="Greg Landry" w:date="2017-04-03T14:22:00Z"/>
+          <w:del w:id="13" w:author="Greg Landry" w:date="2017-04-03T14:22:00Z"/>
         </w:rPr>
       </w:pPr>
       <w:r>
@@ -549,15 +557,7 @@
         <w:t>one</w:t>
       </w:r>
       <w:r>
-        <w:t xml:space="preserve"> cloud provider (Amazon AWS, IBM </w:t>
-      </w:r>
-      <w:proofErr w:type="spellStart"/>
-      <w:r>
-        <w:t>Bluemix</w:t>
-      </w:r>
-      <w:proofErr w:type="spellEnd"/>
-      <w:r>
-        <w:t>, Microsoft Azure)</w:t>
+        <w:t xml:space="preserve"> cloud provider (Amazon AWS, IBM Bluemix, Microsoft Azure)</w:t>
       </w:r>
       <w:r>
         <w:t xml:space="preserve"> and </w:t>
@@ -579,7 +579,7 @@
           <w:ilvl w:val="0"/>
           <w:numId w:val="27"/>
         </w:numPr>
-        <w:pPrChange w:id="12" w:author="Greg Landry" w:date="2017-04-03T14:22:00Z">
+        <w:pPrChange w:id="14" w:author="Greg Landry" w:date="2017-04-03T14:22:00Z">
           <w:pPr/>
         </w:pPrChange>
       </w:pPr>
@@ -793,7 +793,7 @@
     <w:p>
       <w:pPr>
         <w:pStyle w:val="Heading3"/>
-        <w:pPrChange w:id="13" w:author="Greg Landry" w:date="2017-04-03T14:22:00Z">
+        <w:pPrChange w:id="15" w:author="Greg Landry" w:date="2017-04-03T14:22:00Z">
           <w:pPr>
             <w:pStyle w:val="Heading2"/>
           </w:pPr>
@@ -817,7 +817,7 @@
         <w:gridCol w:w="1363"/>
         <w:gridCol w:w="1109"/>
         <w:gridCol w:w="4349"/>
-        <w:tblGridChange w:id="14">
+        <w:tblGridChange w:id="16">
           <w:tblGrid>
             <w:gridCol w:w="553"/>
             <w:gridCol w:w="1183"/>
@@ -1602,7 +1602,7 @@
                 <w:sz w:val="16"/>
               </w:rPr>
             </w:pPr>
-            <w:del w:id="15" w:author="Greg Landry" w:date="2017-02-27T11:10:00Z">
+            <w:del w:id="17" w:author="Greg Landry" w:date="2017-02-27T11:10:00Z">
               <w:r>
                 <w:rPr>
                   <w:sz w:val="16"/>
@@ -1610,7 +1610,7 @@
                 <w:delText>10</w:delText>
               </w:r>
             </w:del>
-            <w:ins w:id="16" w:author="Greg Landry" w:date="2017-02-27T11:10:00Z">
+            <w:ins w:id="18" w:author="Greg Landry" w:date="2017-02-27T11:10:00Z">
               <w:r>
                 <w:rPr>
                   <w:sz w:val="16"/>
@@ -1842,41 +1842,6 @@
               </w:rPr>
               <w:t>2:00 – 2:</w:t>
             </w:r>
-            <w:del w:id="17" w:author="Greg Landry" w:date="2017-02-27T11:10:00Z">
-              <w:r>
-                <w:rPr>
-                  <w:sz w:val="16"/>
-                </w:rPr>
-                <w:delText>00</w:delText>
-              </w:r>
-            </w:del>
-            <w:ins w:id="18" w:author="Greg Landry" w:date="2017-02-27T11:10:00Z">
-              <w:r>
-                <w:rPr>
-                  <w:sz w:val="16"/>
-                </w:rPr>
-                <w:t>15</w:t>
-              </w:r>
-            </w:ins>
-          </w:p>
-        </w:tc>
-        <w:tc>
-          <w:tcPr>
-            <w:tcW w:w="885" w:type="dxa"/>
-          </w:tcPr>
-          <w:p>
-            <w:pPr>
-              <w:jc w:val="center"/>
-              <w:rPr>
-                <w:sz w:val="16"/>
-              </w:rPr>
-            </w:pPr>
-            <w:r>
-              <w:rPr>
-                <w:sz w:val="16"/>
-              </w:rPr>
-              <w:t>0:</w:t>
-            </w:r>
             <w:del w:id="19" w:author="Greg Landry" w:date="2017-02-27T11:10:00Z">
               <w:r>
                 <w:rPr>
@@ -1897,6 +1862,41 @@
         </w:tc>
         <w:tc>
           <w:tcPr>
+            <w:tcW w:w="885" w:type="dxa"/>
+          </w:tcPr>
+          <w:p>
+            <w:pPr>
+              <w:jc w:val="center"/>
+              <w:rPr>
+                <w:sz w:val="16"/>
+              </w:rPr>
+            </w:pPr>
+            <w:r>
+              <w:rPr>
+                <w:sz w:val="16"/>
+              </w:rPr>
+              <w:t>0:</w:t>
+            </w:r>
+            <w:del w:id="21" w:author="Greg Landry" w:date="2017-02-27T11:10:00Z">
+              <w:r>
+                <w:rPr>
+                  <w:sz w:val="16"/>
+                </w:rPr>
+                <w:delText>00</w:delText>
+              </w:r>
+            </w:del>
+            <w:ins w:id="22" w:author="Greg Landry" w:date="2017-02-27T11:10:00Z">
+              <w:r>
+                <w:rPr>
+                  <w:sz w:val="16"/>
+                </w:rPr>
+                <w:t>15</w:t>
+              </w:r>
+            </w:ins>
+          </w:p>
+        </w:tc>
+        <w:tc>
+          <w:tcPr>
             <w:tcW w:w="1363" w:type="dxa"/>
             <w:vMerge w:val="restart"/>
           </w:tcPr>
@@ -1949,7 +1949,7 @@
               </w:rPr>
               <w:t>How to use WICED libraries for file systems and graphics LCDs</w:t>
             </w:r>
-            <w:del w:id="21" w:author="Greg Landry" w:date="2017-03-01T09:50:00Z">
+            <w:del w:id="23" w:author="Greg Landry" w:date="2017-03-01T09:50:00Z">
               <w:r>
                 <w:rPr>
                   <w:sz w:val="16"/>
@@ -1997,40 +1997,12 @@
               </w:rPr>
               <w:t>2:</w:t>
             </w:r>
-            <w:del w:id="22" w:author="Greg Landry" w:date="2017-02-27T11:10:00Z">
+            <w:del w:id="24" w:author="Greg Landry" w:date="2017-02-27T11:10:00Z">
               <w:r>
                 <w:rPr>
                   <w:sz w:val="16"/>
                 </w:rPr>
                 <w:delText xml:space="preserve">00 </w:delText>
-              </w:r>
-            </w:del>
-            <w:ins w:id="23" w:author="Greg Landry" w:date="2017-02-27T11:10:00Z">
-              <w:r>
-                <w:rPr>
-                  <w:sz w:val="16"/>
-                </w:rPr>
-                <w:t>15</w:t>
-              </w:r>
-              <w:r>
-                <w:rPr>
-                  <w:sz w:val="16"/>
-                </w:rPr>
-                <w:t xml:space="preserve"> </w:t>
-              </w:r>
-            </w:ins>
-            <w:r>
-              <w:rPr>
-                <w:sz w:val="16"/>
-              </w:rPr>
-              <w:t xml:space="preserve">– </w:t>
-            </w:r>
-            <w:del w:id="24" w:author="Greg Landry" w:date="2017-02-27T11:10:00Z">
-              <w:r>
-                <w:rPr>
-                  <w:sz w:val="16"/>
-                </w:rPr>
-                <w:delText>2</w:delText>
               </w:r>
             </w:del>
             <w:ins w:id="25" w:author="Greg Landry" w:date="2017-02-27T11:10:00Z">
@@ -2038,40 +2010,27 @@
                 <w:rPr>
                   <w:sz w:val="16"/>
                 </w:rPr>
-                <w:t>3</w:t>
+                <w:t>15</w:t>
+              </w:r>
+              <w:r>
+                <w:rPr>
+                  <w:sz w:val="16"/>
+                </w:rPr>
+                <w:t xml:space="preserve"> </w:t>
               </w:r>
             </w:ins>
             <w:r>
               <w:rPr>
                 <w:sz w:val="16"/>
               </w:rPr>
-              <w:t>:00</w:t>
-            </w:r>
-          </w:p>
-        </w:tc>
-        <w:tc>
-          <w:tcPr>
-            <w:tcW w:w="885" w:type="dxa"/>
-          </w:tcPr>
-          <w:p>
-            <w:pPr>
-              <w:jc w:val="center"/>
-              <w:rPr>
-                <w:sz w:val="16"/>
-              </w:rPr>
-            </w:pPr>
-            <w:r>
-              <w:rPr>
-                <w:sz w:val="16"/>
-              </w:rPr>
-              <w:t>0:</w:t>
+              <w:t xml:space="preserve">– </w:t>
             </w:r>
             <w:del w:id="26" w:author="Greg Landry" w:date="2017-02-27T11:10:00Z">
               <w:r>
                 <w:rPr>
                   <w:sz w:val="16"/>
                 </w:rPr>
-                <w:delText>00</w:delText>
+                <w:delText>2</w:delText>
               </w:r>
             </w:del>
             <w:ins w:id="27" w:author="Greg Landry" w:date="2017-02-27T11:10:00Z">
@@ -2079,6 +2038,47 @@
                 <w:rPr>
                   <w:sz w:val="16"/>
                 </w:rPr>
+                <w:t>3</w:t>
+              </w:r>
+            </w:ins>
+            <w:r>
+              <w:rPr>
+                <w:sz w:val="16"/>
+              </w:rPr>
+              <w:t>:00</w:t>
+            </w:r>
+          </w:p>
+        </w:tc>
+        <w:tc>
+          <w:tcPr>
+            <w:tcW w:w="885" w:type="dxa"/>
+          </w:tcPr>
+          <w:p>
+            <w:pPr>
+              <w:jc w:val="center"/>
+              <w:rPr>
+                <w:sz w:val="16"/>
+              </w:rPr>
+            </w:pPr>
+            <w:r>
+              <w:rPr>
+                <w:sz w:val="16"/>
+              </w:rPr>
+              <w:t>0:</w:t>
+            </w:r>
+            <w:del w:id="28" w:author="Greg Landry" w:date="2017-02-27T11:10:00Z">
+              <w:r>
+                <w:rPr>
+                  <w:sz w:val="16"/>
+                </w:rPr>
+                <w:delText>00</w:delText>
+              </w:r>
+            </w:del>
+            <w:ins w:id="29" w:author="Greg Landry" w:date="2017-02-27T11:10:00Z">
+              <w:r>
+                <w:rPr>
+                  <w:sz w:val="16"/>
+                </w:rPr>
                 <w:t>45</w:t>
               </w:r>
             </w:ins>
@@ -2160,28 +2160,6 @@
                 <w:sz w:val="16"/>
               </w:rPr>
             </w:pPr>
-            <w:del w:id="28" w:author="Greg Landry" w:date="2017-02-27T11:10:00Z">
-              <w:r>
-                <w:rPr>
-                  <w:sz w:val="16"/>
-                </w:rPr>
-                <w:delText>2</w:delText>
-              </w:r>
-            </w:del>
-            <w:ins w:id="29" w:author="Greg Landry" w:date="2017-02-27T11:10:00Z">
-              <w:r>
-                <w:rPr>
-                  <w:sz w:val="16"/>
-                </w:rPr>
-                <w:t>3</w:t>
-              </w:r>
-            </w:ins>
-            <w:r>
-              <w:rPr>
-                <w:sz w:val="16"/>
-              </w:rPr>
-              <w:t xml:space="preserve">:00 – </w:t>
-            </w:r>
             <w:del w:id="30" w:author="Greg Landry" w:date="2017-02-27T11:10:00Z">
               <w:r>
                 <w:rPr>
@@ -2202,9 +2180,31 @@
               <w:rPr>
                 <w:sz w:val="16"/>
               </w:rPr>
+              <w:t xml:space="preserve">:00 – </w:t>
+            </w:r>
+            <w:del w:id="32" w:author="Greg Landry" w:date="2017-02-27T11:10:00Z">
+              <w:r>
+                <w:rPr>
+                  <w:sz w:val="16"/>
+                </w:rPr>
+                <w:delText>2</w:delText>
+              </w:r>
+            </w:del>
+            <w:ins w:id="33" w:author="Greg Landry" w:date="2017-02-27T11:10:00Z">
+              <w:r>
+                <w:rPr>
+                  <w:sz w:val="16"/>
+                </w:rPr>
+                <w:t>3</w:t>
+              </w:r>
+            </w:ins>
+            <w:r>
+              <w:rPr>
+                <w:sz w:val="16"/>
+              </w:rPr>
               <w:t>:</w:t>
             </w:r>
-            <w:ins w:id="32" w:author="Greg Landry" w:date="2017-04-03T14:12:00Z">
+            <w:ins w:id="34" w:author="Greg Landry" w:date="2017-04-03T14:12:00Z">
               <w:r>
                 <w:rPr>
                   <w:sz w:val="16"/>
@@ -2212,7 +2212,7 @@
                 <w:t>45</w:t>
               </w:r>
             </w:ins>
-            <w:del w:id="33" w:author="Greg Landry" w:date="2017-04-03T14:12:00Z">
+            <w:del w:id="35" w:author="Greg Landry" w:date="2017-04-03T14:12:00Z">
               <w:r>
                 <w:rPr>
                   <w:sz w:val="16"/>
@@ -2239,7 +2239,7 @@
               </w:rPr>
               <w:t>0:</w:t>
             </w:r>
-            <w:ins w:id="34" w:author="Greg Landry" w:date="2017-04-03T14:12:00Z">
+            <w:ins w:id="36" w:author="Greg Landry" w:date="2017-04-03T14:12:00Z">
               <w:r>
                 <w:rPr>
                   <w:sz w:val="16"/>
@@ -2247,7 +2247,7 @@
                 <w:t>45</w:t>
               </w:r>
             </w:ins>
-            <w:del w:id="35" w:author="Greg Landry" w:date="2017-04-03T14:11:00Z">
+            <w:del w:id="37" w:author="Greg Landry" w:date="2017-04-03T14:11:00Z">
               <w:r>
                 <w:rPr>
                   <w:sz w:val="16"/>
@@ -2338,7 +2338,7 @@
               </w:rPr>
               <w:t xml:space="preserve"> access points</w:t>
             </w:r>
-            <w:del w:id="36" w:author="Greg Landry" w:date="2017-03-01T09:50:00Z">
+            <w:del w:id="38" w:author="Greg Landry" w:date="2017-03-01T09:50:00Z">
               <w:r>
                 <w:rPr>
                   <w:sz w:val="16"/>
@@ -2351,7 +2351,7 @@
       </w:tr>
       <w:tr>
         <w:trPr>
-          <w:ins w:id="37" w:author="Greg Landry" w:date="2017-02-27T11:17:00Z"/>
+          <w:ins w:id="39" w:author="Greg Landry" w:date="2017-02-27T11:17:00Z"/>
         </w:trPr>
         <w:tc>
           <w:tcPr>
@@ -2361,11 +2361,11 @@
             <w:pPr>
               <w:jc w:val="center"/>
               <w:rPr>
-                <w:ins w:id="38" w:author="Greg Landry" w:date="2017-02-27T11:17:00Z"/>
-                <w:sz w:val="16"/>
-              </w:rPr>
-            </w:pPr>
-            <w:ins w:id="39" w:author="Greg Landry" w:date="2017-02-27T11:17:00Z">
+                <w:ins w:id="40" w:author="Greg Landry" w:date="2017-02-27T11:17:00Z"/>
+                <w:sz w:val="16"/>
+              </w:rPr>
+            </w:pPr>
+            <w:ins w:id="41" w:author="Greg Landry" w:date="2017-02-27T11:17:00Z">
               <w:r>
                 <w:rPr>
                   <w:sz w:val="16"/>
@@ -2383,11 +2383,11 @@
             <w:pPr>
               <w:jc w:val="center"/>
               <w:rPr>
-                <w:ins w:id="40" w:author="Greg Landry" w:date="2017-02-27T11:17:00Z"/>
-                <w:sz w:val="16"/>
-              </w:rPr>
-            </w:pPr>
-            <w:ins w:id="41" w:author="Greg Landry" w:date="2017-02-27T11:17:00Z">
+                <w:ins w:id="42" w:author="Greg Landry" w:date="2017-02-27T11:17:00Z"/>
+                <w:sz w:val="16"/>
+              </w:rPr>
+            </w:pPr>
+            <w:ins w:id="43" w:author="Greg Landry" w:date="2017-02-27T11:17:00Z">
               <w:r>
                 <w:rPr>
                   <w:sz w:val="16"/>
@@ -2405,11 +2405,11 @@
             <w:pPr>
               <w:jc w:val="center"/>
               <w:rPr>
-                <w:ins w:id="42" w:author="Greg Landry" w:date="2017-02-27T11:17:00Z"/>
-                <w:sz w:val="16"/>
-              </w:rPr>
-            </w:pPr>
-            <w:ins w:id="43" w:author="Greg Landry" w:date="2017-02-27T11:17:00Z">
+                <w:ins w:id="44" w:author="Greg Landry" w:date="2017-02-27T11:17:00Z"/>
+                <w:sz w:val="16"/>
+              </w:rPr>
+            </w:pPr>
+            <w:ins w:id="45" w:author="Greg Landry" w:date="2017-02-27T11:17:00Z">
               <w:r>
                 <w:rPr>
                   <w:sz w:val="16"/>
@@ -2430,7 +2430,7 @@
                 <w:tab w:val="left" w:pos="945"/>
               </w:tabs>
               <w:rPr>
-                <w:ins w:id="44" w:author="Greg Landry" w:date="2017-02-27T11:17:00Z"/>
+                <w:ins w:id="46" w:author="Greg Landry" w:date="2017-02-27T11:17:00Z"/>
                 <w:sz w:val="16"/>
               </w:rPr>
             </w:pPr>
@@ -2443,11 +2443,11 @@
           <w:p>
             <w:pPr>
               <w:rPr>
-                <w:ins w:id="45" w:author="Greg Landry" w:date="2017-02-27T11:17:00Z"/>
-                <w:sz w:val="16"/>
-              </w:rPr>
-            </w:pPr>
-            <w:ins w:id="46" w:author="Greg Landry" w:date="2017-02-27T11:17:00Z">
+                <w:ins w:id="47" w:author="Greg Landry" w:date="2017-02-27T11:17:00Z"/>
+                <w:sz w:val="16"/>
+              </w:rPr>
+            </w:pPr>
+            <w:ins w:id="48" w:author="Greg Landry" w:date="2017-02-27T11:17:00Z">
               <w:r>
                 <w:rPr>
                   <w:sz w:val="16"/>
@@ -2465,7 +2465,7 @@
           <w:p>
             <w:pPr>
               <w:rPr>
-                <w:ins w:id="47" w:author="Greg Landry" w:date="2017-02-27T11:17:00Z"/>
+                <w:ins w:id="49" w:author="Greg Landry" w:date="2017-02-27T11:17:00Z"/>
                 <w:sz w:val="16"/>
               </w:rPr>
             </w:pPr>
@@ -2509,7 +2509,7 @@
                 <w:sz w:val="16"/>
               </w:rPr>
             </w:pPr>
-            <w:del w:id="48" w:author="Greg Landry" w:date="2017-02-27T11:10:00Z">
+            <w:del w:id="50" w:author="Greg Landry" w:date="2017-02-27T11:10:00Z">
               <w:r>
                 <w:rPr>
                   <w:sz w:val="16"/>
@@ -2517,7 +2517,7 @@
                 <w:delText>2</w:delText>
               </w:r>
             </w:del>
-            <w:ins w:id="49" w:author="Greg Landry" w:date="2017-02-27T11:17:00Z">
+            <w:ins w:id="51" w:author="Greg Landry" w:date="2017-02-27T11:17:00Z">
               <w:r>
                 <w:rPr>
                   <w:sz w:val="16"/>
@@ -2531,7 +2531,7 @@
               </w:rPr>
               <w:t>:</w:t>
             </w:r>
-            <w:ins w:id="50" w:author="Greg Landry" w:date="2017-04-03T14:12:00Z">
+            <w:ins w:id="52" w:author="Greg Landry" w:date="2017-04-03T14:12:00Z">
               <w:r>
                 <w:rPr>
                   <w:sz w:val="16"/>
@@ -2539,7 +2539,7 @@
                 <w:t>45</w:t>
               </w:r>
             </w:ins>
-            <w:del w:id="51" w:author="Greg Landry" w:date="2017-04-03T14:12:00Z">
+            <w:del w:id="53" w:author="Greg Landry" w:date="2017-04-03T14:12:00Z">
               <w:r>
                 <w:rPr>
                   <w:sz w:val="16"/>
@@ -2553,7 +2553,7 @@
               </w:rPr>
               <w:t xml:space="preserve"> – </w:t>
             </w:r>
-            <w:del w:id="52" w:author="Greg Landry" w:date="2017-02-27T11:10:00Z">
+            <w:del w:id="54" w:author="Greg Landry" w:date="2017-02-27T11:10:00Z">
               <w:r>
                 <w:rPr>
                   <w:sz w:val="16"/>
@@ -2561,7 +2561,7 @@
                 <w:delText>3</w:delText>
               </w:r>
             </w:del>
-            <w:ins w:id="53" w:author="Greg Landry" w:date="2017-02-27T11:17:00Z">
+            <w:ins w:id="55" w:author="Greg Landry" w:date="2017-02-27T11:17:00Z">
               <w:r>
                 <w:rPr>
                   <w:sz w:val="16"/>
@@ -2575,7 +2575,7 @@
               </w:rPr>
               <w:t>:</w:t>
             </w:r>
-            <w:ins w:id="54" w:author="Greg Landry" w:date="2017-02-27T11:17:00Z">
+            <w:ins w:id="56" w:author="Greg Landry" w:date="2017-02-27T11:17:00Z">
               <w:r>
                 <w:rPr>
                   <w:sz w:val="16"/>
@@ -2583,7 +2583,7 @@
                 <w:t>0</w:t>
               </w:r>
             </w:ins>
-            <w:del w:id="55" w:author="Greg Landry" w:date="2017-02-27T11:17:00Z">
+            <w:del w:id="57" w:author="Greg Landry" w:date="2017-02-27T11:17:00Z">
               <w:r>
                 <w:rPr>
                   <w:sz w:val="16"/>
@@ -2613,34 +2613,12 @@
                 <w:sz w:val="16"/>
               </w:rPr>
             </w:pPr>
-            <w:ins w:id="56" w:author="Greg Landry" w:date="2017-02-27T11:21:00Z">
+            <w:ins w:id="58" w:author="Greg Landry" w:date="2017-02-27T11:21:00Z">
               <w:r>
                 <w:rPr>
                   <w:sz w:val="16"/>
                 </w:rPr>
                 <w:t>0</w:t>
-              </w:r>
-            </w:ins>
-            <w:del w:id="57" w:author="Greg Landry" w:date="2017-02-27T11:21:00Z">
-              <w:r>
-                <w:rPr>
-                  <w:sz w:val="16"/>
-                </w:rPr>
-                <w:delText>1</w:delText>
-              </w:r>
-            </w:del>
-            <w:r>
-              <w:rPr>
-                <w:sz w:val="16"/>
-              </w:rPr>
-              <w:t>:</w:t>
-            </w:r>
-            <w:ins w:id="58" w:author="Greg Landry" w:date="2017-04-03T14:12:00Z">
-              <w:r>
-                <w:rPr>
-                  <w:sz w:val="16"/>
-                </w:rPr>
-                <w:t>15</w:t>
               </w:r>
             </w:ins>
             <w:del w:id="59" w:author="Greg Landry" w:date="2017-02-27T11:21:00Z">
@@ -2648,10 +2626,32 @@
                 <w:rPr>
                   <w:sz w:val="16"/>
                 </w:rPr>
+                <w:delText>1</w:delText>
+              </w:r>
+            </w:del>
+            <w:r>
+              <w:rPr>
+                <w:sz w:val="16"/>
+              </w:rPr>
+              <w:t>:</w:t>
+            </w:r>
+            <w:ins w:id="60" w:author="Greg Landry" w:date="2017-04-03T14:12:00Z">
+              <w:r>
+                <w:rPr>
+                  <w:sz w:val="16"/>
+                </w:rPr>
+                <w:t>15</w:t>
+              </w:r>
+            </w:ins>
+            <w:del w:id="61" w:author="Greg Landry" w:date="2017-02-27T11:21:00Z">
+              <w:r>
+                <w:rPr>
+                  <w:sz w:val="16"/>
+                </w:rPr>
                 <w:delText>0</w:delText>
               </w:r>
             </w:del>
-            <w:del w:id="60" w:author="Greg Landry" w:date="2017-04-03T14:12:00Z">
+            <w:del w:id="62" w:author="Greg Landry" w:date="2017-04-03T14:12:00Z">
               <w:r>
                 <w:rPr>
                   <w:sz w:val="16"/>
@@ -2674,7 +2674,7 @@
                 <w:sz w:val="16"/>
               </w:rPr>
             </w:pPr>
-            <w:ins w:id="61" w:author="Greg Landry" w:date="2017-02-27T11:18:00Z">
+            <w:ins w:id="63" w:author="Greg Landry" w:date="2017-02-27T11:18:00Z">
               <w:r>
                 <w:rPr>
                   <w:sz w:val="16"/>
@@ -2697,7 +2697,7 @@
                 <w:sz w:val="16"/>
               </w:rPr>
             </w:pPr>
-            <w:del w:id="62" w:author="Greg Landry" w:date="2017-02-27T11:18:00Z">
+            <w:del w:id="64" w:author="Greg Landry" w:date="2017-02-27T11:18:00Z">
               <w:r>
                 <w:rPr>
                   <w:sz w:val="16"/>
@@ -2705,7 +2705,7 @@
                 <w:delText>Lab</w:delText>
               </w:r>
             </w:del>
-            <w:ins w:id="63" w:author="Greg Landry" w:date="2017-02-27T11:18:00Z">
+            <w:ins w:id="65" w:author="Greg Landry" w:date="2017-02-27T11:18:00Z">
               <w:r>
                 <w:rPr>
                   <w:sz w:val="16"/>
@@ -2728,7 +2728,7 @@
                 <w:sz w:val="16"/>
               </w:rPr>
             </w:pPr>
-            <w:ins w:id="64" w:author="Greg Landry" w:date="2017-02-27T11:20:00Z">
+            <w:ins w:id="66" w:author="Greg Landry" w:date="2017-02-27T11:20:00Z">
               <w:r>
                 <w:rPr>
                   <w:sz w:val="16"/>
@@ -2743,7 +2743,7 @@
         <w:tblPrEx>
           <w:tblW w:w="5049" w:type="pct"/>
           <w:tblLayout w:type="fixed"/>
-          <w:tblPrExChange w:id="65" w:author="Greg Landry" w:date="2017-02-27T11:13:00Z">
+          <w:tblPrExChange w:id="67" w:author="Greg Landry" w:date="2017-02-27T11:13:00Z">
             <w:tblPrEx>
               <w:tblW w:w="5049" w:type="pct"/>
               <w:tblLayout w:type="fixed"/>
@@ -2759,7 +2759,7 @@
               <w:bottom w:val="single" w:sz="2" w:space="0" w:color="auto"/>
               <w:right w:val="single" w:sz="2" w:space="0" w:color="auto"/>
             </w:tcBorders>
-            <w:tcPrChange w:id="66" w:author="Greg Landry" w:date="2017-02-27T11:13:00Z">
+            <w:tcPrChange w:id="68" w:author="Greg Landry" w:date="2017-02-27T11:13:00Z">
               <w:tcPr>
                 <w:tcW w:w="553" w:type="dxa"/>
               </w:tcPr>
@@ -2772,7 +2772,7 @@
                 <w:sz w:val="16"/>
               </w:rPr>
             </w:pPr>
-            <w:del w:id="67" w:author="Greg Landry" w:date="2017-02-27T11:11:00Z">
+            <w:del w:id="69" w:author="Greg Landry" w:date="2017-02-27T11:11:00Z">
               <w:r>
                 <w:rPr>
                   <w:sz w:val="16"/>
@@ -2780,7 +2780,7 @@
                 <w:delText>1</w:delText>
               </w:r>
             </w:del>
-            <w:ins w:id="68" w:author="Greg Landry" w:date="2017-02-27T11:11:00Z">
+            <w:ins w:id="70" w:author="Greg Landry" w:date="2017-02-27T11:11:00Z">
               <w:r>
                 <w:rPr>
                   <w:sz w:val="16"/>
@@ -2799,7 +2799,7 @@
               <w:bottom w:val="single" w:sz="2" w:space="0" w:color="auto"/>
               <w:right w:val="single" w:sz="2" w:space="0" w:color="auto"/>
             </w:tcBorders>
-            <w:tcPrChange w:id="69" w:author="Greg Landry" w:date="2017-02-27T11:13:00Z">
+            <w:tcPrChange w:id="71" w:author="Greg Landry" w:date="2017-02-27T11:13:00Z">
               <w:tcPr>
                 <w:tcW w:w="1183" w:type="dxa"/>
               </w:tcPr>
@@ -2812,7 +2812,7 @@
                 <w:sz w:val="16"/>
               </w:rPr>
             </w:pPr>
-            <w:del w:id="70" w:author="Greg Landry" w:date="2017-02-27T11:13:00Z">
+            <w:del w:id="72" w:author="Greg Landry" w:date="2017-02-27T11:13:00Z">
               <w:r>
                 <w:rPr>
                   <w:sz w:val="16"/>
@@ -2820,7 +2820,7 @@
                 <w:delText>3:30</w:delText>
               </w:r>
             </w:del>
-            <w:ins w:id="71" w:author="Greg Landry" w:date="2017-02-27T11:13:00Z">
+            <w:ins w:id="73" w:author="Greg Landry" w:date="2017-02-27T11:13:00Z">
               <w:r>
                 <w:rPr>
                   <w:sz w:val="16"/>
@@ -2834,34 +2834,12 @@
               </w:rPr>
               <w:t xml:space="preserve"> – </w:t>
             </w:r>
-            <w:ins w:id="72" w:author="Greg Landry" w:date="2017-02-27T11:13:00Z">
+            <w:ins w:id="74" w:author="Greg Landry" w:date="2017-02-27T11:13:00Z">
               <w:r>
                 <w:rPr>
                   <w:sz w:val="16"/>
                 </w:rPr>
                 <w:t>8</w:t>
-              </w:r>
-            </w:ins>
-            <w:del w:id="73" w:author="Greg Landry" w:date="2017-02-27T11:13:00Z">
-              <w:r>
-                <w:rPr>
-                  <w:sz w:val="16"/>
-                </w:rPr>
-                <w:delText>4</w:delText>
-              </w:r>
-            </w:del>
-            <w:r>
-              <w:rPr>
-                <w:sz w:val="16"/>
-              </w:rPr>
-              <w:t>:</w:t>
-            </w:r>
-            <w:ins w:id="74" w:author="Greg Landry" w:date="2017-04-03T14:12:00Z">
-              <w:r>
-                <w:rPr>
-                  <w:sz w:val="16"/>
-                </w:rPr>
-                <w:t>45</w:t>
               </w:r>
             </w:ins>
             <w:del w:id="75" w:author="Greg Landry" w:date="2017-02-27T11:13:00Z">
@@ -2869,10 +2847,32 @@
                 <w:rPr>
                   <w:sz w:val="16"/>
                 </w:rPr>
+                <w:delText>4</w:delText>
+              </w:r>
+            </w:del>
+            <w:r>
+              <w:rPr>
+                <w:sz w:val="16"/>
+              </w:rPr>
+              <w:t>:</w:t>
+            </w:r>
+            <w:ins w:id="76" w:author="Greg Landry" w:date="2017-04-03T14:12:00Z">
+              <w:r>
+                <w:rPr>
+                  <w:sz w:val="16"/>
+                </w:rPr>
+                <w:t>45</w:t>
+              </w:r>
+            </w:ins>
+            <w:del w:id="77" w:author="Greg Landry" w:date="2017-02-27T11:13:00Z">
+              <w:r>
+                <w:rPr>
+                  <w:sz w:val="16"/>
+                </w:rPr>
                 <w:delText>0</w:delText>
               </w:r>
             </w:del>
-            <w:del w:id="76" w:author="Greg Landry" w:date="2017-04-03T14:12:00Z">
+            <w:del w:id="78" w:author="Greg Landry" w:date="2017-04-03T14:12:00Z">
               <w:r>
                 <w:rPr>
                   <w:sz w:val="16"/>
@@ -2891,7 +2891,7 @@
               <w:bottom w:val="single" w:sz="2" w:space="0" w:color="auto"/>
               <w:right w:val="single" w:sz="2" w:space="0" w:color="auto"/>
             </w:tcBorders>
-            <w:tcPrChange w:id="77" w:author="Greg Landry" w:date="2017-02-27T11:13:00Z">
+            <w:tcPrChange w:id="79" w:author="Greg Landry" w:date="2017-02-27T11:13:00Z">
               <w:tcPr>
                 <w:tcW w:w="885" w:type="dxa"/>
               </w:tcPr>
@@ -2910,7 +2910,7 @@
               </w:rPr>
               <w:t>0:</w:t>
             </w:r>
-            <w:ins w:id="78" w:author="Greg Landry" w:date="2017-04-03T14:12:00Z">
+            <w:ins w:id="80" w:author="Greg Landry" w:date="2017-04-03T14:12:00Z">
               <w:r>
                 <w:rPr>
                   <w:sz w:val="16"/>
@@ -2918,7 +2918,7 @@
                 <w:t>45</w:t>
               </w:r>
             </w:ins>
-            <w:del w:id="79" w:author="Greg Landry" w:date="2017-04-03T14:12:00Z">
+            <w:del w:id="81" w:author="Greg Landry" w:date="2017-04-03T14:12:00Z">
               <w:r>
                 <w:rPr>
                   <w:sz w:val="16"/>
@@ -2931,66 +2931,6 @@
         <w:tc>
           <w:tcPr>
             <w:tcW w:w="1363" w:type="dxa"/>
-            <w:vMerge w:val="restart"/>
-            <w:tcBorders>
-              <w:top w:val="single" w:sz="18" w:space="0" w:color="auto"/>
-              <w:left w:val="single" w:sz="2" w:space="0" w:color="auto"/>
-              <w:bottom w:val="single" w:sz="2" w:space="0" w:color="auto"/>
-              <w:right w:val="single" w:sz="2" w:space="0" w:color="auto"/>
-            </w:tcBorders>
-            <w:tcPrChange w:id="80" w:author="Greg Landry" w:date="2017-02-27T11:13:00Z">
-              <w:tcPr>
-                <w:tcW w:w="1363" w:type="dxa"/>
-                <w:vMerge w:val="restart"/>
-              </w:tcPr>
-            </w:tcPrChange>
-          </w:tcPr>
-          <w:p>
-            <w:pPr>
-              <w:rPr>
-                <w:sz w:val="16"/>
-              </w:rPr>
-            </w:pPr>
-            <w:r>
-              <w:rPr>
-                <w:sz w:val="16"/>
-              </w:rPr>
-              <w:t>06-Sockets-TLS</w:t>
-            </w:r>
-          </w:p>
-        </w:tc>
-        <w:tc>
-          <w:tcPr>
-            <w:tcW w:w="1109" w:type="dxa"/>
-            <w:tcBorders>
-              <w:top w:val="single" w:sz="18" w:space="0" w:color="auto"/>
-              <w:left w:val="single" w:sz="2" w:space="0" w:color="auto"/>
-              <w:bottom w:val="single" w:sz="2" w:space="0" w:color="auto"/>
-              <w:right w:val="single" w:sz="2" w:space="0" w:color="auto"/>
-            </w:tcBorders>
-            <w:tcPrChange w:id="81" w:author="Greg Landry" w:date="2017-02-27T11:13:00Z">
-              <w:tcPr>
-                <w:tcW w:w="1109" w:type="dxa"/>
-              </w:tcPr>
-            </w:tcPrChange>
-          </w:tcPr>
-          <w:p>
-            <w:pPr>
-              <w:rPr>
-                <w:sz w:val="16"/>
-              </w:rPr>
-            </w:pPr>
-            <w:r>
-              <w:rPr>
-                <w:sz w:val="16"/>
-              </w:rPr>
-              <w:t>Lecture</w:t>
-            </w:r>
-          </w:p>
-        </w:tc>
-        <w:tc>
-          <w:tcPr>
-            <w:tcW w:w="4349" w:type="dxa"/>
             <w:vMerge w:val="restart"/>
             <w:tcBorders>
               <w:top w:val="single" w:sz="18" w:space="0" w:color="auto"/>
@@ -3000,6 +2940,66 @@
             </w:tcBorders>
             <w:tcPrChange w:id="82" w:author="Greg Landry" w:date="2017-02-27T11:13:00Z">
               <w:tcPr>
+                <w:tcW w:w="1363" w:type="dxa"/>
+                <w:vMerge w:val="restart"/>
+              </w:tcPr>
+            </w:tcPrChange>
+          </w:tcPr>
+          <w:p>
+            <w:pPr>
+              <w:rPr>
+                <w:sz w:val="16"/>
+              </w:rPr>
+            </w:pPr>
+            <w:r>
+              <w:rPr>
+                <w:sz w:val="16"/>
+              </w:rPr>
+              <w:t>06-Sockets-TLS</w:t>
+            </w:r>
+          </w:p>
+        </w:tc>
+        <w:tc>
+          <w:tcPr>
+            <w:tcW w:w="1109" w:type="dxa"/>
+            <w:tcBorders>
+              <w:top w:val="single" w:sz="18" w:space="0" w:color="auto"/>
+              <w:left w:val="single" w:sz="2" w:space="0" w:color="auto"/>
+              <w:bottom w:val="single" w:sz="2" w:space="0" w:color="auto"/>
+              <w:right w:val="single" w:sz="2" w:space="0" w:color="auto"/>
+            </w:tcBorders>
+            <w:tcPrChange w:id="83" w:author="Greg Landry" w:date="2017-02-27T11:13:00Z">
+              <w:tcPr>
+                <w:tcW w:w="1109" w:type="dxa"/>
+              </w:tcPr>
+            </w:tcPrChange>
+          </w:tcPr>
+          <w:p>
+            <w:pPr>
+              <w:rPr>
+                <w:sz w:val="16"/>
+              </w:rPr>
+            </w:pPr>
+            <w:r>
+              <w:rPr>
+                <w:sz w:val="16"/>
+              </w:rPr>
+              <w:t>Lecture</w:t>
+            </w:r>
+          </w:p>
+        </w:tc>
+        <w:tc>
+          <w:tcPr>
+            <w:tcW w:w="4349" w:type="dxa"/>
+            <w:vMerge w:val="restart"/>
+            <w:tcBorders>
+              <w:top w:val="single" w:sz="18" w:space="0" w:color="auto"/>
+              <w:left w:val="single" w:sz="2" w:space="0" w:color="auto"/>
+              <w:bottom w:val="single" w:sz="2" w:space="0" w:color="auto"/>
+              <w:right w:val="single" w:sz="2" w:space="0" w:color="auto"/>
+            </w:tcBorders>
+            <w:tcPrChange w:id="84" w:author="Greg Landry" w:date="2017-02-27T11:13:00Z">
+              <w:tcPr>
                 <w:tcW w:w="4349" w:type="dxa"/>
                 <w:vMerge w:val="restart"/>
               </w:tcPr>
@@ -3024,7 +3024,7 @@
         <w:tblPrEx>
           <w:tblW w:w="5049" w:type="pct"/>
           <w:tblLayout w:type="fixed"/>
-          <w:tblPrExChange w:id="83" w:author="Greg Landry" w:date="2017-02-27T11:13:00Z">
+          <w:tblPrExChange w:id="85" w:author="Greg Landry" w:date="2017-02-27T11:13:00Z">
             <w:tblPrEx>
               <w:tblW w:w="5049" w:type="pct"/>
               <w:tblLayout w:type="fixed"/>
@@ -3038,7 +3038,7 @@
               <w:top w:val="single" w:sz="2" w:space="0" w:color="auto"/>
               <w:bottom w:val="single" w:sz="4" w:space="0" w:color="auto"/>
             </w:tcBorders>
-            <w:tcPrChange w:id="84" w:author="Greg Landry" w:date="2017-02-27T11:13:00Z">
+            <w:tcPrChange w:id="86" w:author="Greg Landry" w:date="2017-02-27T11:13:00Z">
               <w:tcPr>
                 <w:tcW w:w="553" w:type="dxa"/>
                 <w:tcBorders>
@@ -3054,7 +3054,7 @@
                 <w:sz w:val="16"/>
               </w:rPr>
             </w:pPr>
-            <w:del w:id="85" w:author="Greg Landry" w:date="2017-02-27T11:11:00Z">
+            <w:del w:id="87" w:author="Greg Landry" w:date="2017-02-27T11:11:00Z">
               <w:r>
                 <w:rPr>
                   <w:sz w:val="16"/>
@@ -3062,7 +3062,7 @@
                 <w:delText>1</w:delText>
               </w:r>
             </w:del>
-            <w:ins w:id="86" w:author="Greg Landry" w:date="2017-02-27T11:11:00Z">
+            <w:ins w:id="88" w:author="Greg Landry" w:date="2017-02-27T11:11:00Z">
               <w:r>
                 <w:rPr>
                   <w:sz w:val="16"/>
@@ -3079,7 +3079,7 @@
               <w:top w:val="single" w:sz="2" w:space="0" w:color="auto"/>
               <w:bottom w:val="single" w:sz="4" w:space="0" w:color="auto"/>
             </w:tcBorders>
-            <w:tcPrChange w:id="87" w:author="Greg Landry" w:date="2017-02-27T11:13:00Z">
+            <w:tcPrChange w:id="89" w:author="Greg Landry" w:date="2017-02-27T11:13:00Z">
               <w:tcPr>
                 <w:tcW w:w="1183" w:type="dxa"/>
                 <w:tcBorders>
@@ -3095,34 +3095,12 @@
                 <w:sz w:val="16"/>
               </w:rPr>
             </w:pPr>
-            <w:ins w:id="88" w:author="Greg Landry" w:date="2017-02-27T11:13:00Z">
+            <w:ins w:id="90" w:author="Greg Landry" w:date="2017-02-27T11:13:00Z">
               <w:r>
                 <w:rPr>
                   <w:sz w:val="16"/>
                 </w:rPr>
                 <w:t>8</w:t>
-              </w:r>
-            </w:ins>
-            <w:del w:id="89" w:author="Greg Landry" w:date="2017-02-27T11:13:00Z">
-              <w:r>
-                <w:rPr>
-                  <w:sz w:val="16"/>
-                </w:rPr>
-                <w:delText>4</w:delText>
-              </w:r>
-            </w:del>
-            <w:r>
-              <w:rPr>
-                <w:sz w:val="16"/>
-              </w:rPr>
-              <w:t>:</w:t>
-            </w:r>
-            <w:ins w:id="90" w:author="Greg Landry" w:date="2017-02-27T11:13:00Z">
-              <w:r>
-                <w:rPr>
-                  <w:sz w:val="16"/>
-                </w:rPr>
-                <w:t>45</w:t>
               </w:r>
             </w:ins>
             <w:del w:id="91" w:author="Greg Landry" w:date="2017-02-27T11:13:00Z">
@@ -3130,10 +3108,32 @@
                 <w:rPr>
                   <w:sz w:val="16"/>
                 </w:rPr>
+                <w:delText>4</w:delText>
+              </w:r>
+            </w:del>
+            <w:r>
+              <w:rPr>
+                <w:sz w:val="16"/>
+              </w:rPr>
+              <w:t>:</w:t>
+            </w:r>
+            <w:ins w:id="92" w:author="Greg Landry" w:date="2017-02-27T11:13:00Z">
+              <w:r>
+                <w:rPr>
+                  <w:sz w:val="16"/>
+                </w:rPr>
+                <w:t>45</w:t>
+              </w:r>
+            </w:ins>
+            <w:del w:id="93" w:author="Greg Landry" w:date="2017-02-27T11:13:00Z">
+              <w:r>
+                <w:rPr>
+                  <w:sz w:val="16"/>
+                </w:rPr>
                 <w:delText>0</w:delText>
               </w:r>
             </w:del>
-            <w:del w:id="92" w:author="Greg Landry" w:date="2017-04-03T14:12:00Z">
+            <w:del w:id="94" w:author="Greg Landry" w:date="2017-04-03T14:12:00Z">
               <w:r>
                 <w:rPr>
                   <w:sz w:val="16"/>
@@ -3147,37 +3147,37 @@
               </w:rPr>
               <w:t xml:space="preserve"> – </w:t>
             </w:r>
-            <w:ins w:id="93" w:author="Greg Landry" w:date="2017-02-27T11:13:00Z">
+            <w:ins w:id="95" w:author="Greg Landry" w:date="2017-02-27T11:13:00Z">
               <w:r>
                 <w:rPr>
                   <w:sz w:val="16"/>
                 </w:rPr>
                 <w:t>10</w:t>
-              </w:r>
-            </w:ins>
-            <w:del w:id="94" w:author="Greg Landry" w:date="2017-02-27T11:13:00Z">
-              <w:r>
-                <w:rPr>
-                  <w:sz w:val="16"/>
-                </w:rPr>
-                <w:delText>5</w:delText>
-              </w:r>
-            </w:del>
-            <w:r>
-              <w:rPr>
-                <w:sz w:val="16"/>
-              </w:rPr>
-              <w:t>:</w:t>
-            </w:r>
-            <w:ins w:id="95" w:author="Greg Landry" w:date="2017-02-27T11:13:00Z">
-              <w:r>
-                <w:rPr>
-                  <w:sz w:val="16"/>
-                </w:rPr>
-                <w:t>15</w:t>
               </w:r>
             </w:ins>
             <w:del w:id="96" w:author="Greg Landry" w:date="2017-02-27T11:13:00Z">
+              <w:r>
+                <w:rPr>
+                  <w:sz w:val="16"/>
+                </w:rPr>
+                <w:delText>5</w:delText>
+              </w:r>
+            </w:del>
+            <w:r>
+              <w:rPr>
+                <w:sz w:val="16"/>
+              </w:rPr>
+              <w:t>:</w:t>
+            </w:r>
+            <w:ins w:id="97" w:author="Greg Landry" w:date="2017-02-27T11:13:00Z">
+              <w:r>
+                <w:rPr>
+                  <w:sz w:val="16"/>
+                </w:rPr>
+                <w:t>15</w:t>
+              </w:r>
+            </w:ins>
+            <w:del w:id="98" w:author="Greg Landry" w:date="2017-02-27T11:13:00Z">
               <w:r>
                 <w:rPr>
                   <w:sz w:val="16"/>
@@ -3194,7 +3194,7 @@
               <w:top w:val="single" w:sz="2" w:space="0" w:color="auto"/>
               <w:bottom w:val="single" w:sz="4" w:space="0" w:color="auto"/>
             </w:tcBorders>
-            <w:tcPrChange w:id="97" w:author="Greg Landry" w:date="2017-02-27T11:13:00Z">
+            <w:tcPrChange w:id="99" w:author="Greg Landry" w:date="2017-02-27T11:13:00Z">
               <w:tcPr>
                 <w:tcW w:w="885" w:type="dxa"/>
                 <w:tcBorders>
@@ -3216,7 +3216,7 @@
               </w:rPr>
               <w:t>1:</w:t>
             </w:r>
-            <w:ins w:id="98" w:author="Greg Landry" w:date="2017-04-03T14:12:00Z">
+            <w:ins w:id="100" w:author="Greg Landry" w:date="2017-04-03T14:12:00Z">
               <w:r>
                 <w:rPr>
                   <w:sz w:val="16"/>
@@ -3224,7 +3224,7 @@
                 <w:t>30</w:t>
               </w:r>
             </w:ins>
-            <w:del w:id="99" w:author="Greg Landry" w:date="2017-04-03T14:12:00Z">
+            <w:del w:id="101" w:author="Greg Landry" w:date="2017-04-03T14:12:00Z">
               <w:r>
                 <w:rPr>
                   <w:sz w:val="16"/>
@@ -3242,7 +3242,7 @@
               <w:top w:val="single" w:sz="2" w:space="0" w:color="auto"/>
               <w:bottom w:val="single" w:sz="4" w:space="0" w:color="auto"/>
             </w:tcBorders>
-            <w:tcPrChange w:id="100" w:author="Greg Landry" w:date="2017-02-27T11:13:00Z">
+            <w:tcPrChange w:id="102" w:author="Greg Landry" w:date="2017-02-27T11:13:00Z">
               <w:tcPr>
                 <w:tcW w:w="1363" w:type="dxa"/>
                 <w:vMerge/>
@@ -3267,7 +3267,7 @@
               <w:top w:val="single" w:sz="2" w:space="0" w:color="auto"/>
               <w:bottom w:val="single" w:sz="4" w:space="0" w:color="auto"/>
             </w:tcBorders>
-            <w:tcPrChange w:id="101" w:author="Greg Landry" w:date="2017-02-27T11:13:00Z">
+            <w:tcPrChange w:id="103" w:author="Greg Landry" w:date="2017-02-27T11:13:00Z">
               <w:tcPr>
                 <w:tcW w:w="1109" w:type="dxa"/>
                 <w:tcBorders>
@@ -3298,7 +3298,7 @@
               <w:top w:val="single" w:sz="2" w:space="0" w:color="auto"/>
               <w:bottom w:val="single" w:sz="4" w:space="0" w:color="auto"/>
             </w:tcBorders>
-            <w:tcPrChange w:id="102" w:author="Greg Landry" w:date="2017-02-27T11:13:00Z">
+            <w:tcPrChange w:id="104" w:author="Greg Landry" w:date="2017-02-27T11:13:00Z">
               <w:tcPr>
                 <w:tcW w:w="4349" w:type="dxa"/>
                 <w:vMerge/>
@@ -3354,7 +3354,7 @@
                 <w:sz w:val="16"/>
               </w:rPr>
             </w:pPr>
-            <w:ins w:id="103" w:author="Greg Landry" w:date="2017-02-27T11:14:00Z">
+            <w:ins w:id="105" w:author="Greg Landry" w:date="2017-02-27T11:14:00Z">
               <w:r>
                 <w:rPr>
                   <w:sz w:val="16"/>
@@ -3362,7 +3362,7 @@
                 <w:t>10</w:t>
               </w:r>
             </w:ins>
-            <w:del w:id="104" w:author="Greg Landry" w:date="2017-02-27T11:14:00Z">
+            <w:del w:id="106" w:author="Greg Landry" w:date="2017-02-27T11:14:00Z">
               <w:r>
                 <w:rPr>
                   <w:sz w:val="16"/>
@@ -3376,7 +3376,7 @@
               </w:rPr>
               <w:t>:</w:t>
             </w:r>
-            <w:ins w:id="105" w:author="Greg Landry" w:date="2017-04-03T14:13:00Z">
+            <w:ins w:id="107" w:author="Greg Landry" w:date="2017-04-03T14:13:00Z">
               <w:r>
                 <w:rPr>
                   <w:sz w:val="16"/>
@@ -3384,7 +3384,7 @@
                 <w:t>15</w:t>
               </w:r>
             </w:ins>
-            <w:del w:id="106" w:author="Greg Landry" w:date="2017-04-03T14:13:00Z">
+            <w:del w:id="108" w:author="Greg Landry" w:date="2017-04-03T14:13:00Z">
               <w:r>
                 <w:rPr>
                   <w:sz w:val="16"/>
@@ -3398,7 +3398,7 @@
               </w:rPr>
               <w:t xml:space="preserve"> – </w:t>
             </w:r>
-            <w:ins w:id="107" w:author="Greg Landry" w:date="2017-02-27T11:14:00Z">
+            <w:ins w:id="109" w:author="Greg Landry" w:date="2017-02-27T11:14:00Z">
               <w:r>
                 <w:rPr>
                   <w:sz w:val="16"/>
@@ -3406,7 +3406,7 @@
                 <w:t>11</w:t>
               </w:r>
             </w:ins>
-            <w:del w:id="108" w:author="Greg Landry" w:date="2017-02-27T11:14:00Z">
+            <w:del w:id="110" w:author="Greg Landry" w:date="2017-02-27T11:14:00Z">
               <w:r>
                 <w:rPr>
                   <w:sz w:val="16"/>
@@ -3420,7 +3420,7 @@
               </w:rPr>
               <w:t>:</w:t>
             </w:r>
-            <w:ins w:id="109" w:author="Greg Landry" w:date="2017-04-03T14:13:00Z">
+            <w:ins w:id="111" w:author="Greg Landry" w:date="2017-04-03T14:13:00Z">
               <w:r>
                 <w:rPr>
                   <w:sz w:val="16"/>
@@ -3428,7 +3428,7 @@
                 <w:t>00</w:t>
               </w:r>
             </w:ins>
-            <w:del w:id="110" w:author="Greg Landry" w:date="2017-04-03T14:13:00Z">
+            <w:del w:id="112" w:author="Greg Landry" w:date="2017-04-03T14:13:00Z">
               <w:r>
                 <w:rPr>
                   <w:sz w:val="16"/>
@@ -3458,7 +3458,7 @@
               </w:rPr>
               <w:t>0:</w:t>
             </w:r>
-            <w:ins w:id="111" w:author="Greg Landry" w:date="2017-04-03T14:13:00Z">
+            <w:ins w:id="113" w:author="Greg Landry" w:date="2017-04-03T14:13:00Z">
               <w:r>
                 <w:rPr>
                   <w:sz w:val="16"/>
@@ -3466,7 +3466,7 @@
                 <w:t>45</w:t>
               </w:r>
             </w:ins>
-            <w:del w:id="112" w:author="Greg Landry" w:date="2017-04-03T14:13:00Z">
+            <w:del w:id="114" w:author="Greg Landry" w:date="2017-04-03T14:13:00Z">
               <w:r>
                 <w:rPr>
                   <w:sz w:val="16"/>
@@ -3677,7 +3677,7 @@
                 <w:sz w:val="16"/>
               </w:rPr>
             </w:pPr>
-            <w:ins w:id="113" w:author="Greg Landry" w:date="2017-02-27T11:14:00Z">
+            <w:ins w:id="115" w:author="Greg Landry" w:date="2017-02-27T11:14:00Z">
               <w:r>
                 <w:rPr>
                   <w:sz w:val="16"/>
@@ -3685,7 +3685,7 @@
                 <w:t>11</w:t>
               </w:r>
             </w:ins>
-            <w:del w:id="114" w:author="Greg Landry" w:date="2017-02-27T11:14:00Z">
+            <w:del w:id="116" w:author="Greg Landry" w:date="2017-02-27T11:14:00Z">
               <w:r>
                 <w:rPr>
                   <w:sz w:val="16"/>
@@ -3699,7 +3699,7 @@
               </w:rPr>
               <w:t>:</w:t>
             </w:r>
-            <w:ins w:id="115" w:author="Greg Landry" w:date="2017-04-03T14:13:00Z">
+            <w:ins w:id="117" w:author="Greg Landry" w:date="2017-04-03T14:13:00Z">
               <w:r>
                 <w:rPr>
                   <w:sz w:val="16"/>
@@ -3707,7 +3707,7 @@
                 <w:t>00</w:t>
               </w:r>
             </w:ins>
-            <w:del w:id="116" w:author="Greg Landry" w:date="2017-04-03T14:13:00Z">
+            <w:del w:id="118" w:author="Greg Landry" w:date="2017-04-03T14:13:00Z">
               <w:r>
                 <w:rPr>
                   <w:sz w:val="16"/>
@@ -3721,7 +3721,7 @@
               </w:rPr>
               <w:t xml:space="preserve"> – </w:t>
             </w:r>
-            <w:del w:id="117" w:author="Greg Landry" w:date="2017-02-27T11:14:00Z">
+            <w:del w:id="119" w:author="Greg Landry" w:date="2017-02-27T11:14:00Z">
               <w:r>
                 <w:rPr>
                   <w:sz w:val="16"/>
@@ -3729,7 +3729,7 @@
                 <w:delText>1</w:delText>
               </w:r>
             </w:del>
-            <w:ins w:id="118" w:author="Greg Landry" w:date="2017-04-03T14:14:00Z">
+            <w:ins w:id="120" w:author="Greg Landry" w:date="2017-04-03T14:14:00Z">
               <w:r>
                 <w:rPr>
                   <w:sz w:val="16"/>
@@ -3737,7 +3737,7 @@
                 <w:t>2</w:t>
               </w:r>
             </w:ins>
-            <w:del w:id="119" w:author="Greg Landry" w:date="2017-04-03T14:14:00Z">
+            <w:del w:id="121" w:author="Greg Landry" w:date="2017-04-03T14:14:00Z">
               <w:r>
                 <w:rPr>
                   <w:sz w:val="16"/>
@@ -3751,7 +3751,7 @@
               </w:rPr>
               <w:t>:</w:t>
             </w:r>
-            <w:ins w:id="120" w:author="Greg Landry" w:date="2017-04-03T14:13:00Z">
+            <w:ins w:id="122" w:author="Greg Landry" w:date="2017-04-03T14:13:00Z">
               <w:r>
                 <w:rPr>
                   <w:sz w:val="16"/>
@@ -3759,7 +3759,7 @@
                 <w:t>00</w:t>
               </w:r>
             </w:ins>
-            <w:del w:id="121" w:author="Greg Landry" w:date="2017-04-03T14:13:00Z">
+            <w:del w:id="123" w:author="Greg Landry" w:date="2017-04-03T14:13:00Z">
               <w:r>
                 <w:rPr>
                   <w:sz w:val="16"/>
@@ -3864,7 +3864,7 @@
                 <w:sz w:val="16"/>
               </w:rPr>
             </w:pPr>
-            <w:del w:id="122" w:author="Greg Landry" w:date="2017-02-27T11:14:00Z">
+            <w:del w:id="124" w:author="Greg Landry" w:date="2017-02-27T11:14:00Z">
               <w:r>
                 <w:rPr>
                   <w:sz w:val="16"/>
@@ -3872,34 +3872,12 @@
                 <w:delText>1</w:delText>
               </w:r>
             </w:del>
-            <w:ins w:id="123" w:author="Greg Landry" w:date="2017-04-03T14:14:00Z">
+            <w:ins w:id="125" w:author="Greg Landry" w:date="2017-04-03T14:14:00Z">
               <w:r>
                 <w:rPr>
                   <w:sz w:val="16"/>
                 </w:rPr>
                 <w:t>2</w:t>
-              </w:r>
-            </w:ins>
-            <w:del w:id="124" w:author="Greg Landry" w:date="2017-04-03T14:14:00Z">
-              <w:r>
-                <w:rPr>
-                  <w:sz w:val="16"/>
-                </w:rPr>
-                <w:delText>1</w:delText>
-              </w:r>
-            </w:del>
-            <w:r>
-              <w:rPr>
-                <w:sz w:val="16"/>
-              </w:rPr>
-              <w:t>:</w:t>
-            </w:r>
-            <w:ins w:id="125" w:author="Greg Landry" w:date="2017-04-03T14:14:00Z">
-              <w:r>
-                <w:rPr>
-                  <w:sz w:val="16"/>
-                </w:rPr>
-                <w:t>0</w:t>
               </w:r>
             </w:ins>
             <w:del w:id="126" w:author="Greg Landry" w:date="2017-04-03T14:14:00Z">
@@ -3907,6 +3885,28 @@
                 <w:rPr>
                   <w:sz w:val="16"/>
                 </w:rPr>
+                <w:delText>1</w:delText>
+              </w:r>
+            </w:del>
+            <w:r>
+              <w:rPr>
+                <w:sz w:val="16"/>
+              </w:rPr>
+              <w:t>:</w:t>
+            </w:r>
+            <w:ins w:id="127" w:author="Greg Landry" w:date="2017-04-03T14:14:00Z">
+              <w:r>
+                <w:rPr>
+                  <w:sz w:val="16"/>
+                </w:rPr>
+                <w:t>0</w:t>
+              </w:r>
+            </w:ins>
+            <w:del w:id="128" w:author="Greg Landry" w:date="2017-04-03T14:14:00Z">
+              <w:r>
+                <w:rPr>
+                  <w:sz w:val="16"/>
+                </w:rPr>
                 <w:delText>3</w:delText>
               </w:r>
             </w:del>
@@ -3916,7 +3916,7 @@
               </w:rPr>
               <w:t xml:space="preserve">0 – </w:t>
             </w:r>
-            <w:del w:id="127" w:author="Greg Landry" w:date="2017-02-27T11:14:00Z">
+            <w:del w:id="129" w:author="Greg Landry" w:date="2017-02-27T11:14:00Z">
               <w:r>
                 <w:rPr>
                   <w:sz w:val="16"/>
@@ -3929,41 +3929,6 @@
                 <w:sz w:val="16"/>
               </w:rPr>
               <w:t>2:</w:t>
-            </w:r>
-            <w:ins w:id="128" w:author="Greg Landry" w:date="2017-04-03T14:14:00Z">
-              <w:r>
-                <w:rPr>
-                  <w:sz w:val="16"/>
-                </w:rPr>
-                <w:t>15</w:t>
-              </w:r>
-            </w:ins>
-            <w:del w:id="129" w:author="Greg Landry" w:date="2017-04-03T14:14:00Z">
-              <w:r>
-                <w:rPr>
-                  <w:sz w:val="16"/>
-                </w:rPr>
-                <w:delText>00</w:delText>
-              </w:r>
-            </w:del>
-          </w:p>
-        </w:tc>
-        <w:tc>
-          <w:tcPr>
-            <w:tcW w:w="885" w:type="dxa"/>
-          </w:tcPr>
-          <w:p>
-            <w:pPr>
-              <w:jc w:val="center"/>
-              <w:rPr>
-                <w:sz w:val="16"/>
-              </w:rPr>
-            </w:pPr>
-            <w:r>
-              <w:rPr>
-                <w:sz w:val="16"/>
-              </w:rPr>
-              <w:t>0:</w:t>
             </w:r>
             <w:ins w:id="130" w:author="Greg Landry" w:date="2017-04-03T14:14:00Z">
               <w:r>
@@ -3978,6 +3943,41 @@
                 <w:rPr>
                   <w:sz w:val="16"/>
                 </w:rPr>
+                <w:delText>00</w:delText>
+              </w:r>
+            </w:del>
+          </w:p>
+        </w:tc>
+        <w:tc>
+          <w:tcPr>
+            <w:tcW w:w="885" w:type="dxa"/>
+          </w:tcPr>
+          <w:p>
+            <w:pPr>
+              <w:jc w:val="center"/>
+              <w:rPr>
+                <w:sz w:val="16"/>
+              </w:rPr>
+            </w:pPr>
+            <w:r>
+              <w:rPr>
+                <w:sz w:val="16"/>
+              </w:rPr>
+              <w:t>0:</w:t>
+            </w:r>
+            <w:ins w:id="132" w:author="Greg Landry" w:date="2017-04-03T14:14:00Z">
+              <w:r>
+                <w:rPr>
+                  <w:sz w:val="16"/>
+                </w:rPr>
+                <w:t>15</w:t>
+              </w:r>
+            </w:ins>
+            <w:del w:id="133" w:author="Greg Landry" w:date="2017-04-03T14:14:00Z">
+              <w:r>
+                <w:rPr>
+                  <w:sz w:val="16"/>
+                </w:rPr>
                 <w:delText>30</w:delText>
               </w:r>
             </w:del>
@@ -3994,7 +3994,7 @@
                 <w:sz w:val="16"/>
               </w:rPr>
             </w:pPr>
-            <w:del w:id="132" w:author="Greg Landry" w:date="2017-03-09T10:32:00Z">
+            <w:del w:id="134" w:author="Greg Landry" w:date="2017-03-09T10:32:00Z">
               <w:r>
                 <w:rPr>
                   <w:sz w:val="16"/>
@@ -4002,7 +4002,7 @@
                 <w:delText>08</w:delText>
               </w:r>
             </w:del>
-            <w:ins w:id="133" w:author="Greg Landry" w:date="2017-03-09T10:35:00Z">
+            <w:ins w:id="135" w:author="Greg Landry" w:date="2017-03-09T10:35:00Z">
               <w:r>
                 <w:rPr>
                   <w:sz w:val="16"/>
@@ -4053,7 +4053,7 @@
               </w:rPr>
               <w:t>Class project</w:t>
             </w:r>
-            <w:del w:id="134" w:author="Greg Landry" w:date="2017-03-01T09:50:00Z">
+            <w:del w:id="136" w:author="Greg Landry" w:date="2017-03-01T09:50:00Z">
               <w:r>
                 <w:rPr>
                   <w:sz w:val="16"/>
@@ -4066,7 +4066,7 @@
       </w:tr>
       <w:tr>
         <w:trPr>
-          <w:ins w:id="135" w:author="Greg Landry" w:date="2017-02-27T11:18:00Z"/>
+          <w:ins w:id="137" w:author="Greg Landry" w:date="2017-02-27T11:18:00Z"/>
         </w:trPr>
         <w:tc>
           <w:tcPr>
@@ -4076,11 +4076,11 @@
             <w:pPr>
               <w:jc w:val="center"/>
               <w:rPr>
-                <w:ins w:id="136" w:author="Greg Landry" w:date="2017-02-27T11:18:00Z"/>
-                <w:sz w:val="16"/>
-              </w:rPr>
-            </w:pPr>
-            <w:ins w:id="137" w:author="Greg Landry" w:date="2017-02-27T11:19:00Z">
+                <w:ins w:id="138" w:author="Greg Landry" w:date="2017-02-27T11:18:00Z"/>
+                <w:sz w:val="16"/>
+              </w:rPr>
+            </w:pPr>
+            <w:ins w:id="139" w:author="Greg Landry" w:date="2017-02-27T11:19:00Z">
               <w:r>
                 <w:rPr>
                   <w:sz w:val="16"/>
@@ -4098,11 +4098,11 @@
             <w:pPr>
               <w:jc w:val="center"/>
               <w:rPr>
-                <w:ins w:id="138" w:author="Greg Landry" w:date="2017-02-27T11:18:00Z"/>
-                <w:sz w:val="16"/>
-              </w:rPr>
-            </w:pPr>
-            <w:ins w:id="139" w:author="Greg Landry" w:date="2017-02-27T11:19:00Z">
+                <w:ins w:id="140" w:author="Greg Landry" w:date="2017-02-27T11:18:00Z"/>
+                <w:sz w:val="16"/>
+              </w:rPr>
+            </w:pPr>
+            <w:ins w:id="141" w:author="Greg Landry" w:date="2017-02-27T11:19:00Z">
               <w:r>
                 <w:rPr>
                   <w:sz w:val="16"/>
@@ -4120,11 +4120,11 @@
             <w:pPr>
               <w:jc w:val="center"/>
               <w:rPr>
-                <w:ins w:id="140" w:author="Greg Landry" w:date="2017-02-27T11:18:00Z"/>
-                <w:sz w:val="16"/>
-              </w:rPr>
-            </w:pPr>
-            <w:ins w:id="141" w:author="Greg Landry" w:date="2017-02-27T11:19:00Z">
+                <w:ins w:id="142" w:author="Greg Landry" w:date="2017-02-27T11:18:00Z"/>
+                <w:sz w:val="16"/>
+              </w:rPr>
+            </w:pPr>
+            <w:ins w:id="143" w:author="Greg Landry" w:date="2017-02-27T11:19:00Z">
               <w:r>
                 <w:rPr>
                   <w:sz w:val="16"/>
@@ -4142,7 +4142,7 @@
           <w:p>
             <w:pPr>
               <w:rPr>
-                <w:ins w:id="142" w:author="Greg Landry" w:date="2017-02-27T11:18:00Z"/>
+                <w:ins w:id="144" w:author="Greg Landry" w:date="2017-02-27T11:18:00Z"/>
                 <w:sz w:val="16"/>
               </w:rPr>
             </w:pPr>
@@ -4155,11 +4155,11 @@
           <w:p>
             <w:pPr>
               <w:rPr>
-                <w:ins w:id="143" w:author="Greg Landry" w:date="2017-02-27T11:18:00Z"/>
-                <w:sz w:val="16"/>
-              </w:rPr>
-            </w:pPr>
-            <w:ins w:id="144" w:author="Greg Landry" w:date="2017-02-27T11:19:00Z">
+                <w:ins w:id="145" w:author="Greg Landry" w:date="2017-02-27T11:18:00Z"/>
+                <w:sz w:val="16"/>
+              </w:rPr>
+            </w:pPr>
+            <w:ins w:id="146" w:author="Greg Landry" w:date="2017-02-27T11:19:00Z">
               <w:r>
                 <w:rPr>
                   <w:sz w:val="16"/>
@@ -4177,7 +4177,7 @@
           <w:p>
             <w:pPr>
               <w:rPr>
-                <w:ins w:id="145" w:author="Greg Landry" w:date="2017-02-27T11:18:00Z"/>
+                <w:ins w:id="147" w:author="Greg Landry" w:date="2017-02-27T11:18:00Z"/>
                 <w:sz w:val="16"/>
               </w:rPr>
             </w:pPr>
@@ -4221,7 +4221,7 @@
                 <w:sz w:val="16"/>
               </w:rPr>
             </w:pPr>
-            <w:del w:id="146" w:author="Greg Landry" w:date="2017-02-27T11:14:00Z">
+            <w:del w:id="148" w:author="Greg Landry" w:date="2017-02-27T11:14:00Z">
               <w:r>
                 <w:rPr>
                   <w:sz w:val="16"/>
@@ -4229,34 +4229,12 @@
                 <w:delText>1</w:delText>
               </w:r>
             </w:del>
-            <w:ins w:id="147" w:author="Greg Landry" w:date="2017-02-27T11:19:00Z">
+            <w:ins w:id="149" w:author="Greg Landry" w:date="2017-02-27T11:19:00Z">
               <w:r>
                 <w:rPr>
                   <w:sz w:val="16"/>
                 </w:rPr>
                 <w:t>4</w:t>
-              </w:r>
-            </w:ins>
-            <w:del w:id="148" w:author="Greg Landry" w:date="2017-02-27T11:19:00Z">
-              <w:r>
-                <w:rPr>
-                  <w:sz w:val="16"/>
-                </w:rPr>
-                <w:delText>2</w:delText>
-              </w:r>
-            </w:del>
-            <w:r>
-              <w:rPr>
-                <w:sz w:val="16"/>
-              </w:rPr>
-              <w:t>:</w:t>
-            </w:r>
-            <w:ins w:id="149" w:author="Greg Landry" w:date="2017-04-03T14:14:00Z">
-              <w:r>
-                <w:rPr>
-                  <w:sz w:val="16"/>
-                </w:rPr>
-                <w:t>45</w:t>
               </w:r>
             </w:ins>
             <w:del w:id="150" w:author="Greg Landry" w:date="2017-02-27T11:19:00Z">
@@ -4264,10 +4242,32 @@
                 <w:rPr>
                   <w:sz w:val="16"/>
                 </w:rPr>
+                <w:delText>2</w:delText>
+              </w:r>
+            </w:del>
+            <w:r>
+              <w:rPr>
+                <w:sz w:val="16"/>
+              </w:rPr>
+              <w:t>:</w:t>
+            </w:r>
+            <w:ins w:id="151" w:author="Greg Landry" w:date="2017-04-03T14:14:00Z">
+              <w:r>
+                <w:rPr>
+                  <w:sz w:val="16"/>
+                </w:rPr>
+                <w:t>45</w:t>
+              </w:r>
+            </w:ins>
+            <w:del w:id="152" w:author="Greg Landry" w:date="2017-02-27T11:19:00Z">
+              <w:r>
+                <w:rPr>
+                  <w:sz w:val="16"/>
+                </w:rPr>
                 <w:delText>0</w:delText>
               </w:r>
             </w:del>
-            <w:del w:id="151" w:author="Greg Landry" w:date="2017-04-03T14:14:00Z">
+            <w:del w:id="153" w:author="Greg Landry" w:date="2017-04-03T14:14:00Z">
               <w:r>
                 <w:rPr>
                   <w:sz w:val="16"/>
@@ -4281,7 +4281,7 @@
               </w:rPr>
               <w:t xml:space="preserve"> – </w:t>
             </w:r>
-            <w:ins w:id="152" w:author="Greg Landry" w:date="2017-02-27T11:14:00Z">
+            <w:ins w:id="154" w:author="Greg Landry" w:date="2017-02-27T11:14:00Z">
               <w:r>
                 <w:rPr>
                   <w:sz w:val="16"/>
@@ -4289,7 +4289,7 @@
                 <w:t>5</w:t>
               </w:r>
             </w:ins>
-            <w:del w:id="153" w:author="Greg Landry" w:date="2017-02-27T11:14:00Z">
+            <w:del w:id="155" w:author="Greg Landry" w:date="2017-02-27T11:14:00Z">
               <w:r>
                 <w:rPr>
                   <w:sz w:val="16"/>
@@ -4319,7 +4319,7 @@
                 <w:sz w:val="16"/>
               </w:rPr>
             </w:pPr>
-            <w:ins w:id="154" w:author="Greg Landry" w:date="2017-02-27T11:18:00Z">
+            <w:ins w:id="156" w:author="Greg Landry" w:date="2017-02-27T11:18:00Z">
               <w:r>
                 <w:rPr>
                   <w:sz w:val="16"/>
@@ -4327,7 +4327,7 @@
                 <w:t>0</w:t>
               </w:r>
             </w:ins>
-            <w:del w:id="155" w:author="Greg Landry" w:date="2017-02-27T11:14:00Z">
+            <w:del w:id="157" w:author="Greg Landry" w:date="2017-02-27T11:14:00Z">
               <w:r>
                 <w:rPr>
                   <w:sz w:val="16"/>
@@ -4341,7 +4341,7 @@
               </w:rPr>
               <w:t>:</w:t>
             </w:r>
-            <w:ins w:id="156" w:author="Greg Landry" w:date="2017-04-03T14:14:00Z">
+            <w:ins w:id="158" w:author="Greg Landry" w:date="2017-04-03T14:14:00Z">
               <w:r>
                 <w:rPr>
                   <w:sz w:val="16"/>
@@ -4349,7 +4349,7 @@
                 <w:t>15</w:t>
               </w:r>
             </w:ins>
-            <w:del w:id="157" w:author="Greg Landry" w:date="2017-02-27T11:18:00Z">
+            <w:del w:id="159" w:author="Greg Landry" w:date="2017-02-27T11:18:00Z">
               <w:r>
                 <w:rPr>
                   <w:sz w:val="16"/>
@@ -4357,7 +4357,7 @@
                 <w:delText>0</w:delText>
               </w:r>
             </w:del>
-            <w:del w:id="158" w:author="Greg Landry" w:date="2017-04-03T14:14:00Z">
+            <w:del w:id="160" w:author="Greg Landry" w:date="2017-04-03T14:14:00Z">
               <w:r>
                 <w:rPr>
                   <w:sz w:val="16"/>
@@ -4380,7 +4380,7 @@
                 <w:sz w:val="16"/>
               </w:rPr>
             </w:pPr>
-            <w:ins w:id="159" w:author="Greg Landry" w:date="2017-02-27T11:19:00Z">
+            <w:ins w:id="161" w:author="Greg Landry" w:date="2017-02-27T11:19:00Z">
               <w:r>
                 <w:rPr>
                   <w:sz w:val="16"/>
@@ -4403,7 +4403,7 @@
                 <w:sz w:val="16"/>
               </w:rPr>
             </w:pPr>
-            <w:del w:id="160" w:author="Greg Landry" w:date="2017-02-27T11:19:00Z">
+            <w:del w:id="162" w:author="Greg Landry" w:date="2017-02-27T11:19:00Z">
               <w:r>
                 <w:rPr>
                   <w:sz w:val="16"/>
@@ -4411,7 +4411,7 @@
                 <w:delText>Lab</w:delText>
               </w:r>
             </w:del>
-            <w:ins w:id="161" w:author="Greg Landry" w:date="2017-02-27T11:19:00Z">
+            <w:ins w:id="163" w:author="Greg Landry" w:date="2017-02-27T11:19:00Z">
               <w:r>
                 <w:rPr>
                   <w:sz w:val="16"/>
@@ -4434,7 +4434,7 @@
                 <w:sz w:val="16"/>
               </w:rPr>
             </w:pPr>
-            <w:ins w:id="162" w:author="Greg Landry" w:date="2017-02-27T11:20:00Z">
+            <w:ins w:id="164" w:author="Greg Landry" w:date="2017-02-27T11:20:00Z">
               <w:r>
                 <w:rPr>
                   <w:sz w:val="16"/>
@@ -4442,7 +4442,7 @@
                 <w:t xml:space="preserve">Class </w:t>
               </w:r>
             </w:ins>
-            <w:ins w:id="163" w:author="Greg Landry" w:date="2017-02-27T11:19:00Z">
+            <w:ins w:id="165" w:author="Greg Landry" w:date="2017-02-27T11:19:00Z">
               <w:r>
                 <w:rPr>
                   <w:sz w:val="16"/>
@@ -4581,7 +4581,7 @@
               </w:rPr>
               <w:t>Details on the analog co-processor shield board</w:t>
             </w:r>
-            <w:del w:id="164" w:author="Greg Landry" w:date="2017-03-01T09:50:00Z">
+            <w:del w:id="166" w:author="Greg Landry" w:date="2017-03-01T09:50:00Z">
               <w:r>
                 <w:rPr>
                   <w:sz w:val="16"/>
@@ -4702,7 +4702,7 @@
               </w:rPr>
               <w:t>Glossary of terms</w:t>
             </w:r>
-            <w:del w:id="165" w:author="Greg Landry" w:date="2017-03-01T09:50:00Z">
+            <w:del w:id="167" w:author="Greg Landry" w:date="2017-03-01T09:50:00Z">
               <w:r>
                 <w:rPr>
                   <w:sz w:val="16"/>
@@ -4732,7 +4732,7 @@
 </file>
 
 <file path=word/endnotes.xml><?xml version="1.0" encoding="utf-8"?>
-<w:endnotes xmlns:wpc="http://schemas.microsoft.com/office/word/2010/wordprocessingCanvas" xmlns:mc="http://schemas.openxmlformats.org/markup-compatibility/2006" xmlns:o="urn:schemas-microsoft-com:office:office" xmlns:r="http://schemas.openxmlformats.org/officeDocument/2006/relationships" xmlns:m="http://schemas.openxmlformats.org/officeDocument/2006/math" xmlns:v="urn:schemas-microsoft-com:vml" xmlns:wp14="http://schemas.microsoft.com/office/word/2010/wordprocessingDrawing" xmlns:wp="http://schemas.openxmlformats.org/drawingml/2006/wordprocessingDrawing" xmlns:w10="urn:schemas-microsoft-com:office:word" xmlns:w="http://schemas.openxmlformats.org/wordprocessingml/2006/main" xmlns:w14="http://schemas.microsoft.com/office/word/2010/wordml" xmlns:w15="http://schemas.microsoft.com/office/word/2012/wordml" xmlns:wpg="http://schemas.microsoft.com/office/word/2010/wordprocessingGroup" xmlns:wpi="http://schemas.microsoft.com/office/word/2010/wordprocessingInk" xmlns:wne="http://schemas.microsoft.com/office/word/2006/wordml" xmlns:wps="http://schemas.microsoft.com/office/word/2010/wordprocessingShape" mc:Ignorable="w14 w15 wp14">
+<w:endnotes xmlns:wpc="http://schemas.microsoft.com/office/word/2010/wordprocessingCanvas" xmlns:cx="http://schemas.microsoft.com/office/drawing/2014/chartex" xmlns:cx1="http://schemas.microsoft.com/office/drawing/2015/9/8/chartex" xmlns:cx2="http://schemas.microsoft.com/office/drawing/2015/10/21/chartex" xmlns:cx3="http://schemas.microsoft.com/office/drawing/2016/5/9/chartex" xmlns:cx4="http://schemas.microsoft.com/office/drawing/2016/5/10/chartex" xmlns:cx5="http://schemas.microsoft.com/office/drawing/2016/5/11/chartex" xmlns:cx6="http://schemas.microsoft.com/office/drawing/2016/5/12/chartex" xmlns:cx7="http://schemas.microsoft.com/office/drawing/2016/5/13/chartex" xmlns:cx8="http://schemas.microsoft.com/office/drawing/2016/5/14/chartex" xmlns:mc="http://schemas.openxmlformats.org/markup-compatibility/2006" xmlns:aink="http://schemas.microsoft.com/office/drawing/2016/ink" xmlns:o="urn:schemas-microsoft-com:office:office" xmlns:r="http://schemas.openxmlformats.org/officeDocument/2006/relationships" xmlns:m="http://schemas.openxmlformats.org/officeDocument/2006/math" xmlns:v="urn:schemas-microsoft-com:vml" xmlns:wp14="http://schemas.microsoft.com/office/word/2010/wordprocessingDrawing" xmlns:wp="http://schemas.openxmlformats.org/drawingml/2006/wordprocessingDrawing" xmlns:w10="urn:schemas-microsoft-com:office:word" xmlns:w="http://schemas.openxmlformats.org/wordprocessingml/2006/main" xmlns:w14="http://schemas.microsoft.com/office/word/2010/wordml" xmlns:w15="http://schemas.microsoft.com/office/word/2012/wordml" xmlns:w16se="http://schemas.microsoft.com/office/word/2015/wordml/symex" xmlns:wpg="http://schemas.microsoft.com/office/word/2010/wordprocessingGroup" xmlns:wpi="http://schemas.microsoft.com/office/word/2010/wordprocessingInk" xmlns:wne="http://schemas.microsoft.com/office/word/2006/wordml" xmlns:wps="http://schemas.microsoft.com/office/word/2010/wordprocessingShape" mc:Ignorable="w14 w15 w16se wp14">
   <w:endnote w:type="separator" w:id="-1">
     <w:p>
       <w:r>
@@ -4751,7 +4751,7 @@
 </file>
 
 <file path=word/footer1.xml><?xml version="1.0" encoding="utf-8"?>
-<w:ftr xmlns:wpc="http://schemas.microsoft.com/office/word/2010/wordprocessingCanvas" xmlns:mc="http://schemas.openxmlformats.org/markup-compatibility/2006" xmlns:o="urn:schemas-microsoft-com:office:office" xmlns:r="http://schemas.openxmlformats.org/officeDocument/2006/relationships" xmlns:m="http://schemas.openxmlformats.org/officeDocument/2006/math" xmlns:v="urn:schemas-microsoft-com:vml" xmlns:wp14="http://schemas.microsoft.com/office/word/2010/wordprocessingDrawing" xmlns:wp="http://schemas.openxmlformats.org/drawingml/2006/wordprocessingDrawing" xmlns:w10="urn:schemas-microsoft-com:office:word" xmlns:w="http://schemas.openxmlformats.org/wordprocessingml/2006/main" xmlns:w14="http://schemas.microsoft.com/office/word/2010/wordml" xmlns:w15="http://schemas.microsoft.com/office/word/2012/wordml" xmlns:wpg="http://schemas.microsoft.com/office/word/2010/wordprocessingGroup" xmlns:wpi="http://schemas.microsoft.com/office/word/2010/wordprocessingInk" xmlns:wne="http://schemas.microsoft.com/office/word/2006/wordml" xmlns:wps="http://schemas.microsoft.com/office/word/2010/wordprocessingShape" mc:Ignorable="w14 w15 wp14">
+<w:ftr xmlns:wpc="http://schemas.microsoft.com/office/word/2010/wordprocessingCanvas" xmlns:cx="http://schemas.microsoft.com/office/drawing/2014/chartex" xmlns:cx1="http://schemas.microsoft.com/office/drawing/2015/9/8/chartex" xmlns:cx2="http://schemas.microsoft.com/office/drawing/2015/10/21/chartex" xmlns:cx3="http://schemas.microsoft.com/office/drawing/2016/5/9/chartex" xmlns:cx4="http://schemas.microsoft.com/office/drawing/2016/5/10/chartex" xmlns:cx5="http://schemas.microsoft.com/office/drawing/2016/5/11/chartex" xmlns:cx6="http://schemas.microsoft.com/office/drawing/2016/5/12/chartex" xmlns:cx7="http://schemas.microsoft.com/office/drawing/2016/5/13/chartex" xmlns:cx8="http://schemas.microsoft.com/office/drawing/2016/5/14/chartex" xmlns:mc="http://schemas.openxmlformats.org/markup-compatibility/2006" xmlns:aink="http://schemas.microsoft.com/office/drawing/2016/ink" xmlns:o="urn:schemas-microsoft-com:office:office" xmlns:r="http://schemas.openxmlformats.org/officeDocument/2006/relationships" xmlns:m="http://schemas.openxmlformats.org/officeDocument/2006/math" xmlns:v="urn:schemas-microsoft-com:vml" xmlns:wp14="http://schemas.microsoft.com/office/word/2010/wordprocessingDrawing" xmlns:wp="http://schemas.openxmlformats.org/drawingml/2006/wordprocessingDrawing" xmlns:w10="urn:schemas-microsoft-com:office:word" xmlns:w="http://schemas.openxmlformats.org/wordprocessingml/2006/main" xmlns:w14="http://schemas.microsoft.com/office/word/2010/wordml" xmlns:w15="http://schemas.microsoft.com/office/word/2012/wordml" xmlns:w16se="http://schemas.microsoft.com/office/word/2015/wordml/symex" xmlns:wpg="http://schemas.microsoft.com/office/word/2010/wordprocessingGroup" xmlns:wpi="http://schemas.microsoft.com/office/word/2010/wordprocessingInk" xmlns:wne="http://schemas.microsoft.com/office/word/2006/wordml" xmlns:wps="http://schemas.microsoft.com/office/word/2010/wordprocessingShape" mc:Ignorable="w14 w15 w16se wp14">
   <w:sdt>
     <w:sdtPr>
       <w:id w:val="-596325727"/>
@@ -4807,7 +4807,7 @@
                 <w:bCs/>
                 <w:noProof/>
               </w:rPr>
-              <w:t>1</w:t>
+              <w:t>2</w:t>
             </w:r>
             <w:r>
               <w:rPr>
@@ -4869,7 +4869,7 @@
 </file>
 
 <file path=word/footnotes.xml><?xml version="1.0" encoding="utf-8"?>
-<w:footnotes xmlns:wpc="http://schemas.microsoft.com/office/word/2010/wordprocessingCanvas" xmlns:mc="http://schemas.openxmlformats.org/markup-compatibility/2006" xmlns:o="urn:schemas-microsoft-com:office:office" xmlns:r="http://schemas.openxmlformats.org/officeDocument/2006/relationships" xmlns:m="http://schemas.openxmlformats.org/officeDocument/2006/math" xmlns:v="urn:schemas-microsoft-com:vml" xmlns:wp14="http://schemas.microsoft.com/office/word/2010/wordprocessingDrawing" xmlns:wp="http://schemas.openxmlformats.org/drawingml/2006/wordprocessingDrawing" xmlns:w10="urn:schemas-microsoft-com:office:word" xmlns:w="http://schemas.openxmlformats.org/wordprocessingml/2006/main" xmlns:w14="http://schemas.microsoft.com/office/word/2010/wordml" xmlns:w15="http://schemas.microsoft.com/office/word/2012/wordml" xmlns:wpg="http://schemas.microsoft.com/office/word/2010/wordprocessingGroup" xmlns:wpi="http://schemas.microsoft.com/office/word/2010/wordprocessingInk" xmlns:wne="http://schemas.microsoft.com/office/word/2006/wordml" xmlns:wps="http://schemas.microsoft.com/office/word/2010/wordprocessingShape" mc:Ignorable="w14 w15 wp14">
+<w:footnotes xmlns:wpc="http://schemas.microsoft.com/office/word/2010/wordprocessingCanvas" xmlns:cx="http://schemas.microsoft.com/office/drawing/2014/chartex" xmlns:cx1="http://schemas.microsoft.com/office/drawing/2015/9/8/chartex" xmlns:cx2="http://schemas.microsoft.com/office/drawing/2015/10/21/chartex" xmlns:cx3="http://schemas.microsoft.com/office/drawing/2016/5/9/chartex" xmlns:cx4="http://schemas.microsoft.com/office/drawing/2016/5/10/chartex" xmlns:cx5="http://schemas.microsoft.com/office/drawing/2016/5/11/chartex" xmlns:cx6="http://schemas.microsoft.com/office/drawing/2016/5/12/chartex" xmlns:cx7="http://schemas.microsoft.com/office/drawing/2016/5/13/chartex" xmlns:cx8="http://schemas.microsoft.com/office/drawing/2016/5/14/chartex" xmlns:mc="http://schemas.openxmlformats.org/markup-compatibility/2006" xmlns:aink="http://schemas.microsoft.com/office/drawing/2016/ink" xmlns:o="urn:schemas-microsoft-com:office:office" xmlns:r="http://schemas.openxmlformats.org/officeDocument/2006/relationships" xmlns:m="http://schemas.openxmlformats.org/officeDocument/2006/math" xmlns:v="urn:schemas-microsoft-com:vml" xmlns:wp14="http://schemas.microsoft.com/office/word/2010/wordprocessingDrawing" xmlns:wp="http://schemas.openxmlformats.org/drawingml/2006/wordprocessingDrawing" xmlns:w10="urn:schemas-microsoft-com:office:word" xmlns:w="http://schemas.openxmlformats.org/wordprocessingml/2006/main" xmlns:w14="http://schemas.microsoft.com/office/word/2010/wordml" xmlns:w15="http://schemas.microsoft.com/office/word/2012/wordml" xmlns:w16se="http://schemas.microsoft.com/office/word/2015/wordml/symex" xmlns:wpg="http://schemas.microsoft.com/office/word/2010/wordprocessingGroup" xmlns:wpi="http://schemas.microsoft.com/office/word/2010/wordprocessingInk" xmlns:wne="http://schemas.microsoft.com/office/word/2006/wordml" xmlns:wps="http://schemas.microsoft.com/office/word/2010/wordprocessingShape" mc:Ignorable="w14 w15 w16se wp14">
   <w:footnote w:type="separator" w:id="-1">
     <w:p>
       <w:r>
@@ -4888,7 +4888,7 @@
 </file>
 
 <file path=word/numbering.xml><?xml version="1.0" encoding="utf-8"?>
-<w:numbering xmlns:wpc="http://schemas.microsoft.com/office/word/2010/wordprocessingCanvas" xmlns:mc="http://schemas.openxmlformats.org/markup-compatibility/2006" xmlns:o="urn:schemas-microsoft-com:office:office" xmlns:r="http://schemas.openxmlformats.org/officeDocument/2006/relationships" xmlns:m="http://schemas.openxmlformats.org/officeDocument/2006/math" xmlns:v="urn:schemas-microsoft-com:vml" xmlns:wp14="http://schemas.microsoft.com/office/word/2010/wordprocessingDrawing" xmlns:wp="http://schemas.openxmlformats.org/drawingml/2006/wordprocessingDrawing" xmlns:w10="urn:schemas-microsoft-com:office:word" xmlns:w="http://schemas.openxmlformats.org/wordprocessingml/2006/main" xmlns:w14="http://schemas.microsoft.com/office/word/2010/wordml" xmlns:w15="http://schemas.microsoft.com/office/word/2012/wordml" xmlns:wpg="http://schemas.microsoft.com/office/word/2010/wordprocessingGroup" xmlns:wpi="http://schemas.microsoft.com/office/word/2010/wordprocessingInk" xmlns:wne="http://schemas.microsoft.com/office/word/2006/wordml" xmlns:wps="http://schemas.microsoft.com/office/word/2010/wordprocessingShape" mc:Ignorable="w14 w15 wp14">
+<w:numbering xmlns:wpc="http://schemas.microsoft.com/office/word/2010/wordprocessingCanvas" xmlns:cx="http://schemas.microsoft.com/office/drawing/2014/chartex" xmlns:cx1="http://schemas.microsoft.com/office/drawing/2015/9/8/chartex" xmlns:cx2="http://schemas.microsoft.com/office/drawing/2015/10/21/chartex" xmlns:cx3="http://schemas.microsoft.com/office/drawing/2016/5/9/chartex" xmlns:cx4="http://schemas.microsoft.com/office/drawing/2016/5/10/chartex" xmlns:cx5="http://schemas.microsoft.com/office/drawing/2016/5/11/chartex" xmlns:cx6="http://schemas.microsoft.com/office/drawing/2016/5/12/chartex" xmlns:cx7="http://schemas.microsoft.com/office/drawing/2016/5/13/chartex" xmlns:cx8="http://schemas.microsoft.com/office/drawing/2016/5/14/chartex" xmlns:mc="http://schemas.openxmlformats.org/markup-compatibility/2006" xmlns:aink="http://schemas.microsoft.com/office/drawing/2016/ink" xmlns:o="urn:schemas-microsoft-com:office:office" xmlns:r="http://schemas.openxmlformats.org/officeDocument/2006/relationships" xmlns:m="http://schemas.openxmlformats.org/officeDocument/2006/math" xmlns:v="urn:schemas-microsoft-com:vml" xmlns:wp14="http://schemas.microsoft.com/office/word/2010/wordprocessingDrawing" xmlns:wp="http://schemas.openxmlformats.org/drawingml/2006/wordprocessingDrawing" xmlns:w10="urn:schemas-microsoft-com:office:word" xmlns:w="http://schemas.openxmlformats.org/wordprocessingml/2006/main" xmlns:w14="http://schemas.microsoft.com/office/word/2010/wordml" xmlns:w15="http://schemas.microsoft.com/office/word/2012/wordml" xmlns:w16se="http://schemas.microsoft.com/office/word/2015/wordml/symex" xmlns:wpg="http://schemas.microsoft.com/office/word/2010/wordprocessingGroup" xmlns:wpi="http://schemas.microsoft.com/office/word/2010/wordprocessingInk" xmlns:wne="http://schemas.microsoft.com/office/word/2006/wordml" xmlns:wps="http://schemas.microsoft.com/office/word/2010/wordprocessingShape" mc:Ignorable="w14 w15 w16se wp14">
   <w:abstractNum w:abstractNumId="0" w15:restartNumberingAfterBreak="0">
     <w:nsid w:val="01D61B4B"/>
     <w:multiLevelType w:val="hybridMultilevel"/>
@@ -7706,7 +7706,7 @@
 </file>
 
 <file path=word/people.xml><?xml version="1.0" encoding="utf-8"?>
-<w15:people xmlns:wpc="http://schemas.microsoft.com/office/word/2010/wordprocessingCanvas" xmlns:mc="http://schemas.openxmlformats.org/markup-compatibility/2006" xmlns:o="urn:schemas-microsoft-com:office:office" xmlns:r="http://schemas.openxmlformats.org/officeDocument/2006/relationships" xmlns:m="http://schemas.openxmlformats.org/officeDocument/2006/math" xmlns:v="urn:schemas-microsoft-com:vml" xmlns:wp14="http://schemas.microsoft.com/office/word/2010/wordprocessingDrawing" xmlns:wp="http://schemas.openxmlformats.org/drawingml/2006/wordprocessingDrawing" xmlns:w10="urn:schemas-microsoft-com:office:word" xmlns:w="http://schemas.openxmlformats.org/wordprocessingml/2006/main" xmlns:w14="http://schemas.microsoft.com/office/word/2010/wordml" xmlns:w15="http://schemas.microsoft.com/office/word/2012/wordml" xmlns:wpg="http://schemas.microsoft.com/office/word/2010/wordprocessingGroup" xmlns:wpi="http://schemas.microsoft.com/office/word/2010/wordprocessingInk" xmlns:wne="http://schemas.microsoft.com/office/word/2006/wordml" xmlns:wps="http://schemas.microsoft.com/office/word/2010/wordprocessingShape" mc:Ignorable="w14 w15 wp14">
+<w15:people xmlns:wpc="http://schemas.microsoft.com/office/word/2010/wordprocessingCanvas" xmlns:cx="http://schemas.microsoft.com/office/drawing/2014/chartex" xmlns:cx1="http://schemas.microsoft.com/office/drawing/2015/9/8/chartex" xmlns:cx2="http://schemas.microsoft.com/office/drawing/2015/10/21/chartex" xmlns:cx3="http://schemas.microsoft.com/office/drawing/2016/5/9/chartex" xmlns:cx4="http://schemas.microsoft.com/office/drawing/2016/5/10/chartex" xmlns:cx5="http://schemas.microsoft.com/office/drawing/2016/5/11/chartex" xmlns:cx6="http://schemas.microsoft.com/office/drawing/2016/5/12/chartex" xmlns:cx7="http://schemas.microsoft.com/office/drawing/2016/5/13/chartex" xmlns:cx8="http://schemas.microsoft.com/office/drawing/2016/5/14/chartex" xmlns:mc="http://schemas.openxmlformats.org/markup-compatibility/2006" xmlns:aink="http://schemas.microsoft.com/office/drawing/2016/ink" xmlns:o="urn:schemas-microsoft-com:office:office" xmlns:r="http://schemas.openxmlformats.org/officeDocument/2006/relationships" xmlns:m="http://schemas.openxmlformats.org/officeDocument/2006/math" xmlns:v="urn:schemas-microsoft-com:vml" xmlns:wp14="http://schemas.microsoft.com/office/word/2010/wordprocessingDrawing" xmlns:wp="http://schemas.openxmlformats.org/drawingml/2006/wordprocessingDrawing" xmlns:w10="urn:schemas-microsoft-com:office:word" xmlns:w="http://schemas.openxmlformats.org/wordprocessingml/2006/main" xmlns:w14="http://schemas.microsoft.com/office/word/2010/wordml" xmlns:w15="http://schemas.microsoft.com/office/word/2012/wordml" xmlns:w16se="http://schemas.microsoft.com/office/word/2015/wordml/symex" xmlns:wpg="http://schemas.microsoft.com/office/word/2010/wordprocessingGroup" xmlns:wpi="http://schemas.microsoft.com/office/word/2010/wordprocessingInk" xmlns:wne="http://schemas.microsoft.com/office/word/2006/wordml" xmlns:wps="http://schemas.microsoft.com/office/word/2010/wordprocessingShape" mc:Ignorable="w14 w15 w16se wp14">
   <w15:person w15:author="Greg Landry">
     <w15:presenceInfo w15:providerId="None" w15:userId="Greg Landry"/>
   </w15:person>
@@ -7714,7 +7714,7 @@
 </file>
 
 <file path=word/styles.xml><?xml version="1.0" encoding="utf-8"?>
-<w:styles xmlns:mc="http://schemas.openxmlformats.org/markup-compatibility/2006" xmlns:r="http://schemas.openxmlformats.org/officeDocument/2006/relationships" xmlns:w="http://schemas.openxmlformats.org/wordprocessingml/2006/main" xmlns:w14="http://schemas.microsoft.com/office/word/2010/wordml" xmlns:w15="http://schemas.microsoft.com/office/word/2012/wordml" mc:Ignorable="w14 w15">
+<w:styles xmlns:mc="http://schemas.openxmlformats.org/markup-compatibility/2006" xmlns:r="http://schemas.openxmlformats.org/officeDocument/2006/relationships" xmlns:w="http://schemas.openxmlformats.org/wordprocessingml/2006/main" xmlns:w14="http://schemas.microsoft.com/office/word/2010/wordml" xmlns:w15="http://schemas.microsoft.com/office/word/2012/wordml" xmlns:w16se="http://schemas.microsoft.com/office/word/2015/wordml/symex" mc:Ignorable="w14 w15 w16se">
   <w:docDefaults>
     <w:rPrDefault>
       <w:rPr>
@@ -7730,7 +7730,7 @@
       </w:pPr>
     </w:pPrDefault>
   </w:docDefaults>
-  <w:latentStyles w:defLockedState="0" w:defUIPriority="99" w:defSemiHidden="0" w:defUnhideWhenUsed="0" w:defQFormat="0" w:count="371">
+  <w:latentStyles w:defLockedState="0" w:defUIPriority="99" w:defSemiHidden="0" w:defUnhideWhenUsed="0" w:defQFormat="0" w:count="374">
     <w:lsdException w:name="Normal" w:uiPriority="0" w:qFormat="1"/>
     <w:lsdException w:name="heading 1" w:uiPriority="9" w:qFormat="1"/>
     <w:lsdException w:name="heading 2" w:semiHidden="1" w:uiPriority="9" w:unhideWhenUsed="1" w:qFormat="1"/>
@@ -7836,7 +7836,6 @@
     <w:lsdException w:name="HTML Sample" w:semiHidden="1" w:unhideWhenUsed="1"/>
     <w:lsdException w:name="HTML Typewriter" w:semiHidden="1" w:unhideWhenUsed="1"/>
     <w:lsdException w:name="HTML Variable" w:semiHidden="1" w:unhideWhenUsed="1"/>
-    <w:lsdException w:name="Normal Table" w:semiHidden="1" w:unhideWhenUsed="1"/>
     <w:lsdException w:name="annotation subject" w:semiHidden="1" w:unhideWhenUsed="1"/>
     <w:lsdException w:name="No List" w:semiHidden="1" w:unhideWhenUsed="1"/>
     <w:lsdException w:name="Outline List 1" w:semiHidden="1" w:unhideWhenUsed="1"/>
@@ -7881,7 +7880,6 @@
     <w:lsdException w:name="Table Professional" w:semiHidden="1" w:unhideWhenUsed="1"/>
     <w:lsdException w:name="Table Subtle 1" w:semiHidden="1" w:unhideWhenUsed="1"/>
     <w:lsdException w:name="Table Subtle 2" w:semiHidden="1" w:unhideWhenUsed="1"/>
-    <w:lsdException w:name="Table Web 1" w:semiHidden="1" w:unhideWhenUsed="1"/>
     <w:lsdException w:name="Table Web 2" w:semiHidden="1" w:unhideWhenUsed="1"/>
     <w:lsdException w:name="Table Web 3" w:semiHidden="1" w:unhideWhenUsed="1"/>
     <w:lsdException w:name="Balloon Text" w:semiHidden="1" w:unhideWhenUsed="1"/>
@@ -8102,11 +8100,14 @@
     <w:lsdException w:name="List Table 5 Dark Accent 6" w:uiPriority="50"/>
     <w:lsdException w:name="List Table 6 Colorful Accent 6" w:uiPriority="51"/>
     <w:lsdException w:name="List Table 7 Colorful Accent 6" w:uiPriority="52"/>
+    <w:lsdException w:name="Mention" w:semiHidden="1" w:unhideWhenUsed="1"/>
+    <w:lsdException w:name="Smart Hyperlink" w:semiHidden="1" w:unhideWhenUsed="1"/>
+    <w:lsdException w:name="Hashtag" w:semiHidden="1" w:unhideWhenUsed="1"/>
   </w:latentStyles>
   <w:style w:type="paragraph" w:default="1" w:styleId="Normal">
     <w:name w:val="Normal"/>
     <w:qFormat/>
-    <w:rsid w:val="00902379"/>
+    <w:rsid w:val="00A275B6"/>
   </w:style>
   <w:style w:type="paragraph" w:styleId="Heading1">
     <w:name w:val="heading 1"/>
@@ -8226,7 +8227,7 @@
     <w:uiPriority w:val="1"/>
     <w:semiHidden/>
     <w:unhideWhenUsed/>
-    <w:rsid w:val="00902379"/>
+    <w:rsid w:val="00A275B6"/>
   </w:style>
   <w:style w:type="table" w:default="1" w:styleId="TableNormal">
     <w:name w:val="Normal Table"/>
@@ -8248,7 +8249,7 @@
     <w:uiPriority w:val="99"/>
     <w:semiHidden/>
     <w:unhideWhenUsed/>
-    <w:rsid w:val="00902379"/>
+    <w:rsid w:val="00A275B6"/>
   </w:style>
   <w:style w:type="paragraph" w:styleId="ListParagraph">
     <w:name w:val="List Paragraph"/>
@@ -9025,7 +9026,7 @@
 </file>
 
 <file path=customXml/itemProps1.xml><?xml version="1.0" encoding="utf-8"?>
-<ds:datastoreItem xmlns:ds="http://schemas.openxmlformats.org/officeDocument/2006/customXml" ds:itemID="{3E38226A-4913-49DB-9E28-62F2C0EE1DA4}">
+<ds:datastoreItem xmlns:ds="http://schemas.openxmlformats.org/officeDocument/2006/customXml" ds:itemID="{732F5967-A245-45F0-8369-BF7C9C7B9D8D}">
   <ds:schemaRefs>
     <ds:schemaRef ds:uri="http://schemas.openxmlformats.org/officeDocument/2006/bibliography"/>
   </ds:schemaRefs>

</xml_diff>

<commit_message>
Regenerate PDFs of lab manuals (causes modification to docx time stamp too)
</commit_message>
<xml_diff>
--- a/labmanual/English/WW101-00b-Intro.docx
+++ b/labmanual/English/WW101-00b-Intro.docx
@@ -1,11 +1,13 @@
 
 <file path=word/document.xml><?xml version="1.0" encoding="utf-8"?>
-<w:document xmlns:wpc="http://schemas.microsoft.com/office/word/2010/wordprocessingCanvas" xmlns:cx="http://schemas.microsoft.com/office/drawing/2014/chartex" xmlns:cx1="http://schemas.microsoft.com/office/drawing/2015/9/8/chartex" xmlns:cx2="http://schemas.microsoft.com/office/drawing/2015/10/21/chartex" xmlns:cx3="http://schemas.microsoft.com/office/drawing/2016/5/9/chartex" xmlns:cx4="http://schemas.microsoft.com/office/drawing/2016/5/10/chartex" xmlns:cx5="http://schemas.microsoft.com/office/drawing/2016/5/11/chartex" xmlns:cx6="http://schemas.microsoft.com/office/drawing/2016/5/12/chartex" xmlns:cx7="http://schemas.microsoft.com/office/drawing/2016/5/13/chartex" xmlns:cx8="http://schemas.microsoft.com/office/drawing/2016/5/14/chartex" xmlns:mc="http://schemas.openxmlformats.org/markup-compatibility/2006" xmlns:aink="http://schemas.microsoft.com/office/drawing/2016/ink" xmlns:o="urn:schemas-microsoft-com:office:office" xmlns:r="http://schemas.openxmlformats.org/officeDocument/2006/relationships" xmlns:m="http://schemas.openxmlformats.org/officeDocument/2006/math" xmlns:v="urn:schemas-microsoft-com:vml" xmlns:wp14="http://schemas.microsoft.com/office/word/2010/wordprocessingDrawing" xmlns:wp="http://schemas.openxmlformats.org/drawingml/2006/wordprocessingDrawing" xmlns:w10="urn:schemas-microsoft-com:office:word" xmlns:w="http://schemas.openxmlformats.org/wordprocessingml/2006/main" xmlns:w14="http://schemas.microsoft.com/office/word/2010/wordml" xmlns:w15="http://schemas.microsoft.com/office/word/2012/wordml" xmlns:w16se="http://schemas.microsoft.com/office/word/2015/wordml/symex" xmlns:wpg="http://schemas.microsoft.com/office/word/2010/wordprocessingGroup" xmlns:wpi="http://schemas.microsoft.com/office/word/2010/wordprocessingInk" xmlns:wne="http://schemas.microsoft.com/office/word/2006/wordml" xmlns:wps="http://schemas.microsoft.com/office/word/2010/wordprocessingShape" mc:Ignorable="w14 w15 w16se wp14">
+<w:document xmlns:wpc="http://schemas.microsoft.com/office/word/2010/wordprocessingCanvas" xmlns:cx="http://schemas.microsoft.com/office/drawing/2014/chartex" xmlns:cx1="http://schemas.microsoft.com/office/drawing/2015/9/8/chartex" xmlns:cx2="http://schemas.microsoft.com/office/drawing/2015/10/21/chartex" xmlns:cx3="http://schemas.microsoft.com/office/drawing/2016/5/9/chartex" xmlns:cx4="http://schemas.microsoft.com/office/drawing/2016/5/10/chartex" xmlns:cx5="http://schemas.microsoft.com/office/drawing/2016/5/11/chartex" xmlns:cx6="http://schemas.microsoft.com/office/drawing/2016/5/12/chartex" xmlns:cx7="http://schemas.microsoft.com/office/drawing/2016/5/13/chartex" xmlns:cx8="http://schemas.microsoft.com/office/drawing/2016/5/14/chartex" xmlns:mc="http://schemas.openxmlformats.org/markup-compatibility/2006" xmlns:aink="http://schemas.microsoft.com/office/drawing/2016/ink" xmlns:am3d="http://schemas.microsoft.com/office/drawing/2017/model3d" xmlns:o="urn:schemas-microsoft-com:office:office" xmlns:r="http://schemas.openxmlformats.org/officeDocument/2006/relationships" xmlns:m="http://schemas.openxmlformats.org/officeDocument/2006/math" xmlns:v="urn:schemas-microsoft-com:vml" xmlns:wp14="http://schemas.microsoft.com/office/word/2010/wordprocessingDrawing" xmlns:wp="http://schemas.openxmlformats.org/drawingml/2006/wordprocessingDrawing" xmlns:w10="urn:schemas-microsoft-com:office:word" xmlns:w="http://schemas.openxmlformats.org/wordprocessingml/2006/main" xmlns:w14="http://schemas.microsoft.com/office/word/2010/wordml" xmlns:w15="http://schemas.microsoft.com/office/word/2012/wordml" xmlns:w16cid="http://schemas.microsoft.com/office/word/2016/wordml/cid" xmlns:w16se="http://schemas.microsoft.com/office/word/2015/wordml/symex" xmlns:wpg="http://schemas.microsoft.com/office/word/2010/wordprocessingGroup" xmlns:wpi="http://schemas.microsoft.com/office/word/2010/wordprocessingInk" xmlns:wne="http://schemas.microsoft.com/office/word/2006/wordml" xmlns:wps="http://schemas.microsoft.com/office/word/2010/wordprocessingShape" mc:Ignorable="w14 w15 w16se w16cid wp14">
   <w:body>
     <w:p>
       <w:pPr>
         <w:pStyle w:val="Heading1"/>
       </w:pPr>
+      <w:bookmarkStart w:id="0" w:name="_GoBack"/>
+      <w:bookmarkEnd w:id="0"/>
       <w:r>
         <w:t>Chapter 0: Introduction</w:t>
       </w:r>
@@ -54,7 +56,7 @@
       <w:r>
         <w:t xml:space="preserve">Time: </w:t>
       </w:r>
-      <w:del w:id="0" w:author="Greg Landry" w:date="2017-02-28T09:10:00Z">
+      <w:del w:id="1" w:author="Greg Landry" w:date="2017-02-28T09:10:00Z">
         <w:r>
           <w:delText>30</w:delText>
         </w:r>
@@ -62,7 +64,7 @@
           <w:delText xml:space="preserve"> Minutes</w:delText>
         </w:r>
       </w:del>
-      <w:ins w:id="1" w:author="Greg Landry" w:date="2017-02-28T09:10:00Z">
+      <w:ins w:id="2" w:author="Greg Landry" w:date="2017-02-28T09:10:00Z">
         <w:r>
           <w:t>1 Hour</w:t>
         </w:r>
@@ -72,10 +74,10 @@
       <w:pPr>
         <w:pStyle w:val="Heading2"/>
         <w:rPr>
-          <w:ins w:id="2" w:author="Greg Landry" w:date="2017-04-03T14:21:00Z"/>
+          <w:ins w:id="3" w:author="Greg Landry" w:date="2017-04-03T14:21:00Z"/>
         </w:rPr>
       </w:pPr>
-      <w:ins w:id="3" w:author="Greg Landry" w:date="2017-04-03T14:21:00Z">
+      <w:ins w:id="4" w:author="Greg Landry" w:date="2017-04-03T14:21:00Z">
         <w:r>
           <w:t>Fundamentals</w:t>
         </w:r>
@@ -84,7 +86,7 @@
     <w:p>
       <w:pPr>
         <w:pStyle w:val="Heading3"/>
-        <w:pPrChange w:id="4" w:author="Greg Landry" w:date="2017-04-03T14:22:00Z">
+        <w:pPrChange w:id="5" w:author="Greg Landry" w:date="2017-04-03T14:22:00Z">
           <w:pPr>
             <w:pStyle w:val="Heading2"/>
           </w:pPr>
@@ -128,7 +130,7 @@
     <w:p>
       <w:pPr>
         <w:pStyle w:val="Heading3"/>
-        <w:pPrChange w:id="5" w:author="Greg Landry" w:date="2017-04-03T14:22:00Z">
+        <w:pPrChange w:id="6" w:author="Greg Landry" w:date="2017-04-03T14:22:00Z">
           <w:pPr>
             <w:pStyle w:val="Heading2"/>
           </w:pPr>
@@ -329,7 +331,7 @@
         <w:rPr>
           <w:rFonts w:eastAsia="Calibri"/>
         </w:rPr>
-        <w:pPrChange w:id="6" w:author="Greg Landry" w:date="2017-04-03T14:22:00Z">
+        <w:pPrChange w:id="7" w:author="Greg Landry" w:date="2017-04-03T14:22:00Z">
           <w:pPr>
             <w:pStyle w:val="Heading2"/>
           </w:pPr>
@@ -382,7 +384,7 @@
       <w:r>
         <w:t xml:space="preserve">odules, </w:t>
       </w:r>
-      <w:ins w:id="7" w:author="Greg Landry" w:date="2017-02-28T09:11:00Z">
+      <w:ins w:id="8" w:author="Greg Landry" w:date="2017-02-28T09:11:00Z">
         <w:r>
           <w:t xml:space="preserve">WICED Studio IDE, </w:t>
         </w:r>
@@ -486,7 +488,7 @@
       <w:r>
         <w:t xml:space="preserve">: </w:t>
       </w:r>
-      <w:ins w:id="8" w:author="Greg Landry" w:date="2017-06-15T21:07:00Z">
+      <w:ins w:id="9" w:author="Greg Landry" w:date="2017-06-15T21:07:00Z">
         <w:r>
           <w:t xml:space="preserve">HTTP, </w:t>
         </w:r>
@@ -500,8 +502,6 @@
       <w:r>
         <w:t>T</w:t>
       </w:r>
-      <w:bookmarkStart w:id="9" w:name="_GoBack"/>
-      <w:bookmarkEnd w:id="9"/>
       <w:del w:id="10" w:author="Greg Landry" w:date="2017-06-15T21:07:00Z">
         <w:r>
           <w:delText>, HTTP</w:delText>
@@ -4732,7 +4732,7 @@
 </file>
 
 <file path=word/endnotes.xml><?xml version="1.0" encoding="utf-8"?>
-<w:endnotes xmlns:wpc="http://schemas.microsoft.com/office/word/2010/wordprocessingCanvas" xmlns:cx="http://schemas.microsoft.com/office/drawing/2014/chartex" xmlns:cx1="http://schemas.microsoft.com/office/drawing/2015/9/8/chartex" xmlns:cx2="http://schemas.microsoft.com/office/drawing/2015/10/21/chartex" xmlns:cx3="http://schemas.microsoft.com/office/drawing/2016/5/9/chartex" xmlns:cx4="http://schemas.microsoft.com/office/drawing/2016/5/10/chartex" xmlns:cx5="http://schemas.microsoft.com/office/drawing/2016/5/11/chartex" xmlns:cx6="http://schemas.microsoft.com/office/drawing/2016/5/12/chartex" xmlns:cx7="http://schemas.microsoft.com/office/drawing/2016/5/13/chartex" xmlns:cx8="http://schemas.microsoft.com/office/drawing/2016/5/14/chartex" xmlns:mc="http://schemas.openxmlformats.org/markup-compatibility/2006" xmlns:aink="http://schemas.microsoft.com/office/drawing/2016/ink" xmlns:o="urn:schemas-microsoft-com:office:office" xmlns:r="http://schemas.openxmlformats.org/officeDocument/2006/relationships" xmlns:m="http://schemas.openxmlformats.org/officeDocument/2006/math" xmlns:v="urn:schemas-microsoft-com:vml" xmlns:wp14="http://schemas.microsoft.com/office/word/2010/wordprocessingDrawing" xmlns:wp="http://schemas.openxmlformats.org/drawingml/2006/wordprocessingDrawing" xmlns:w10="urn:schemas-microsoft-com:office:word" xmlns:w="http://schemas.openxmlformats.org/wordprocessingml/2006/main" xmlns:w14="http://schemas.microsoft.com/office/word/2010/wordml" xmlns:w15="http://schemas.microsoft.com/office/word/2012/wordml" xmlns:w16se="http://schemas.microsoft.com/office/word/2015/wordml/symex" xmlns:wpg="http://schemas.microsoft.com/office/word/2010/wordprocessingGroup" xmlns:wpi="http://schemas.microsoft.com/office/word/2010/wordprocessingInk" xmlns:wne="http://schemas.microsoft.com/office/word/2006/wordml" xmlns:wps="http://schemas.microsoft.com/office/word/2010/wordprocessingShape" mc:Ignorable="w14 w15 w16se wp14">
+<w:endnotes xmlns:wpc="http://schemas.microsoft.com/office/word/2010/wordprocessingCanvas" xmlns:cx="http://schemas.microsoft.com/office/drawing/2014/chartex" xmlns:cx1="http://schemas.microsoft.com/office/drawing/2015/9/8/chartex" xmlns:cx2="http://schemas.microsoft.com/office/drawing/2015/10/21/chartex" xmlns:cx3="http://schemas.microsoft.com/office/drawing/2016/5/9/chartex" xmlns:cx4="http://schemas.microsoft.com/office/drawing/2016/5/10/chartex" xmlns:cx5="http://schemas.microsoft.com/office/drawing/2016/5/11/chartex" xmlns:cx6="http://schemas.microsoft.com/office/drawing/2016/5/12/chartex" xmlns:cx7="http://schemas.microsoft.com/office/drawing/2016/5/13/chartex" xmlns:cx8="http://schemas.microsoft.com/office/drawing/2016/5/14/chartex" xmlns:mc="http://schemas.openxmlformats.org/markup-compatibility/2006" xmlns:aink="http://schemas.microsoft.com/office/drawing/2016/ink" xmlns:am3d="http://schemas.microsoft.com/office/drawing/2017/model3d" xmlns:o="urn:schemas-microsoft-com:office:office" xmlns:r="http://schemas.openxmlformats.org/officeDocument/2006/relationships" xmlns:m="http://schemas.openxmlformats.org/officeDocument/2006/math" xmlns:v="urn:schemas-microsoft-com:vml" xmlns:wp14="http://schemas.microsoft.com/office/word/2010/wordprocessingDrawing" xmlns:wp="http://schemas.openxmlformats.org/drawingml/2006/wordprocessingDrawing" xmlns:w10="urn:schemas-microsoft-com:office:word" xmlns:w="http://schemas.openxmlformats.org/wordprocessingml/2006/main" xmlns:w14="http://schemas.microsoft.com/office/word/2010/wordml" xmlns:w15="http://schemas.microsoft.com/office/word/2012/wordml" xmlns:w16cid="http://schemas.microsoft.com/office/word/2016/wordml/cid" xmlns:w16se="http://schemas.microsoft.com/office/word/2015/wordml/symex" xmlns:wpg="http://schemas.microsoft.com/office/word/2010/wordprocessingGroup" xmlns:wpi="http://schemas.microsoft.com/office/word/2010/wordprocessingInk" xmlns:wne="http://schemas.microsoft.com/office/word/2006/wordml" xmlns:wps="http://schemas.microsoft.com/office/word/2010/wordprocessingShape" mc:Ignorable="w14 w15 w16se w16cid wp14">
   <w:endnote w:type="separator" w:id="-1">
     <w:p>
       <w:r>
@@ -4751,7 +4751,7 @@
 </file>
 
 <file path=word/footer1.xml><?xml version="1.0" encoding="utf-8"?>
-<w:ftr xmlns:wpc="http://schemas.microsoft.com/office/word/2010/wordprocessingCanvas" xmlns:cx="http://schemas.microsoft.com/office/drawing/2014/chartex" xmlns:cx1="http://schemas.microsoft.com/office/drawing/2015/9/8/chartex" xmlns:cx2="http://schemas.microsoft.com/office/drawing/2015/10/21/chartex" xmlns:cx3="http://schemas.microsoft.com/office/drawing/2016/5/9/chartex" xmlns:cx4="http://schemas.microsoft.com/office/drawing/2016/5/10/chartex" xmlns:cx5="http://schemas.microsoft.com/office/drawing/2016/5/11/chartex" xmlns:cx6="http://schemas.microsoft.com/office/drawing/2016/5/12/chartex" xmlns:cx7="http://schemas.microsoft.com/office/drawing/2016/5/13/chartex" xmlns:cx8="http://schemas.microsoft.com/office/drawing/2016/5/14/chartex" xmlns:mc="http://schemas.openxmlformats.org/markup-compatibility/2006" xmlns:aink="http://schemas.microsoft.com/office/drawing/2016/ink" xmlns:o="urn:schemas-microsoft-com:office:office" xmlns:r="http://schemas.openxmlformats.org/officeDocument/2006/relationships" xmlns:m="http://schemas.openxmlformats.org/officeDocument/2006/math" xmlns:v="urn:schemas-microsoft-com:vml" xmlns:wp14="http://schemas.microsoft.com/office/word/2010/wordprocessingDrawing" xmlns:wp="http://schemas.openxmlformats.org/drawingml/2006/wordprocessingDrawing" xmlns:w10="urn:schemas-microsoft-com:office:word" xmlns:w="http://schemas.openxmlformats.org/wordprocessingml/2006/main" xmlns:w14="http://schemas.microsoft.com/office/word/2010/wordml" xmlns:w15="http://schemas.microsoft.com/office/word/2012/wordml" xmlns:w16se="http://schemas.microsoft.com/office/word/2015/wordml/symex" xmlns:wpg="http://schemas.microsoft.com/office/word/2010/wordprocessingGroup" xmlns:wpi="http://schemas.microsoft.com/office/word/2010/wordprocessingInk" xmlns:wne="http://schemas.microsoft.com/office/word/2006/wordml" xmlns:wps="http://schemas.microsoft.com/office/word/2010/wordprocessingShape" mc:Ignorable="w14 w15 w16se wp14">
+<w:ftr xmlns:wpc="http://schemas.microsoft.com/office/word/2010/wordprocessingCanvas" xmlns:cx="http://schemas.microsoft.com/office/drawing/2014/chartex" xmlns:cx1="http://schemas.microsoft.com/office/drawing/2015/9/8/chartex" xmlns:cx2="http://schemas.microsoft.com/office/drawing/2015/10/21/chartex" xmlns:cx3="http://schemas.microsoft.com/office/drawing/2016/5/9/chartex" xmlns:cx4="http://schemas.microsoft.com/office/drawing/2016/5/10/chartex" xmlns:cx5="http://schemas.microsoft.com/office/drawing/2016/5/11/chartex" xmlns:cx6="http://schemas.microsoft.com/office/drawing/2016/5/12/chartex" xmlns:cx7="http://schemas.microsoft.com/office/drawing/2016/5/13/chartex" xmlns:cx8="http://schemas.microsoft.com/office/drawing/2016/5/14/chartex" xmlns:mc="http://schemas.openxmlformats.org/markup-compatibility/2006" xmlns:aink="http://schemas.microsoft.com/office/drawing/2016/ink" xmlns:am3d="http://schemas.microsoft.com/office/drawing/2017/model3d" xmlns:o="urn:schemas-microsoft-com:office:office" xmlns:r="http://schemas.openxmlformats.org/officeDocument/2006/relationships" xmlns:m="http://schemas.openxmlformats.org/officeDocument/2006/math" xmlns:v="urn:schemas-microsoft-com:vml" xmlns:wp14="http://schemas.microsoft.com/office/word/2010/wordprocessingDrawing" xmlns:wp="http://schemas.openxmlformats.org/drawingml/2006/wordprocessingDrawing" xmlns:w10="urn:schemas-microsoft-com:office:word" xmlns:w="http://schemas.openxmlformats.org/wordprocessingml/2006/main" xmlns:w14="http://schemas.microsoft.com/office/word/2010/wordml" xmlns:w15="http://schemas.microsoft.com/office/word/2012/wordml" xmlns:w16cid="http://schemas.microsoft.com/office/word/2016/wordml/cid" xmlns:w16se="http://schemas.microsoft.com/office/word/2015/wordml/symex" xmlns:wpg="http://schemas.microsoft.com/office/word/2010/wordprocessingGroup" xmlns:wpi="http://schemas.microsoft.com/office/word/2010/wordprocessingInk" xmlns:wne="http://schemas.microsoft.com/office/word/2006/wordml" xmlns:wps="http://schemas.microsoft.com/office/word/2010/wordprocessingShape" mc:Ignorable="w14 w15 w16se w16cid wp14">
   <w:sdt>
     <w:sdtPr>
       <w:id w:val="-596325727"/>
@@ -4869,7 +4869,7 @@
 </file>
 
 <file path=word/footnotes.xml><?xml version="1.0" encoding="utf-8"?>
-<w:footnotes xmlns:wpc="http://schemas.microsoft.com/office/word/2010/wordprocessingCanvas" xmlns:cx="http://schemas.microsoft.com/office/drawing/2014/chartex" xmlns:cx1="http://schemas.microsoft.com/office/drawing/2015/9/8/chartex" xmlns:cx2="http://schemas.microsoft.com/office/drawing/2015/10/21/chartex" xmlns:cx3="http://schemas.microsoft.com/office/drawing/2016/5/9/chartex" xmlns:cx4="http://schemas.microsoft.com/office/drawing/2016/5/10/chartex" xmlns:cx5="http://schemas.microsoft.com/office/drawing/2016/5/11/chartex" xmlns:cx6="http://schemas.microsoft.com/office/drawing/2016/5/12/chartex" xmlns:cx7="http://schemas.microsoft.com/office/drawing/2016/5/13/chartex" xmlns:cx8="http://schemas.microsoft.com/office/drawing/2016/5/14/chartex" xmlns:mc="http://schemas.openxmlformats.org/markup-compatibility/2006" xmlns:aink="http://schemas.microsoft.com/office/drawing/2016/ink" xmlns:o="urn:schemas-microsoft-com:office:office" xmlns:r="http://schemas.openxmlformats.org/officeDocument/2006/relationships" xmlns:m="http://schemas.openxmlformats.org/officeDocument/2006/math" xmlns:v="urn:schemas-microsoft-com:vml" xmlns:wp14="http://schemas.microsoft.com/office/word/2010/wordprocessingDrawing" xmlns:wp="http://schemas.openxmlformats.org/drawingml/2006/wordprocessingDrawing" xmlns:w10="urn:schemas-microsoft-com:office:word" xmlns:w="http://schemas.openxmlformats.org/wordprocessingml/2006/main" xmlns:w14="http://schemas.microsoft.com/office/word/2010/wordml" xmlns:w15="http://schemas.microsoft.com/office/word/2012/wordml" xmlns:w16se="http://schemas.microsoft.com/office/word/2015/wordml/symex" xmlns:wpg="http://schemas.microsoft.com/office/word/2010/wordprocessingGroup" xmlns:wpi="http://schemas.microsoft.com/office/word/2010/wordprocessingInk" xmlns:wne="http://schemas.microsoft.com/office/word/2006/wordml" xmlns:wps="http://schemas.microsoft.com/office/word/2010/wordprocessingShape" mc:Ignorable="w14 w15 w16se wp14">
+<w:footnotes xmlns:wpc="http://schemas.microsoft.com/office/word/2010/wordprocessingCanvas" xmlns:cx="http://schemas.microsoft.com/office/drawing/2014/chartex" xmlns:cx1="http://schemas.microsoft.com/office/drawing/2015/9/8/chartex" xmlns:cx2="http://schemas.microsoft.com/office/drawing/2015/10/21/chartex" xmlns:cx3="http://schemas.microsoft.com/office/drawing/2016/5/9/chartex" xmlns:cx4="http://schemas.microsoft.com/office/drawing/2016/5/10/chartex" xmlns:cx5="http://schemas.microsoft.com/office/drawing/2016/5/11/chartex" xmlns:cx6="http://schemas.microsoft.com/office/drawing/2016/5/12/chartex" xmlns:cx7="http://schemas.microsoft.com/office/drawing/2016/5/13/chartex" xmlns:cx8="http://schemas.microsoft.com/office/drawing/2016/5/14/chartex" xmlns:mc="http://schemas.openxmlformats.org/markup-compatibility/2006" xmlns:aink="http://schemas.microsoft.com/office/drawing/2016/ink" xmlns:am3d="http://schemas.microsoft.com/office/drawing/2017/model3d" xmlns:o="urn:schemas-microsoft-com:office:office" xmlns:r="http://schemas.openxmlformats.org/officeDocument/2006/relationships" xmlns:m="http://schemas.openxmlformats.org/officeDocument/2006/math" xmlns:v="urn:schemas-microsoft-com:vml" xmlns:wp14="http://schemas.microsoft.com/office/word/2010/wordprocessingDrawing" xmlns:wp="http://schemas.openxmlformats.org/drawingml/2006/wordprocessingDrawing" xmlns:w10="urn:schemas-microsoft-com:office:word" xmlns:w="http://schemas.openxmlformats.org/wordprocessingml/2006/main" xmlns:w14="http://schemas.microsoft.com/office/word/2010/wordml" xmlns:w15="http://schemas.microsoft.com/office/word/2012/wordml" xmlns:w16cid="http://schemas.microsoft.com/office/word/2016/wordml/cid" xmlns:w16se="http://schemas.microsoft.com/office/word/2015/wordml/symex" xmlns:wpg="http://schemas.microsoft.com/office/word/2010/wordprocessingGroup" xmlns:wpi="http://schemas.microsoft.com/office/word/2010/wordprocessingInk" xmlns:wne="http://schemas.microsoft.com/office/word/2006/wordml" xmlns:wps="http://schemas.microsoft.com/office/word/2010/wordprocessingShape" mc:Ignorable="w14 w15 w16se w16cid wp14">
   <w:footnote w:type="separator" w:id="-1">
     <w:p>
       <w:r>
@@ -4888,7 +4888,7 @@
 </file>
 
 <file path=word/numbering.xml><?xml version="1.0" encoding="utf-8"?>
-<w:numbering xmlns:wpc="http://schemas.microsoft.com/office/word/2010/wordprocessingCanvas" xmlns:cx="http://schemas.microsoft.com/office/drawing/2014/chartex" xmlns:cx1="http://schemas.microsoft.com/office/drawing/2015/9/8/chartex" xmlns:cx2="http://schemas.microsoft.com/office/drawing/2015/10/21/chartex" xmlns:cx3="http://schemas.microsoft.com/office/drawing/2016/5/9/chartex" xmlns:cx4="http://schemas.microsoft.com/office/drawing/2016/5/10/chartex" xmlns:cx5="http://schemas.microsoft.com/office/drawing/2016/5/11/chartex" xmlns:cx6="http://schemas.microsoft.com/office/drawing/2016/5/12/chartex" xmlns:cx7="http://schemas.microsoft.com/office/drawing/2016/5/13/chartex" xmlns:cx8="http://schemas.microsoft.com/office/drawing/2016/5/14/chartex" xmlns:mc="http://schemas.openxmlformats.org/markup-compatibility/2006" xmlns:aink="http://schemas.microsoft.com/office/drawing/2016/ink" xmlns:o="urn:schemas-microsoft-com:office:office" xmlns:r="http://schemas.openxmlformats.org/officeDocument/2006/relationships" xmlns:m="http://schemas.openxmlformats.org/officeDocument/2006/math" xmlns:v="urn:schemas-microsoft-com:vml" xmlns:wp14="http://schemas.microsoft.com/office/word/2010/wordprocessingDrawing" xmlns:wp="http://schemas.openxmlformats.org/drawingml/2006/wordprocessingDrawing" xmlns:w10="urn:schemas-microsoft-com:office:word" xmlns:w="http://schemas.openxmlformats.org/wordprocessingml/2006/main" xmlns:w14="http://schemas.microsoft.com/office/word/2010/wordml" xmlns:w15="http://schemas.microsoft.com/office/word/2012/wordml" xmlns:w16se="http://schemas.microsoft.com/office/word/2015/wordml/symex" xmlns:wpg="http://schemas.microsoft.com/office/word/2010/wordprocessingGroup" xmlns:wpi="http://schemas.microsoft.com/office/word/2010/wordprocessingInk" xmlns:wne="http://schemas.microsoft.com/office/word/2006/wordml" xmlns:wps="http://schemas.microsoft.com/office/word/2010/wordprocessingShape" mc:Ignorable="w14 w15 w16se wp14">
+<w:numbering xmlns:wpc="http://schemas.microsoft.com/office/word/2010/wordprocessingCanvas" xmlns:cx="http://schemas.microsoft.com/office/drawing/2014/chartex" xmlns:cx1="http://schemas.microsoft.com/office/drawing/2015/9/8/chartex" xmlns:cx2="http://schemas.microsoft.com/office/drawing/2015/10/21/chartex" xmlns:cx3="http://schemas.microsoft.com/office/drawing/2016/5/9/chartex" xmlns:cx4="http://schemas.microsoft.com/office/drawing/2016/5/10/chartex" xmlns:cx5="http://schemas.microsoft.com/office/drawing/2016/5/11/chartex" xmlns:cx6="http://schemas.microsoft.com/office/drawing/2016/5/12/chartex" xmlns:cx7="http://schemas.microsoft.com/office/drawing/2016/5/13/chartex" xmlns:cx8="http://schemas.microsoft.com/office/drawing/2016/5/14/chartex" xmlns:mc="http://schemas.openxmlformats.org/markup-compatibility/2006" xmlns:aink="http://schemas.microsoft.com/office/drawing/2016/ink" xmlns:am3d="http://schemas.microsoft.com/office/drawing/2017/model3d" xmlns:o="urn:schemas-microsoft-com:office:office" xmlns:r="http://schemas.openxmlformats.org/officeDocument/2006/relationships" xmlns:m="http://schemas.openxmlformats.org/officeDocument/2006/math" xmlns:v="urn:schemas-microsoft-com:vml" xmlns:wp14="http://schemas.microsoft.com/office/word/2010/wordprocessingDrawing" xmlns:wp="http://schemas.openxmlformats.org/drawingml/2006/wordprocessingDrawing" xmlns:w10="urn:schemas-microsoft-com:office:word" xmlns:w="http://schemas.openxmlformats.org/wordprocessingml/2006/main" xmlns:w14="http://schemas.microsoft.com/office/word/2010/wordml" xmlns:w15="http://schemas.microsoft.com/office/word/2012/wordml" xmlns:w16cid="http://schemas.microsoft.com/office/word/2016/wordml/cid" xmlns:w16se="http://schemas.microsoft.com/office/word/2015/wordml/symex" xmlns:wpg="http://schemas.microsoft.com/office/word/2010/wordprocessingGroup" xmlns:wpi="http://schemas.microsoft.com/office/word/2010/wordprocessingInk" xmlns:wne="http://schemas.microsoft.com/office/word/2006/wordml" xmlns:wps="http://schemas.microsoft.com/office/word/2010/wordprocessingShape" mc:Ignorable="w14 w15 w16se w16cid wp14">
   <w:abstractNum w:abstractNumId="0" w15:restartNumberingAfterBreak="0">
     <w:nsid w:val="01D61B4B"/>
     <w:multiLevelType w:val="hybridMultilevel"/>
@@ -7706,7 +7706,7 @@
 </file>
 
 <file path=word/people.xml><?xml version="1.0" encoding="utf-8"?>
-<w15:people xmlns:wpc="http://schemas.microsoft.com/office/word/2010/wordprocessingCanvas" xmlns:cx="http://schemas.microsoft.com/office/drawing/2014/chartex" xmlns:cx1="http://schemas.microsoft.com/office/drawing/2015/9/8/chartex" xmlns:cx2="http://schemas.microsoft.com/office/drawing/2015/10/21/chartex" xmlns:cx3="http://schemas.microsoft.com/office/drawing/2016/5/9/chartex" xmlns:cx4="http://schemas.microsoft.com/office/drawing/2016/5/10/chartex" xmlns:cx5="http://schemas.microsoft.com/office/drawing/2016/5/11/chartex" xmlns:cx6="http://schemas.microsoft.com/office/drawing/2016/5/12/chartex" xmlns:cx7="http://schemas.microsoft.com/office/drawing/2016/5/13/chartex" xmlns:cx8="http://schemas.microsoft.com/office/drawing/2016/5/14/chartex" xmlns:mc="http://schemas.openxmlformats.org/markup-compatibility/2006" xmlns:aink="http://schemas.microsoft.com/office/drawing/2016/ink" xmlns:o="urn:schemas-microsoft-com:office:office" xmlns:r="http://schemas.openxmlformats.org/officeDocument/2006/relationships" xmlns:m="http://schemas.openxmlformats.org/officeDocument/2006/math" xmlns:v="urn:schemas-microsoft-com:vml" xmlns:wp14="http://schemas.microsoft.com/office/word/2010/wordprocessingDrawing" xmlns:wp="http://schemas.openxmlformats.org/drawingml/2006/wordprocessingDrawing" xmlns:w10="urn:schemas-microsoft-com:office:word" xmlns:w="http://schemas.openxmlformats.org/wordprocessingml/2006/main" xmlns:w14="http://schemas.microsoft.com/office/word/2010/wordml" xmlns:w15="http://schemas.microsoft.com/office/word/2012/wordml" xmlns:w16se="http://schemas.microsoft.com/office/word/2015/wordml/symex" xmlns:wpg="http://schemas.microsoft.com/office/word/2010/wordprocessingGroup" xmlns:wpi="http://schemas.microsoft.com/office/word/2010/wordprocessingInk" xmlns:wne="http://schemas.microsoft.com/office/word/2006/wordml" xmlns:wps="http://schemas.microsoft.com/office/word/2010/wordprocessingShape" mc:Ignorable="w14 w15 w16se wp14">
+<w15:people xmlns:wpc="http://schemas.microsoft.com/office/word/2010/wordprocessingCanvas" xmlns:cx="http://schemas.microsoft.com/office/drawing/2014/chartex" xmlns:cx1="http://schemas.microsoft.com/office/drawing/2015/9/8/chartex" xmlns:cx2="http://schemas.microsoft.com/office/drawing/2015/10/21/chartex" xmlns:cx3="http://schemas.microsoft.com/office/drawing/2016/5/9/chartex" xmlns:cx4="http://schemas.microsoft.com/office/drawing/2016/5/10/chartex" xmlns:cx5="http://schemas.microsoft.com/office/drawing/2016/5/11/chartex" xmlns:cx6="http://schemas.microsoft.com/office/drawing/2016/5/12/chartex" xmlns:cx7="http://schemas.microsoft.com/office/drawing/2016/5/13/chartex" xmlns:cx8="http://schemas.microsoft.com/office/drawing/2016/5/14/chartex" xmlns:mc="http://schemas.openxmlformats.org/markup-compatibility/2006" xmlns:aink="http://schemas.microsoft.com/office/drawing/2016/ink" xmlns:am3d="http://schemas.microsoft.com/office/drawing/2017/model3d" xmlns:o="urn:schemas-microsoft-com:office:office" xmlns:r="http://schemas.openxmlformats.org/officeDocument/2006/relationships" xmlns:m="http://schemas.openxmlformats.org/officeDocument/2006/math" xmlns:v="urn:schemas-microsoft-com:vml" xmlns:wp14="http://schemas.microsoft.com/office/word/2010/wordprocessingDrawing" xmlns:wp="http://schemas.openxmlformats.org/drawingml/2006/wordprocessingDrawing" xmlns:w10="urn:schemas-microsoft-com:office:word" xmlns:w="http://schemas.openxmlformats.org/wordprocessingml/2006/main" xmlns:w14="http://schemas.microsoft.com/office/word/2010/wordml" xmlns:w15="http://schemas.microsoft.com/office/word/2012/wordml" xmlns:w16cid="http://schemas.microsoft.com/office/word/2016/wordml/cid" xmlns:w16se="http://schemas.microsoft.com/office/word/2015/wordml/symex" xmlns:wpg="http://schemas.microsoft.com/office/word/2010/wordprocessingGroup" xmlns:wpi="http://schemas.microsoft.com/office/word/2010/wordprocessingInk" xmlns:wne="http://schemas.microsoft.com/office/word/2006/wordml" xmlns:wps="http://schemas.microsoft.com/office/word/2010/wordprocessingShape" mc:Ignorable="w14 w15 w16se w16cid wp14">
   <w15:person w15:author="Greg Landry">
     <w15:presenceInfo w15:providerId="None" w15:userId="Greg Landry"/>
   </w15:person>
@@ -7714,7 +7714,7 @@
 </file>
 
 <file path=word/styles.xml><?xml version="1.0" encoding="utf-8"?>
-<w:styles xmlns:mc="http://schemas.openxmlformats.org/markup-compatibility/2006" xmlns:r="http://schemas.openxmlformats.org/officeDocument/2006/relationships" xmlns:w="http://schemas.openxmlformats.org/wordprocessingml/2006/main" xmlns:w14="http://schemas.microsoft.com/office/word/2010/wordml" xmlns:w15="http://schemas.microsoft.com/office/word/2012/wordml" xmlns:w16se="http://schemas.microsoft.com/office/word/2015/wordml/symex" mc:Ignorable="w14 w15 w16se">
+<w:styles xmlns:mc="http://schemas.openxmlformats.org/markup-compatibility/2006" xmlns:r="http://schemas.openxmlformats.org/officeDocument/2006/relationships" xmlns:w="http://schemas.openxmlformats.org/wordprocessingml/2006/main" xmlns:w14="http://schemas.microsoft.com/office/word/2010/wordml" xmlns:w15="http://schemas.microsoft.com/office/word/2012/wordml" xmlns:w16cid="http://schemas.microsoft.com/office/word/2016/wordml/cid" xmlns:w16se="http://schemas.microsoft.com/office/word/2015/wordml/symex" mc:Ignorable="w14 w15 w16se w16cid">
   <w:docDefaults>
     <w:rPrDefault>
       <w:rPr>
@@ -7730,7 +7730,7 @@
       </w:pPr>
     </w:pPrDefault>
   </w:docDefaults>
-  <w:latentStyles w:defLockedState="0" w:defUIPriority="99" w:defSemiHidden="0" w:defUnhideWhenUsed="0" w:defQFormat="0" w:count="374">
+  <w:latentStyles w:defLockedState="0" w:defUIPriority="99" w:defSemiHidden="0" w:defUnhideWhenUsed="0" w:defQFormat="0" w:count="375">
     <w:lsdException w:name="Normal" w:uiPriority="0" w:qFormat="1"/>
     <w:lsdException w:name="heading 1" w:uiPriority="9" w:qFormat="1"/>
     <w:lsdException w:name="heading 2" w:semiHidden="1" w:uiPriority="9" w:unhideWhenUsed="1" w:qFormat="1"/>
@@ -7880,11 +7880,10 @@
     <w:lsdException w:name="Table Professional" w:semiHidden="1" w:unhideWhenUsed="1"/>
     <w:lsdException w:name="Table Subtle 1" w:semiHidden="1" w:unhideWhenUsed="1"/>
     <w:lsdException w:name="Table Subtle 2" w:semiHidden="1" w:unhideWhenUsed="1"/>
+    <w:lsdException w:name="Table Web 1" w:semiHidden="1" w:unhideWhenUsed="1"/>
     <w:lsdException w:name="Table Web 2" w:semiHidden="1" w:unhideWhenUsed="1"/>
-    <w:lsdException w:name="Table Web 3" w:semiHidden="1" w:unhideWhenUsed="1"/>
     <w:lsdException w:name="Balloon Text" w:semiHidden="1" w:unhideWhenUsed="1"/>
     <w:lsdException w:name="Table Grid" w:uiPriority="59"/>
-    <w:lsdException w:name="Table Theme" w:semiHidden="1" w:unhideWhenUsed="1"/>
     <w:lsdException w:name="Placeholder Text" w:semiHidden="1"/>
     <w:lsdException w:name="No Spacing" w:uiPriority="1" w:qFormat="1"/>
     <w:lsdException w:name="Light Shading" w:uiPriority="60"/>
@@ -8103,11 +8102,12 @@
     <w:lsdException w:name="Mention" w:semiHidden="1" w:unhideWhenUsed="1"/>
     <w:lsdException w:name="Smart Hyperlink" w:semiHidden="1" w:unhideWhenUsed="1"/>
     <w:lsdException w:name="Hashtag" w:semiHidden="1" w:unhideWhenUsed="1"/>
+    <w:lsdException w:name="Unresolved Mention" w:semiHidden="1" w:unhideWhenUsed="1"/>
   </w:latentStyles>
   <w:style w:type="paragraph" w:default="1" w:styleId="Normal">
     <w:name w:val="Normal"/>
     <w:qFormat/>
-    <w:rsid w:val="00A275B6"/>
+    <w:rsid w:val="008461B2"/>
   </w:style>
   <w:style w:type="paragraph" w:styleId="Heading1">
     <w:name w:val="heading 1"/>
@@ -8227,7 +8227,7 @@
     <w:uiPriority w:val="1"/>
     <w:semiHidden/>
     <w:unhideWhenUsed/>
-    <w:rsid w:val="00A275B6"/>
+    <w:rsid w:val="008461B2"/>
   </w:style>
   <w:style w:type="table" w:default="1" w:styleId="TableNormal">
     <w:name w:val="Normal Table"/>
@@ -8249,7 +8249,7 @@
     <w:uiPriority w:val="99"/>
     <w:semiHidden/>
     <w:unhideWhenUsed/>
-    <w:rsid w:val="00A275B6"/>
+    <w:rsid w:val="008461B2"/>
   </w:style>
   <w:style w:type="paragraph" w:styleId="ListParagraph">
     <w:name w:val="List Paragraph"/>
@@ -9026,7 +9026,7 @@
 </file>
 
 <file path=customXml/itemProps1.xml><?xml version="1.0" encoding="utf-8"?>
-<ds:datastoreItem xmlns:ds="http://schemas.openxmlformats.org/officeDocument/2006/customXml" ds:itemID="{732F5967-A245-45F0-8369-BF7C9C7B9D8D}">
+<ds:datastoreItem xmlns:ds="http://schemas.openxmlformats.org/officeDocument/2006/customXml" ds:itemID="{B191436F-1137-444F-9165-AB70163BDFAC}">
   <ds:schemaRefs>
     <ds:schemaRef ds:uri="http://schemas.openxmlformats.org/officeDocument/2006/bibliography"/>
   </ds:schemaRefs>

</xml_diff>

<commit_message>
Update formatting on all sections
</commit_message>
<xml_diff>
--- a/labmanual/English/WW101-00b-Intro.docx
+++ b/labmanual/English/WW101-00b-Intro.docx
@@ -1,6 +1,6 @@
 
 <file path=word/document.xml><?xml version="1.0" encoding="utf-8"?>
-<w:document xmlns:wpc="http://schemas.microsoft.com/office/word/2010/wordprocessingCanvas" xmlns:mo="http://schemas.microsoft.com/office/mac/office/2008/main" xmlns:mc="http://schemas.openxmlformats.org/markup-compatibility/2006" xmlns:mv="urn:schemas-microsoft-com:mac:vml" xmlns:o="urn:schemas-microsoft-com:office:office" xmlns:r="http://schemas.openxmlformats.org/officeDocument/2006/relationships" xmlns:m="http://schemas.openxmlformats.org/officeDocument/2006/math" xmlns:v="urn:schemas-microsoft-com:vml" xmlns:wp14="http://schemas.microsoft.com/office/word/2010/wordprocessingDrawing" xmlns:wp="http://schemas.openxmlformats.org/drawingml/2006/wordprocessingDrawing" xmlns:w10="urn:schemas-microsoft-com:office:word" xmlns:w="http://schemas.openxmlformats.org/wordprocessingml/2006/main" xmlns:w14="http://schemas.microsoft.com/office/word/2010/wordml" xmlns:w15="http://schemas.microsoft.com/office/word/2012/wordml" xmlns:wpg="http://schemas.microsoft.com/office/word/2010/wordprocessingGroup" xmlns:wpi="http://schemas.microsoft.com/office/word/2010/wordprocessingInk" xmlns:wne="http://schemas.microsoft.com/office/word/2006/wordml" xmlns:wps="http://schemas.microsoft.com/office/word/2010/wordprocessingShape" mc:Ignorable="w14 w15 wp14">
+<w:document xmlns:wpc="http://schemas.microsoft.com/office/word/2010/wordprocessingCanvas" xmlns:cx="http://schemas.microsoft.com/office/drawing/2014/chartex" xmlns:cx1="http://schemas.microsoft.com/office/drawing/2015/9/8/chartex" xmlns:cx2="http://schemas.microsoft.com/office/drawing/2015/10/21/chartex" xmlns:cx3="http://schemas.microsoft.com/office/drawing/2016/5/9/chartex" xmlns:cx4="http://schemas.microsoft.com/office/drawing/2016/5/10/chartex" xmlns:cx5="http://schemas.microsoft.com/office/drawing/2016/5/11/chartex" xmlns:cx6="http://schemas.microsoft.com/office/drawing/2016/5/12/chartex" xmlns:cx7="http://schemas.microsoft.com/office/drawing/2016/5/13/chartex" xmlns:cx8="http://schemas.microsoft.com/office/drawing/2016/5/14/chartex" xmlns:mc="http://schemas.openxmlformats.org/markup-compatibility/2006" xmlns:aink="http://schemas.microsoft.com/office/drawing/2016/ink" xmlns:am3d="http://schemas.microsoft.com/office/drawing/2017/model3d" xmlns:o="urn:schemas-microsoft-com:office:office" xmlns:r="http://schemas.openxmlformats.org/officeDocument/2006/relationships" xmlns:m="http://schemas.openxmlformats.org/officeDocument/2006/math" xmlns:v="urn:schemas-microsoft-com:vml" xmlns:wp14="http://schemas.microsoft.com/office/word/2010/wordprocessingDrawing" xmlns:wp="http://schemas.openxmlformats.org/drawingml/2006/wordprocessingDrawing" xmlns:w10="urn:schemas-microsoft-com:office:word" xmlns:w="http://schemas.openxmlformats.org/wordprocessingml/2006/main" xmlns:w14="http://schemas.microsoft.com/office/word/2010/wordml" xmlns:w15="http://schemas.microsoft.com/office/word/2012/wordml" xmlns:w16se="http://schemas.microsoft.com/office/word/2015/wordml/symex" xmlns:wpg="http://schemas.microsoft.com/office/word/2010/wordprocessingGroup" xmlns:wpi="http://schemas.microsoft.com/office/word/2010/wordprocessingInk" xmlns:wne="http://schemas.microsoft.com/office/word/2006/wordml" xmlns:wps="http://schemas.microsoft.com/office/word/2010/wordprocessingShape" mc:Ignorable="w14 w15 w16se wp14">
   <w:body>
     <w:p>
       <w:pPr>
@@ -416,13 +416,11 @@
         </w:rPr>
         <w:t xml:space="preserve">a </w:t>
       </w:r>
-      <w:proofErr w:type="gramStart"/>
-      <w:r>
-        <w:t>96 page</w:t>
-      </w:r>
-      <w:proofErr w:type="gramEnd"/>
-      <w:r>
-        <w:t xml:space="preserve"> PowerPoint</w:t>
+      <w:r>
+        <w:t>96-</w:t>
+      </w:r>
+      <w:r>
+        <w:t>page PowerPoint</w:t>
       </w:r>
       <w:r>
         <w:t xml:space="preserve"> presentati</w:t>
@@ -471,10 +469,28 @@
         </w:rPr>
       </w:pPr>
       <w:r>
-        <w:t xml:space="preserve">You should use a partner and buy modules (you </w:t>
-      </w:r>
-      <w:r>
-        <w:t>should NOT try to design using bare chips)</w:t>
+        <w:rPr>
+          <w:bCs/>
+        </w:rPr>
+        <w:t>Cypress has</w:t>
+      </w:r>
+      <w:r>
+        <w:t xml:space="preserve"> the most robust </w:t>
+      </w:r>
+      <w:r>
+        <w:t>Wi-Fi</w:t>
+      </w:r>
+      <w:r>
+        <w:t xml:space="preserve"> in terms of RF, Chips, Power, Stability</w:t>
+      </w:r>
+      <w:r>
+        <w:rPr>
+          <w:bCs/>
+        </w:rPr>
+        <w:t>, and</w:t>
+      </w:r>
+      <w:r>
+        <w:t xml:space="preserve"> Partner Integration</w:t>
       </w:r>
       <w:r>
         <w:rPr>
@@ -495,28 +511,10 @@
         </w:rPr>
       </w:pPr>
       <w:r>
-        <w:rPr>
-          <w:bCs/>
-        </w:rPr>
-        <w:t>Cypress has</w:t>
-      </w:r>
-      <w:r>
-        <w:t xml:space="preserve"> the most robust </w:t>
-      </w:r>
-      <w:r>
-        <w:t>Wi-Fi</w:t>
-      </w:r>
-      <w:r>
-        <w:t xml:space="preserve"> in terms of RF, Chips, Power, Stability</w:t>
-      </w:r>
-      <w:r>
-        <w:rPr>
-          <w:bCs/>
-        </w:rPr>
-        <w:t>, and</w:t>
-      </w:r>
-      <w:r>
-        <w:t xml:space="preserve"> Partner Integration</w:t>
+        <w:t xml:space="preserve">You should use a partner and buy modules (you </w:t>
+      </w:r>
+      <w:r>
+        <w:t>should NOT try to design using bare chips)</w:t>
       </w:r>
       <w:r>
         <w:rPr>
@@ -596,7 +594,10 @@
         </w:rPr>
       </w:pPr>
       <w:r>
-        <w:t>What this class is?</w:t>
+        <w:t>What this class is</w:t>
+      </w:r>
+      <w:r>
+        <w:t>:</w:t>
       </w:r>
     </w:p>
     <w:p>
@@ -620,15 +621,7 @@
         </w:numPr>
       </w:pPr>
       <w:r>
-        <w:t xml:space="preserve">A survey of using the WICED SDK to create an </w:t>
-      </w:r>
-      <w:proofErr w:type="spellStart"/>
-      <w:r>
-        <w:t>IoT</w:t>
-      </w:r>
-      <w:proofErr w:type="spellEnd"/>
-      <w:r>
-        <w:t xml:space="preserve"> device by connecting common MCU I/O peripherals to the “Cloud”.</w:t>
+        <w:t>A survey of using the WICED SDK to create an IoT device by connecting common MCU I/O peripherals to the “Cloud”.</w:t>
       </w:r>
     </w:p>
     <w:p>
@@ -639,8 +632,6 @@
           <w:numId w:val="48"/>
         </w:numPr>
       </w:pPr>
-      <w:bookmarkStart w:id="3" w:name="_GoBack"/>
-      <w:bookmarkEnd w:id="3"/>
       <w:r>
         <w:t>An introduction to the “TCP/IP Network Stack”.</w:t>
       </w:r>
@@ -654,7 +645,6 @@
         </w:numPr>
       </w:pPr>
       <w:r>
-        <w:lastRenderedPageBreak/>
         <w:t>An introduction to Wi-Fi.</w:t>
       </w:r>
     </w:p>
@@ -691,20 +681,16 @@
         </w:numPr>
       </w:pPr>
       <w:r>
-        <w:t xml:space="preserve">An introduction to one cloud provider (Amazon AWS, IBM </w:t>
-      </w:r>
-      <w:proofErr w:type="spellStart"/>
-      <w:r>
-        <w:t>Bluemix</w:t>
-      </w:r>
-      <w:proofErr w:type="spellEnd"/>
-      <w:r>
-        <w:t>, Microsoft Azure) and a taste of their programming model.</w:t>
+        <w:lastRenderedPageBreak/>
+        <w:t>An introduction to one cloud provider (Amazon AWS, IBM Bluemix, Microsoft Azure) and a taste of their programming model.</w:t>
       </w:r>
     </w:p>
     <w:p>
       <w:r>
-        <w:t>What this class is not?</w:t>
+        <w:t>What this class is not</w:t>
+      </w:r>
+      <w:r>
+        <w:t>:</w:t>
       </w:r>
     </w:p>
     <w:p>
@@ -831,11 +817,11 @@
       <w:pPr>
         <w:pStyle w:val="Heading1"/>
       </w:pPr>
-      <w:bookmarkStart w:id="4" w:name="_Toc492635519"/>
+      <w:bookmarkStart w:id="3" w:name="_Toc492635519"/>
       <w:r>
         <w:t>Agenda</w:t>
       </w:r>
-      <w:bookmarkEnd w:id="4"/>
+      <w:bookmarkEnd w:id="3"/>
     </w:p>
     <w:tbl>
       <w:tblPr>
@@ -2929,102 +2915,46 @@
               <w:rPr>
                 <w:sz w:val="16"/>
               </w:rPr>
-              <w:t xml:space="preserve">Building a WICED </w:t>
-            </w:r>
-            <w:proofErr w:type="spellStart"/>
-            <w:r>
-              <w:rPr>
-                <w:sz w:val="16"/>
-              </w:rPr>
-              <w:t>IoT</w:t>
-            </w:r>
-            <w:proofErr w:type="spellEnd"/>
-            <w:r>
-              <w:rPr>
-                <w:sz w:val="16"/>
-              </w:rPr>
-              <w:t xml:space="preserve"> device using MQTT on the Amazon AWS </w:t>
-            </w:r>
-          </w:p>
-          <w:p>
-            <w:pPr>
-              <w:rPr>
-                <w:sz w:val="16"/>
-              </w:rPr>
-            </w:pPr>
-            <w:r>
-              <w:rPr>
-                <w:sz w:val="16"/>
-              </w:rPr>
-              <w:t xml:space="preserve">Building a WICED </w:t>
-            </w:r>
-            <w:proofErr w:type="spellStart"/>
-            <w:r>
-              <w:rPr>
-                <w:sz w:val="16"/>
-              </w:rPr>
-              <w:t>IoT</w:t>
-            </w:r>
-            <w:proofErr w:type="spellEnd"/>
-            <w:r>
-              <w:rPr>
-                <w:sz w:val="16"/>
-              </w:rPr>
-              <w:t xml:space="preserve"> device using HTTP</w:t>
-            </w:r>
-          </w:p>
-          <w:p>
-            <w:pPr>
-              <w:rPr>
-                <w:sz w:val="16"/>
-              </w:rPr>
-            </w:pPr>
-            <w:r>
-              <w:rPr>
-                <w:sz w:val="16"/>
-              </w:rPr>
-              <w:t xml:space="preserve">Building a WICED </w:t>
-            </w:r>
-            <w:proofErr w:type="spellStart"/>
-            <w:r>
-              <w:rPr>
-                <w:sz w:val="16"/>
-              </w:rPr>
-              <w:t>IoT</w:t>
-            </w:r>
-            <w:proofErr w:type="spellEnd"/>
-            <w:r>
-              <w:rPr>
-                <w:sz w:val="16"/>
-              </w:rPr>
-              <w:t xml:space="preserve"> device using AMQP</w:t>
-            </w:r>
-          </w:p>
-          <w:p>
-            <w:pPr>
-              <w:rPr>
-                <w:sz w:val="16"/>
-              </w:rPr>
-            </w:pPr>
-            <w:r>
-              <w:rPr>
-                <w:sz w:val="16"/>
-              </w:rPr>
-              <w:t xml:space="preserve">Building a WICED </w:t>
-            </w:r>
-            <w:proofErr w:type="spellStart"/>
-            <w:r>
-              <w:rPr>
-                <w:sz w:val="16"/>
-              </w:rPr>
-              <w:t>IoT</w:t>
-            </w:r>
-            <w:proofErr w:type="spellEnd"/>
-            <w:r>
-              <w:rPr>
-                <w:sz w:val="16"/>
-              </w:rPr>
-              <w:t xml:space="preserve"> device using COAP</w:t>
+              <w:t xml:space="preserve">Building a WICED IoT device using MQTT on the Amazon AWS </w:t>
+            </w:r>
+          </w:p>
+          <w:p>
+            <w:pPr>
+              <w:rPr>
+                <w:sz w:val="16"/>
+              </w:rPr>
+            </w:pPr>
+            <w:r>
+              <w:rPr>
+                <w:sz w:val="16"/>
+              </w:rPr>
+              <w:t>Building a WICED IoT device using HTTP</w:t>
+            </w:r>
+          </w:p>
+          <w:p>
+            <w:pPr>
+              <w:rPr>
+                <w:sz w:val="16"/>
+              </w:rPr>
+            </w:pPr>
+            <w:r>
+              <w:rPr>
+                <w:sz w:val="16"/>
+              </w:rPr>
+              <w:t>Building a WICED IoT device using AMQP</w:t>
+            </w:r>
+          </w:p>
+          <w:p>
+            <w:pPr>
+              <w:rPr>
+                <w:sz w:val="16"/>
+              </w:rPr>
+            </w:pPr>
+            <w:r>
+              <w:rPr>
+                <w:sz w:val="16"/>
+              </w:rPr>
+              <w:t>Building a WICED IoT device using COAP</w:t>
             </w:r>
           </w:p>
         </w:tc>
@@ -3250,6 +3180,8 @@
               </w:rPr>
               <w:t>Class project</w:t>
             </w:r>
+            <w:bookmarkStart w:id="4" w:name="_GoBack"/>
+            <w:bookmarkEnd w:id="4"/>
           </w:p>
         </w:tc>
       </w:tr>
@@ -3613,7 +3545,19 @@
               <w:rPr>
                 <w:sz w:val="16"/>
               </w:rPr>
-              <w:t>Details on the analog co-processor shield board</w:t>
+              <w:t xml:space="preserve">Details on the </w:t>
+            </w:r>
+            <w:r>
+              <w:rPr>
+                <w:sz w:val="16"/>
+              </w:rPr>
+              <w:t>PSoC AFE</w:t>
+            </w:r>
+            <w:r>
+              <w:rPr>
+                <w:sz w:val="16"/>
+              </w:rPr>
+              <w:t xml:space="preserve"> shield board</w:t>
             </w:r>
           </w:p>
         </w:tc>
@@ -3735,16 +3679,16 @@
     <w:p/>
     <w:p>
       <w:r>
-        <w:lastRenderedPageBreak/>
-        <w:t xml:space="preserve">Most of the chapters have exercises. Some are marked as “Advanced”. You should focus on the basic exercises first and work on the advanced ones if time allows, but you don’t need to complete </w:t>
-      </w:r>
-      <w:proofErr w:type="gramStart"/>
-      <w:r>
-        <w:t>all of</w:t>
-      </w:r>
-      <w:proofErr w:type="gramEnd"/>
-      <w:r>
-        <w:t xml:space="preserve"> the advanced exercises before moving onto the next section.</w:t>
+        <w:t xml:space="preserve">Most of the chapters have exercises. Some are marked as “Advanced”. You should focus on the basic exercises first and work on the advanced ones </w:t>
+      </w:r>
+      <w:r>
+        <w:t>as</w:t>
+      </w:r>
+      <w:r>
+        <w:t xml:space="preserve"> time allows</w:t>
+      </w:r>
+      <w:r>
+        <w:t>.</w:t>
       </w:r>
     </w:p>
     <w:sectPr>
@@ -3760,7 +3704,7 @@
 </file>
 
 <file path=word/endnotes.xml><?xml version="1.0" encoding="utf-8"?>
-<w:endnotes xmlns:wpc="http://schemas.microsoft.com/office/word/2010/wordprocessingCanvas" xmlns:mo="http://schemas.microsoft.com/office/mac/office/2008/main" xmlns:mc="http://schemas.openxmlformats.org/markup-compatibility/2006" xmlns:mv="urn:schemas-microsoft-com:mac:vml" xmlns:o="urn:schemas-microsoft-com:office:office" xmlns:r="http://schemas.openxmlformats.org/officeDocument/2006/relationships" xmlns:m="http://schemas.openxmlformats.org/officeDocument/2006/math" xmlns:v="urn:schemas-microsoft-com:vml" xmlns:wp14="http://schemas.microsoft.com/office/word/2010/wordprocessingDrawing" xmlns:wp="http://schemas.openxmlformats.org/drawingml/2006/wordprocessingDrawing" xmlns:w10="urn:schemas-microsoft-com:office:word" xmlns:w="http://schemas.openxmlformats.org/wordprocessingml/2006/main" xmlns:w14="http://schemas.microsoft.com/office/word/2010/wordml" xmlns:w15="http://schemas.microsoft.com/office/word/2012/wordml" xmlns:wpg="http://schemas.microsoft.com/office/word/2010/wordprocessingGroup" xmlns:wpi="http://schemas.microsoft.com/office/word/2010/wordprocessingInk" xmlns:wne="http://schemas.microsoft.com/office/word/2006/wordml" xmlns:wps="http://schemas.microsoft.com/office/word/2010/wordprocessingShape" mc:Ignorable="w14 w15 wp14">
+<w:endnotes xmlns:wpc="http://schemas.microsoft.com/office/word/2010/wordprocessingCanvas" xmlns:cx="http://schemas.microsoft.com/office/drawing/2014/chartex" xmlns:cx1="http://schemas.microsoft.com/office/drawing/2015/9/8/chartex" xmlns:cx2="http://schemas.microsoft.com/office/drawing/2015/10/21/chartex" xmlns:cx3="http://schemas.microsoft.com/office/drawing/2016/5/9/chartex" xmlns:cx4="http://schemas.microsoft.com/office/drawing/2016/5/10/chartex" xmlns:cx5="http://schemas.microsoft.com/office/drawing/2016/5/11/chartex" xmlns:cx6="http://schemas.microsoft.com/office/drawing/2016/5/12/chartex" xmlns:cx7="http://schemas.microsoft.com/office/drawing/2016/5/13/chartex" xmlns:cx8="http://schemas.microsoft.com/office/drawing/2016/5/14/chartex" xmlns:mc="http://schemas.openxmlformats.org/markup-compatibility/2006" xmlns:aink="http://schemas.microsoft.com/office/drawing/2016/ink" xmlns:am3d="http://schemas.microsoft.com/office/drawing/2017/model3d" xmlns:o="urn:schemas-microsoft-com:office:office" xmlns:r="http://schemas.openxmlformats.org/officeDocument/2006/relationships" xmlns:m="http://schemas.openxmlformats.org/officeDocument/2006/math" xmlns:v="urn:schemas-microsoft-com:vml" xmlns:wp14="http://schemas.microsoft.com/office/word/2010/wordprocessingDrawing" xmlns:wp="http://schemas.openxmlformats.org/drawingml/2006/wordprocessingDrawing" xmlns:w10="urn:schemas-microsoft-com:office:word" xmlns:w="http://schemas.openxmlformats.org/wordprocessingml/2006/main" xmlns:w14="http://schemas.microsoft.com/office/word/2010/wordml" xmlns:w15="http://schemas.microsoft.com/office/word/2012/wordml" xmlns:w16se="http://schemas.microsoft.com/office/word/2015/wordml/symex" xmlns:wpg="http://schemas.microsoft.com/office/word/2010/wordprocessingGroup" xmlns:wpi="http://schemas.microsoft.com/office/word/2010/wordprocessingInk" xmlns:wne="http://schemas.microsoft.com/office/word/2006/wordml" xmlns:wps="http://schemas.microsoft.com/office/word/2010/wordprocessingShape" mc:Ignorable="w14 w15 w16se wp14">
   <w:endnote w:type="separator" w:id="-1">
     <w:p>
       <w:r>
@@ -3779,7 +3723,7 @@
 </file>
 
 <file path=word/footer1.xml><?xml version="1.0" encoding="utf-8"?>
-<w:ftr xmlns:wpc="http://schemas.microsoft.com/office/word/2010/wordprocessingCanvas" xmlns:mo="http://schemas.microsoft.com/office/mac/office/2008/main" xmlns:mc="http://schemas.openxmlformats.org/markup-compatibility/2006" xmlns:mv="urn:schemas-microsoft-com:mac:vml" xmlns:o="urn:schemas-microsoft-com:office:office" xmlns:r="http://schemas.openxmlformats.org/officeDocument/2006/relationships" xmlns:m="http://schemas.openxmlformats.org/officeDocument/2006/math" xmlns:v="urn:schemas-microsoft-com:vml" xmlns:wp14="http://schemas.microsoft.com/office/word/2010/wordprocessingDrawing" xmlns:wp="http://schemas.openxmlformats.org/drawingml/2006/wordprocessingDrawing" xmlns:w10="urn:schemas-microsoft-com:office:word" xmlns:w="http://schemas.openxmlformats.org/wordprocessingml/2006/main" xmlns:w14="http://schemas.microsoft.com/office/word/2010/wordml" xmlns:w15="http://schemas.microsoft.com/office/word/2012/wordml" xmlns:wpg="http://schemas.microsoft.com/office/word/2010/wordprocessingGroup" xmlns:wpi="http://schemas.microsoft.com/office/word/2010/wordprocessingInk" xmlns:wne="http://schemas.microsoft.com/office/word/2006/wordml" xmlns:wps="http://schemas.microsoft.com/office/word/2010/wordprocessingShape" mc:Ignorable="w14 w15 wp14">
+<w:ftr xmlns:wpc="http://schemas.microsoft.com/office/word/2010/wordprocessingCanvas" xmlns:cx="http://schemas.microsoft.com/office/drawing/2014/chartex" xmlns:cx1="http://schemas.microsoft.com/office/drawing/2015/9/8/chartex" xmlns:cx2="http://schemas.microsoft.com/office/drawing/2015/10/21/chartex" xmlns:cx3="http://schemas.microsoft.com/office/drawing/2016/5/9/chartex" xmlns:cx4="http://schemas.microsoft.com/office/drawing/2016/5/10/chartex" xmlns:cx5="http://schemas.microsoft.com/office/drawing/2016/5/11/chartex" xmlns:cx6="http://schemas.microsoft.com/office/drawing/2016/5/12/chartex" xmlns:cx7="http://schemas.microsoft.com/office/drawing/2016/5/13/chartex" xmlns:cx8="http://schemas.microsoft.com/office/drawing/2016/5/14/chartex" xmlns:mc="http://schemas.openxmlformats.org/markup-compatibility/2006" xmlns:aink="http://schemas.microsoft.com/office/drawing/2016/ink" xmlns:am3d="http://schemas.microsoft.com/office/drawing/2017/model3d" xmlns:o="urn:schemas-microsoft-com:office:office" xmlns:r="http://schemas.openxmlformats.org/officeDocument/2006/relationships" xmlns:m="http://schemas.openxmlformats.org/officeDocument/2006/math" xmlns:v="urn:schemas-microsoft-com:vml" xmlns:wp14="http://schemas.microsoft.com/office/word/2010/wordprocessingDrawing" xmlns:wp="http://schemas.openxmlformats.org/drawingml/2006/wordprocessingDrawing" xmlns:w10="urn:schemas-microsoft-com:office:word" xmlns:w="http://schemas.openxmlformats.org/wordprocessingml/2006/main" xmlns:w14="http://schemas.microsoft.com/office/word/2010/wordml" xmlns:w15="http://schemas.microsoft.com/office/word/2012/wordml" xmlns:w16se="http://schemas.microsoft.com/office/word/2015/wordml/symex" xmlns:wpg="http://schemas.microsoft.com/office/word/2010/wordprocessingGroup" xmlns:wpi="http://schemas.microsoft.com/office/word/2010/wordprocessingInk" xmlns:wne="http://schemas.microsoft.com/office/word/2006/wordml" xmlns:wps="http://schemas.microsoft.com/office/word/2010/wordprocessingShape" mc:Ignorable="w14 w15 w16se wp14">
   <w:sdt>
     <w:sdtPr>
       <w:id w:val="-2068479625"/>
@@ -3837,7 +3781,7 @@
               <w:rPr>
                 <w:noProof/>
               </w:rPr>
-              <w:t>1</w:t>
+              <w:t>2</w:t>
             </w:r>
             <w:r>
               <w:fldChar w:fldCharType="end"/>
@@ -3850,7 +3794,7 @@
                 <w:rPr>
                   <w:noProof/>
                 </w:rPr>
-                <w:t>3</w:t>
+                <w:t>2</w:t>
               </w:r>
             </w:fldSimple>
           </w:p>
@@ -3867,7 +3811,7 @@
 </file>
 
 <file path=word/footnotes.xml><?xml version="1.0" encoding="utf-8"?>
-<w:footnotes xmlns:wpc="http://schemas.microsoft.com/office/word/2010/wordprocessingCanvas" xmlns:mo="http://schemas.microsoft.com/office/mac/office/2008/main" xmlns:mc="http://schemas.openxmlformats.org/markup-compatibility/2006" xmlns:mv="urn:schemas-microsoft-com:mac:vml" xmlns:o="urn:schemas-microsoft-com:office:office" xmlns:r="http://schemas.openxmlformats.org/officeDocument/2006/relationships" xmlns:m="http://schemas.openxmlformats.org/officeDocument/2006/math" xmlns:v="urn:schemas-microsoft-com:vml" xmlns:wp14="http://schemas.microsoft.com/office/word/2010/wordprocessingDrawing" xmlns:wp="http://schemas.openxmlformats.org/drawingml/2006/wordprocessingDrawing" xmlns:w10="urn:schemas-microsoft-com:office:word" xmlns:w="http://schemas.openxmlformats.org/wordprocessingml/2006/main" xmlns:w14="http://schemas.microsoft.com/office/word/2010/wordml" xmlns:w15="http://schemas.microsoft.com/office/word/2012/wordml" xmlns:wpg="http://schemas.microsoft.com/office/word/2010/wordprocessingGroup" xmlns:wpi="http://schemas.microsoft.com/office/word/2010/wordprocessingInk" xmlns:wne="http://schemas.microsoft.com/office/word/2006/wordml" xmlns:wps="http://schemas.microsoft.com/office/word/2010/wordprocessingShape" mc:Ignorable="w14 w15 wp14">
+<w:footnotes xmlns:wpc="http://schemas.microsoft.com/office/word/2010/wordprocessingCanvas" xmlns:cx="http://schemas.microsoft.com/office/drawing/2014/chartex" xmlns:cx1="http://schemas.microsoft.com/office/drawing/2015/9/8/chartex" xmlns:cx2="http://schemas.microsoft.com/office/drawing/2015/10/21/chartex" xmlns:cx3="http://schemas.microsoft.com/office/drawing/2016/5/9/chartex" xmlns:cx4="http://schemas.microsoft.com/office/drawing/2016/5/10/chartex" xmlns:cx5="http://schemas.microsoft.com/office/drawing/2016/5/11/chartex" xmlns:cx6="http://schemas.microsoft.com/office/drawing/2016/5/12/chartex" xmlns:cx7="http://schemas.microsoft.com/office/drawing/2016/5/13/chartex" xmlns:cx8="http://schemas.microsoft.com/office/drawing/2016/5/14/chartex" xmlns:mc="http://schemas.openxmlformats.org/markup-compatibility/2006" xmlns:aink="http://schemas.microsoft.com/office/drawing/2016/ink" xmlns:am3d="http://schemas.microsoft.com/office/drawing/2017/model3d" xmlns:o="urn:schemas-microsoft-com:office:office" xmlns:r="http://schemas.openxmlformats.org/officeDocument/2006/relationships" xmlns:m="http://schemas.openxmlformats.org/officeDocument/2006/math" xmlns:v="urn:schemas-microsoft-com:vml" xmlns:wp14="http://schemas.microsoft.com/office/word/2010/wordprocessingDrawing" xmlns:wp="http://schemas.openxmlformats.org/drawingml/2006/wordprocessingDrawing" xmlns:w10="urn:schemas-microsoft-com:office:word" xmlns:w="http://schemas.openxmlformats.org/wordprocessingml/2006/main" xmlns:w14="http://schemas.microsoft.com/office/word/2010/wordml" xmlns:w15="http://schemas.microsoft.com/office/word/2012/wordml" xmlns:w16se="http://schemas.microsoft.com/office/word/2015/wordml/symex" xmlns:wpg="http://schemas.microsoft.com/office/word/2010/wordprocessingGroup" xmlns:wpi="http://schemas.microsoft.com/office/word/2010/wordprocessingInk" xmlns:wne="http://schemas.microsoft.com/office/word/2006/wordml" xmlns:wps="http://schemas.microsoft.com/office/word/2010/wordprocessingShape" mc:Ignorable="w14 w15 w16se wp14">
   <w:footnote w:type="separator" w:id="-1">
     <w:p>
       <w:r>
@@ -3886,7 +3830,7 @@
 </file>
 
 <file path=word/header1.xml><?xml version="1.0" encoding="utf-8"?>
-<w:hdr xmlns:wpc="http://schemas.microsoft.com/office/word/2010/wordprocessingCanvas" xmlns:mo="http://schemas.microsoft.com/office/mac/office/2008/main" xmlns:mc="http://schemas.openxmlformats.org/markup-compatibility/2006" xmlns:mv="urn:schemas-microsoft-com:mac:vml" xmlns:o="urn:schemas-microsoft-com:office:office" xmlns:r="http://schemas.openxmlformats.org/officeDocument/2006/relationships" xmlns:m="http://schemas.openxmlformats.org/officeDocument/2006/math" xmlns:v="urn:schemas-microsoft-com:vml" xmlns:wp14="http://schemas.microsoft.com/office/word/2010/wordprocessingDrawing" xmlns:wp="http://schemas.openxmlformats.org/drawingml/2006/wordprocessingDrawing" xmlns:w10="urn:schemas-microsoft-com:office:word" xmlns:w="http://schemas.openxmlformats.org/wordprocessingml/2006/main" xmlns:w14="http://schemas.microsoft.com/office/word/2010/wordml" xmlns:w15="http://schemas.microsoft.com/office/word/2012/wordml" xmlns:wpg="http://schemas.microsoft.com/office/word/2010/wordprocessingGroup" xmlns:wpi="http://schemas.microsoft.com/office/word/2010/wordprocessingInk" xmlns:wne="http://schemas.microsoft.com/office/word/2006/wordml" xmlns:wps="http://schemas.microsoft.com/office/word/2010/wordprocessingShape" mc:Ignorable="w14 w15 wp14">
+<w:hdr xmlns:wpc="http://schemas.microsoft.com/office/word/2010/wordprocessingCanvas" xmlns:cx="http://schemas.microsoft.com/office/drawing/2014/chartex" xmlns:cx1="http://schemas.microsoft.com/office/drawing/2015/9/8/chartex" xmlns:cx2="http://schemas.microsoft.com/office/drawing/2015/10/21/chartex" xmlns:cx3="http://schemas.microsoft.com/office/drawing/2016/5/9/chartex" xmlns:cx4="http://schemas.microsoft.com/office/drawing/2016/5/10/chartex" xmlns:cx5="http://schemas.microsoft.com/office/drawing/2016/5/11/chartex" xmlns:cx6="http://schemas.microsoft.com/office/drawing/2016/5/12/chartex" xmlns:cx7="http://schemas.microsoft.com/office/drawing/2016/5/13/chartex" xmlns:cx8="http://schemas.microsoft.com/office/drawing/2016/5/14/chartex" xmlns:mc="http://schemas.openxmlformats.org/markup-compatibility/2006" xmlns:aink="http://schemas.microsoft.com/office/drawing/2016/ink" xmlns:am3d="http://schemas.microsoft.com/office/drawing/2017/model3d" xmlns:o="urn:schemas-microsoft-com:office:office" xmlns:r="http://schemas.openxmlformats.org/officeDocument/2006/relationships" xmlns:m="http://schemas.openxmlformats.org/officeDocument/2006/math" xmlns:v="urn:schemas-microsoft-com:vml" xmlns:wp14="http://schemas.microsoft.com/office/word/2010/wordprocessingDrawing" xmlns:wp="http://schemas.openxmlformats.org/drawingml/2006/wordprocessingDrawing" xmlns:w10="urn:schemas-microsoft-com:office:word" xmlns:w="http://schemas.openxmlformats.org/wordprocessingml/2006/main" xmlns:w14="http://schemas.microsoft.com/office/word/2010/wordml" xmlns:w15="http://schemas.microsoft.com/office/word/2012/wordml" xmlns:w16se="http://schemas.microsoft.com/office/word/2015/wordml/symex" xmlns:wpg="http://schemas.microsoft.com/office/word/2010/wordprocessingGroup" xmlns:wpi="http://schemas.microsoft.com/office/word/2010/wordprocessingInk" xmlns:wne="http://schemas.microsoft.com/office/word/2006/wordml" xmlns:wps="http://schemas.microsoft.com/office/word/2010/wordprocessingShape" mc:Ignorable="w14 w15 w16se wp14">
   <w:p>
     <w:pPr>
       <w:pStyle w:val="Header"/>
@@ -3948,8 +3892,8 @@
 </file>
 
 <file path=word/numbering.xml><?xml version="1.0" encoding="utf-8"?>
-<w:numbering xmlns:wpc="http://schemas.microsoft.com/office/word/2010/wordprocessingCanvas" xmlns:mo="http://schemas.microsoft.com/office/mac/office/2008/main" xmlns:mc="http://schemas.openxmlformats.org/markup-compatibility/2006" xmlns:mv="urn:schemas-microsoft-com:mac:vml" xmlns:o="urn:schemas-microsoft-com:office:office" xmlns:r="http://schemas.openxmlformats.org/officeDocument/2006/relationships" xmlns:m="http://schemas.openxmlformats.org/officeDocument/2006/math" xmlns:v="urn:schemas-microsoft-com:vml" xmlns:wp14="http://schemas.microsoft.com/office/word/2010/wordprocessingDrawing" xmlns:wp="http://schemas.openxmlformats.org/drawingml/2006/wordprocessingDrawing" xmlns:w10="urn:schemas-microsoft-com:office:word" xmlns:w="http://schemas.openxmlformats.org/wordprocessingml/2006/main" xmlns:w14="http://schemas.microsoft.com/office/word/2010/wordml" xmlns:w15="http://schemas.microsoft.com/office/word/2012/wordml" xmlns:wpg="http://schemas.microsoft.com/office/word/2010/wordprocessingGroup" xmlns:wpi="http://schemas.microsoft.com/office/word/2010/wordprocessingInk" xmlns:wne="http://schemas.microsoft.com/office/word/2006/wordml" xmlns:wps="http://schemas.microsoft.com/office/word/2010/wordprocessingShape" mc:Ignorable="w14 w15 wp14">
-  <w:abstractNum w:abstractNumId="0">
+<w:numbering xmlns:wpc="http://schemas.microsoft.com/office/word/2010/wordprocessingCanvas" xmlns:cx="http://schemas.microsoft.com/office/drawing/2014/chartex" xmlns:cx1="http://schemas.microsoft.com/office/drawing/2015/9/8/chartex" xmlns:cx2="http://schemas.microsoft.com/office/drawing/2015/10/21/chartex" xmlns:cx3="http://schemas.microsoft.com/office/drawing/2016/5/9/chartex" xmlns:cx4="http://schemas.microsoft.com/office/drawing/2016/5/10/chartex" xmlns:cx5="http://schemas.microsoft.com/office/drawing/2016/5/11/chartex" xmlns:cx6="http://schemas.microsoft.com/office/drawing/2016/5/12/chartex" xmlns:cx7="http://schemas.microsoft.com/office/drawing/2016/5/13/chartex" xmlns:cx8="http://schemas.microsoft.com/office/drawing/2016/5/14/chartex" xmlns:mc="http://schemas.openxmlformats.org/markup-compatibility/2006" xmlns:aink="http://schemas.microsoft.com/office/drawing/2016/ink" xmlns:am3d="http://schemas.microsoft.com/office/drawing/2017/model3d" xmlns:o="urn:schemas-microsoft-com:office:office" xmlns:r="http://schemas.openxmlformats.org/officeDocument/2006/relationships" xmlns:m="http://schemas.openxmlformats.org/officeDocument/2006/math" xmlns:v="urn:schemas-microsoft-com:vml" xmlns:wp14="http://schemas.microsoft.com/office/word/2010/wordprocessingDrawing" xmlns:wp="http://schemas.openxmlformats.org/drawingml/2006/wordprocessingDrawing" xmlns:w10="urn:schemas-microsoft-com:office:word" xmlns:w="http://schemas.openxmlformats.org/wordprocessingml/2006/main" xmlns:w14="http://schemas.microsoft.com/office/word/2010/wordml" xmlns:w15="http://schemas.microsoft.com/office/word/2012/wordml" xmlns:w16se="http://schemas.microsoft.com/office/word/2015/wordml/symex" xmlns:wpg="http://schemas.microsoft.com/office/word/2010/wordprocessingGroup" xmlns:wpi="http://schemas.microsoft.com/office/word/2010/wordprocessingInk" xmlns:wne="http://schemas.microsoft.com/office/word/2006/wordml" xmlns:wps="http://schemas.microsoft.com/office/word/2010/wordprocessingShape" mc:Ignorable="w14 w15 w16se wp14">
+  <w:abstractNum w:abstractNumId="0" w15:restartNumberingAfterBreak="0">
     <w:nsid w:val="00E16A9D"/>
     <w:multiLevelType w:val="hybridMultilevel"/>
     <w:tmpl w:val="4C0E148E"/>
@@ -4062,7 +4006,7 @@
       </w:rPr>
     </w:lvl>
   </w:abstractNum>
-  <w:abstractNum w:abstractNumId="1">
+  <w:abstractNum w:abstractNumId="1" w15:restartNumberingAfterBreak="0">
     <w:nsid w:val="03824008"/>
     <w:multiLevelType w:val="hybridMultilevel"/>
     <w:tmpl w:val="549AE7AC"/>
@@ -4175,7 +4119,7 @@
       </w:rPr>
     </w:lvl>
   </w:abstractNum>
-  <w:abstractNum w:abstractNumId="2">
+  <w:abstractNum w:abstractNumId="2" w15:restartNumberingAfterBreak="0">
     <w:nsid w:val="03DE047B"/>
     <w:multiLevelType w:val="hybridMultilevel"/>
     <w:tmpl w:val="450C4508"/>
@@ -4288,7 +4232,7 @@
       </w:rPr>
     </w:lvl>
   </w:abstractNum>
-  <w:abstractNum w:abstractNumId="3">
+  <w:abstractNum w:abstractNumId="3" w15:restartNumberingAfterBreak="0">
     <w:nsid w:val="09497205"/>
     <w:multiLevelType w:val="hybridMultilevel"/>
     <w:tmpl w:val="D1B23CCA"/>
@@ -4428,7 +4372,7 @@
       </w:rPr>
     </w:lvl>
   </w:abstractNum>
-  <w:abstractNum w:abstractNumId="4">
+  <w:abstractNum w:abstractNumId="4" w15:restartNumberingAfterBreak="0">
     <w:nsid w:val="0FF02CDE"/>
     <w:multiLevelType w:val="hybridMultilevel"/>
     <w:tmpl w:val="F75E935A"/>
@@ -4541,7 +4485,7 @@
       </w:rPr>
     </w:lvl>
   </w:abstractNum>
-  <w:abstractNum w:abstractNumId="5">
+  <w:abstractNum w:abstractNumId="5" w15:restartNumberingAfterBreak="0">
     <w:nsid w:val="10DD309E"/>
     <w:multiLevelType w:val="hybridMultilevel"/>
     <w:tmpl w:val="92683F60"/>
@@ -4654,7 +4598,7 @@
       </w:rPr>
     </w:lvl>
   </w:abstractNum>
-  <w:abstractNum w:abstractNumId="6">
+  <w:abstractNum w:abstractNumId="6" w15:restartNumberingAfterBreak="0">
     <w:nsid w:val="119700CD"/>
     <w:multiLevelType w:val="multilevel"/>
     <w:tmpl w:val="813C4270"/>
@@ -4769,7 +4713,7 @@
       </w:rPr>
     </w:lvl>
   </w:abstractNum>
-  <w:abstractNum w:abstractNumId="7">
+  <w:abstractNum w:abstractNumId="7" w15:restartNumberingAfterBreak="0">
     <w:nsid w:val="1C7F69CE"/>
     <w:multiLevelType w:val="hybridMultilevel"/>
     <w:tmpl w:val="845E9412"/>
@@ -4855,7 +4799,7 @@
       </w:pPr>
     </w:lvl>
   </w:abstractNum>
-  <w:abstractNum w:abstractNumId="8">
+  <w:abstractNum w:abstractNumId="8" w15:restartNumberingAfterBreak="0">
     <w:nsid w:val="1DE57F78"/>
     <w:multiLevelType w:val="hybridMultilevel"/>
     <w:tmpl w:val="F32C67F6"/>
@@ -4968,7 +4912,7 @@
       </w:rPr>
     </w:lvl>
   </w:abstractNum>
-  <w:abstractNum w:abstractNumId="9">
+  <w:abstractNum w:abstractNumId="9" w15:restartNumberingAfterBreak="0">
     <w:nsid w:val="20F752E9"/>
     <w:multiLevelType w:val="hybridMultilevel"/>
     <w:tmpl w:val="0610E6A0"/>
@@ -5081,7 +5025,7 @@
       </w:rPr>
     </w:lvl>
   </w:abstractNum>
-  <w:abstractNum w:abstractNumId="10">
+  <w:abstractNum w:abstractNumId="10" w15:restartNumberingAfterBreak="0">
     <w:nsid w:val="235958CF"/>
     <w:multiLevelType w:val="hybridMultilevel"/>
     <w:tmpl w:val="6F2C7A62"/>
@@ -5194,7 +5138,7 @@
       </w:rPr>
     </w:lvl>
   </w:abstractNum>
-  <w:abstractNum w:abstractNumId="11">
+  <w:abstractNum w:abstractNumId="11" w15:restartNumberingAfterBreak="0">
     <w:nsid w:val="27732B40"/>
     <w:multiLevelType w:val="hybridMultilevel"/>
     <w:tmpl w:val="C24462EC"/>
@@ -5307,7 +5251,7 @@
       </w:rPr>
     </w:lvl>
   </w:abstractNum>
-  <w:abstractNum w:abstractNumId="12">
+  <w:abstractNum w:abstractNumId="12" w15:restartNumberingAfterBreak="0">
     <w:nsid w:val="297A7ADE"/>
     <w:multiLevelType w:val="hybridMultilevel"/>
     <w:tmpl w:val="D6C6F290"/>
@@ -5420,7 +5364,7 @@
       </w:rPr>
     </w:lvl>
   </w:abstractNum>
-  <w:abstractNum w:abstractNumId="13">
+  <w:abstractNum w:abstractNumId="13" w15:restartNumberingAfterBreak="0">
     <w:nsid w:val="2B370790"/>
     <w:multiLevelType w:val="hybridMultilevel"/>
     <w:tmpl w:val="543A9C30"/>
@@ -5506,7 +5450,7 @@
       </w:pPr>
     </w:lvl>
   </w:abstractNum>
-  <w:abstractNum w:abstractNumId="14">
+  <w:abstractNum w:abstractNumId="14" w15:restartNumberingAfterBreak="0">
     <w:nsid w:val="2C1D2160"/>
     <w:multiLevelType w:val="hybridMultilevel"/>
     <w:tmpl w:val="2966A0E8"/>
@@ -5592,7 +5536,7 @@
       </w:pPr>
     </w:lvl>
   </w:abstractNum>
-  <w:abstractNum w:abstractNumId="15">
+  <w:abstractNum w:abstractNumId="15" w15:restartNumberingAfterBreak="0">
     <w:nsid w:val="2D095DAB"/>
     <w:multiLevelType w:val="hybridMultilevel"/>
     <w:tmpl w:val="5F2820B2"/>
@@ -5705,7 +5649,7 @@
       </w:rPr>
     </w:lvl>
   </w:abstractNum>
-  <w:abstractNum w:abstractNumId="16">
+  <w:abstractNum w:abstractNumId="16" w15:restartNumberingAfterBreak="0">
     <w:nsid w:val="2EFD4C18"/>
     <w:multiLevelType w:val="hybridMultilevel"/>
     <w:tmpl w:val="F50211BA"/>
@@ -5818,7 +5762,7 @@
       </w:rPr>
     </w:lvl>
   </w:abstractNum>
-  <w:abstractNum w:abstractNumId="17">
+  <w:abstractNum w:abstractNumId="17" w15:restartNumberingAfterBreak="0">
     <w:nsid w:val="2F230DA7"/>
     <w:multiLevelType w:val="hybridMultilevel"/>
     <w:tmpl w:val="D8A00B52"/>
@@ -5958,7 +5902,7 @@
       </w:rPr>
     </w:lvl>
   </w:abstractNum>
-  <w:abstractNum w:abstractNumId="18">
+  <w:abstractNum w:abstractNumId="18" w15:restartNumberingAfterBreak="0">
     <w:nsid w:val="2F7F48BF"/>
     <w:multiLevelType w:val="hybridMultilevel"/>
     <w:tmpl w:val="B186150E"/>
@@ -6072,7 +6016,7 @@
       </w:rPr>
     </w:lvl>
   </w:abstractNum>
-  <w:abstractNum w:abstractNumId="19">
+  <w:abstractNum w:abstractNumId="19" w15:restartNumberingAfterBreak="0">
     <w:nsid w:val="30321ACD"/>
     <w:multiLevelType w:val="hybridMultilevel"/>
     <w:tmpl w:val="B09CBD62"/>
@@ -6185,7 +6129,7 @@
       </w:rPr>
     </w:lvl>
   </w:abstractNum>
-  <w:abstractNum w:abstractNumId="20">
+  <w:abstractNum w:abstractNumId="20" w15:restartNumberingAfterBreak="0">
     <w:nsid w:val="330511A5"/>
     <w:multiLevelType w:val="multilevel"/>
     <w:tmpl w:val="43A45846"/>
@@ -6299,7 +6243,7 @@
       </w:rPr>
     </w:lvl>
   </w:abstractNum>
-  <w:abstractNum w:abstractNumId="21">
+  <w:abstractNum w:abstractNumId="21" w15:restartNumberingAfterBreak="0">
     <w:nsid w:val="3636611A"/>
     <w:multiLevelType w:val="hybridMultilevel"/>
     <w:tmpl w:val="D9E83FCC"/>
@@ -6439,7 +6383,7 @@
       </w:rPr>
     </w:lvl>
   </w:abstractNum>
-  <w:abstractNum w:abstractNumId="22">
+  <w:abstractNum w:abstractNumId="22" w15:restartNumberingAfterBreak="0">
     <w:nsid w:val="3A4B210A"/>
     <w:multiLevelType w:val="hybridMultilevel"/>
     <w:tmpl w:val="50CE85C4"/>
@@ -6552,7 +6496,7 @@
       </w:rPr>
     </w:lvl>
   </w:abstractNum>
-  <w:abstractNum w:abstractNumId="23">
+  <w:abstractNum w:abstractNumId="23" w15:restartNumberingAfterBreak="0">
     <w:nsid w:val="3D17536C"/>
     <w:multiLevelType w:val="hybridMultilevel"/>
     <w:tmpl w:val="4FCEE1D0"/>
@@ -6665,7 +6609,7 @@
       </w:rPr>
     </w:lvl>
   </w:abstractNum>
-  <w:abstractNum w:abstractNumId="24">
+  <w:abstractNum w:abstractNumId="24" w15:restartNumberingAfterBreak="0">
     <w:nsid w:val="44A822E4"/>
     <w:multiLevelType w:val="multilevel"/>
     <w:tmpl w:val="36B89BE8"/>
@@ -6779,7 +6723,7 @@
       </w:rPr>
     </w:lvl>
   </w:abstractNum>
-  <w:abstractNum w:abstractNumId="25">
+  <w:abstractNum w:abstractNumId="25" w15:restartNumberingAfterBreak="0">
     <w:nsid w:val="46E212E2"/>
     <w:multiLevelType w:val="hybridMultilevel"/>
     <w:tmpl w:val="4624322A"/>
@@ -6865,7 +6809,7 @@
       </w:pPr>
     </w:lvl>
   </w:abstractNum>
-  <w:abstractNum w:abstractNumId="26">
+  <w:abstractNum w:abstractNumId="26" w15:restartNumberingAfterBreak="0">
     <w:nsid w:val="473638C8"/>
     <w:multiLevelType w:val="hybridMultilevel"/>
     <w:tmpl w:val="1A92AEBA"/>
@@ -6978,7 +6922,7 @@
       </w:rPr>
     </w:lvl>
   </w:abstractNum>
-  <w:abstractNum w:abstractNumId="27">
+  <w:abstractNum w:abstractNumId="27" w15:restartNumberingAfterBreak="0">
     <w:nsid w:val="49B276E7"/>
     <w:multiLevelType w:val="hybridMultilevel"/>
     <w:tmpl w:val="B39C1902"/>
@@ -7091,7 +7035,7 @@
       </w:rPr>
     </w:lvl>
   </w:abstractNum>
-  <w:abstractNum w:abstractNumId="28">
+  <w:abstractNum w:abstractNumId="28" w15:restartNumberingAfterBreak="0">
     <w:nsid w:val="4A611FF5"/>
     <w:multiLevelType w:val="hybridMultilevel"/>
     <w:tmpl w:val="617AFCC8"/>
@@ -7231,7 +7175,7 @@
       </w:rPr>
     </w:lvl>
   </w:abstractNum>
-  <w:abstractNum w:abstractNumId="29">
+  <w:abstractNum w:abstractNumId="29" w15:restartNumberingAfterBreak="0">
     <w:nsid w:val="4FBB0C14"/>
     <w:multiLevelType w:val="hybridMultilevel"/>
     <w:tmpl w:val="19321194"/>
@@ -7344,7 +7288,7 @@
       </w:rPr>
     </w:lvl>
   </w:abstractNum>
-  <w:abstractNum w:abstractNumId="30">
+  <w:abstractNum w:abstractNumId="30" w15:restartNumberingAfterBreak="0">
     <w:nsid w:val="50854EE7"/>
     <w:multiLevelType w:val="hybridMultilevel"/>
     <w:tmpl w:val="67408110"/>
@@ -7484,7 +7428,7 @@
       </w:rPr>
     </w:lvl>
   </w:abstractNum>
-  <w:abstractNum w:abstractNumId="31">
+  <w:abstractNum w:abstractNumId="31" w15:restartNumberingAfterBreak="0">
     <w:nsid w:val="512F4F49"/>
     <w:multiLevelType w:val="hybridMultilevel"/>
     <w:tmpl w:val="7D524888"/>
@@ -7597,7 +7541,7 @@
       </w:rPr>
     </w:lvl>
   </w:abstractNum>
-  <w:abstractNum w:abstractNumId="32">
+  <w:abstractNum w:abstractNumId="32" w15:restartNumberingAfterBreak="0">
     <w:nsid w:val="515C0E69"/>
     <w:multiLevelType w:val="hybridMultilevel"/>
     <w:tmpl w:val="043A9FD0"/>
@@ -7737,7 +7681,7 @@
       </w:rPr>
     </w:lvl>
   </w:abstractNum>
-  <w:abstractNum w:abstractNumId="33">
+  <w:abstractNum w:abstractNumId="33" w15:restartNumberingAfterBreak="0">
     <w:nsid w:val="56427927"/>
     <w:multiLevelType w:val="hybridMultilevel"/>
     <w:tmpl w:val="25AE014E"/>
@@ -7877,7 +7821,7 @@
       </w:rPr>
     </w:lvl>
   </w:abstractNum>
-  <w:abstractNum w:abstractNumId="34">
+  <w:abstractNum w:abstractNumId="34" w15:restartNumberingAfterBreak="0">
     <w:nsid w:val="56BC2A9C"/>
     <w:multiLevelType w:val="hybridMultilevel"/>
     <w:tmpl w:val="95043514"/>
@@ -7990,7 +7934,7 @@
       </w:rPr>
     </w:lvl>
   </w:abstractNum>
-  <w:abstractNum w:abstractNumId="35">
+  <w:abstractNum w:abstractNumId="35" w15:restartNumberingAfterBreak="0">
     <w:nsid w:val="59153627"/>
     <w:multiLevelType w:val="hybridMultilevel"/>
     <w:tmpl w:val="8344363C"/>
@@ -8103,7 +8047,7 @@
       </w:rPr>
     </w:lvl>
   </w:abstractNum>
-  <w:abstractNum w:abstractNumId="36">
+  <w:abstractNum w:abstractNumId="36" w15:restartNumberingAfterBreak="0">
     <w:nsid w:val="5D8C028A"/>
     <w:multiLevelType w:val="hybridMultilevel"/>
     <w:tmpl w:val="3E7A54C4"/>
@@ -8216,7 +8160,7 @@
       </w:rPr>
     </w:lvl>
   </w:abstractNum>
-  <w:abstractNum w:abstractNumId="37">
+  <w:abstractNum w:abstractNumId="37" w15:restartNumberingAfterBreak="0">
     <w:nsid w:val="5E372E40"/>
     <w:multiLevelType w:val="hybridMultilevel"/>
     <w:tmpl w:val="2DA0DAD4"/>
@@ -8329,7 +8273,7 @@
       </w:rPr>
     </w:lvl>
   </w:abstractNum>
-  <w:abstractNum w:abstractNumId="38">
+  <w:abstractNum w:abstractNumId="38" w15:restartNumberingAfterBreak="0">
     <w:nsid w:val="5F62103F"/>
     <w:multiLevelType w:val="multilevel"/>
     <w:tmpl w:val="184C9562"/>
@@ -8445,7 +8389,7 @@
       </w:rPr>
     </w:lvl>
   </w:abstractNum>
-  <w:abstractNum w:abstractNumId="39">
+  <w:abstractNum w:abstractNumId="39" w15:restartNumberingAfterBreak="0">
     <w:nsid w:val="5FF508F1"/>
     <w:multiLevelType w:val="hybridMultilevel"/>
     <w:tmpl w:val="80662900"/>
@@ -8558,7 +8502,7 @@
       </w:rPr>
     </w:lvl>
   </w:abstractNum>
-  <w:abstractNum w:abstractNumId="40">
+  <w:abstractNum w:abstractNumId="40" w15:restartNumberingAfterBreak="0">
     <w:nsid w:val="62093E15"/>
     <w:multiLevelType w:val="hybridMultilevel"/>
     <w:tmpl w:val="F212572A"/>
@@ -8671,7 +8615,7 @@
       </w:rPr>
     </w:lvl>
   </w:abstractNum>
-  <w:abstractNum w:abstractNumId="41">
+  <w:abstractNum w:abstractNumId="41" w15:restartNumberingAfterBreak="0">
     <w:nsid w:val="646B2F52"/>
     <w:multiLevelType w:val="hybridMultilevel"/>
     <w:tmpl w:val="292E16B8"/>
@@ -8784,7 +8728,7 @@
       </w:rPr>
     </w:lvl>
   </w:abstractNum>
-  <w:abstractNum w:abstractNumId="42">
+  <w:abstractNum w:abstractNumId="42" w15:restartNumberingAfterBreak="0">
     <w:nsid w:val="662C61BF"/>
     <w:multiLevelType w:val="hybridMultilevel"/>
     <w:tmpl w:val="6C30D804"/>
@@ -8897,7 +8841,7 @@
       </w:rPr>
     </w:lvl>
   </w:abstractNum>
-  <w:abstractNum w:abstractNumId="43">
+  <w:abstractNum w:abstractNumId="43" w15:restartNumberingAfterBreak="0">
     <w:nsid w:val="674B7450"/>
     <w:multiLevelType w:val="hybridMultilevel"/>
     <w:tmpl w:val="08620D6E"/>
@@ -9010,7 +8954,7 @@
       </w:rPr>
     </w:lvl>
   </w:abstractNum>
-  <w:abstractNum w:abstractNumId="44">
+  <w:abstractNum w:abstractNumId="44" w15:restartNumberingAfterBreak="0">
     <w:nsid w:val="68BC3CA0"/>
     <w:multiLevelType w:val="hybridMultilevel"/>
     <w:tmpl w:val="FEA46596"/>
@@ -9096,7 +9040,7 @@
       </w:pPr>
     </w:lvl>
   </w:abstractNum>
-  <w:abstractNum w:abstractNumId="45">
+  <w:abstractNum w:abstractNumId="45" w15:restartNumberingAfterBreak="0">
     <w:nsid w:val="6BC47DDE"/>
     <w:multiLevelType w:val="hybridMultilevel"/>
     <w:tmpl w:val="07C8C8C8"/>
@@ -9209,7 +9153,7 @@
       </w:rPr>
     </w:lvl>
   </w:abstractNum>
-  <w:abstractNum w:abstractNumId="46">
+  <w:abstractNum w:abstractNumId="46" w15:restartNumberingAfterBreak="0">
     <w:nsid w:val="6DFB0337"/>
     <w:multiLevelType w:val="hybridMultilevel"/>
     <w:tmpl w:val="9F2E35A2"/>
@@ -9322,7 +9266,7 @@
       </w:rPr>
     </w:lvl>
   </w:abstractNum>
-  <w:abstractNum w:abstractNumId="47">
+  <w:abstractNum w:abstractNumId="47" w15:restartNumberingAfterBreak="0">
     <w:nsid w:val="7F9D6C64"/>
     <w:multiLevelType w:val="hybridMultilevel"/>
     <w:tmpl w:val="08C2464E"/>
@@ -9617,7 +9561,7 @@
 </file>
 
 <file path=word/styles.xml><?xml version="1.0" encoding="utf-8"?>
-<w:styles xmlns:mc="http://schemas.openxmlformats.org/markup-compatibility/2006" xmlns:r="http://schemas.openxmlformats.org/officeDocument/2006/relationships" xmlns:w="http://schemas.openxmlformats.org/wordprocessingml/2006/main" xmlns:w14="http://schemas.microsoft.com/office/word/2010/wordml" xmlns:w15="http://schemas.microsoft.com/office/word/2012/wordml" mc:Ignorable="w14 w15">
+<w:styles xmlns:mc="http://schemas.openxmlformats.org/markup-compatibility/2006" xmlns:r="http://schemas.openxmlformats.org/officeDocument/2006/relationships" xmlns:w="http://schemas.openxmlformats.org/wordprocessingml/2006/main" xmlns:w14="http://schemas.microsoft.com/office/word/2010/wordml" xmlns:w15="http://schemas.microsoft.com/office/word/2012/wordml" xmlns:w16se="http://schemas.microsoft.com/office/word/2015/wordml/symex" mc:Ignorable="w14 w15 w16se">
   <w:docDefaults>
     <w:rPrDefault>
       <w:rPr>
@@ -9633,7 +9577,7 @@
       </w:pPr>
     </w:pPrDefault>
   </w:docDefaults>
-  <w:latentStyles w:defLockedState="0" w:defUIPriority="99" w:defSemiHidden="0" w:defUnhideWhenUsed="0" w:defQFormat="0" w:count="382">
+  <w:latentStyles w:defLockedState="0" w:defUIPriority="99" w:defSemiHidden="0" w:defUnhideWhenUsed="0" w:defQFormat="0" w:count="375">
     <w:lsdException w:name="Normal" w:uiPriority="0" w:qFormat="1"/>
     <w:lsdException w:name="heading 1" w:uiPriority="9" w:qFormat="1"/>
     <w:lsdException w:name="heading 2" w:semiHidden="1" w:uiPriority="9" w:unhideWhenUsed="1" w:qFormat="1"/>
@@ -10011,14 +9955,7 @@
   <w:style w:type="paragraph" w:default="1" w:styleId="Normal">
     <w:name w:val="Normal"/>
     <w:qFormat/>
-    <w:rsid w:val="00870FD0"/>
-    <w:pPr>
-      <w:spacing w:line="240" w:lineRule="auto"/>
-    </w:pPr>
-    <w:rPr>
-      <w:sz w:val="24"/>
-      <w:szCs w:val="24"/>
-    </w:rPr>
+    <w:rsid w:val="008C1776"/>
   </w:style>
   <w:style w:type="paragraph" w:styleId="Heading1">
     <w:name w:val="heading 1"/>
@@ -10137,7 +10074,7 @@
     <w:uiPriority w:val="1"/>
     <w:semiHidden/>
     <w:unhideWhenUsed/>
-    <w:rsid w:val="00870FD0"/>
+    <w:rsid w:val="008C1776"/>
   </w:style>
   <w:style w:type="table" w:default="1" w:styleId="TableNormal">
     <w:name w:val="Normal Table"/>
@@ -10159,7 +10096,7 @@
     <w:uiPriority w:val="99"/>
     <w:semiHidden/>
     <w:unhideWhenUsed/>
-    <w:rsid w:val="00870FD0"/>
+    <w:rsid w:val="008C1776"/>
   </w:style>
   <w:style w:type="character" w:customStyle="1" w:styleId="Heading1Char">
     <w:name w:val="Heading 1 Char"/>
@@ -10348,8 +10285,6 @@
     <w:rPr>
       <w:i/>
       <w:iCs/>
-      <w:sz w:val="22"/>
-      <w:szCs w:val="22"/>
     </w:rPr>
   </w:style>
   <w:style w:type="paragraph" w:styleId="Header">
@@ -10544,7 +10479,6 @@
       <w:szCs w:val="20"/>
     </w:rPr>
     <w:tblPr>
-      <w:tblInd w:w="0" w:type="dxa"/>
       <w:tblBorders>
         <w:top w:val="single" w:sz="4" w:space="0" w:color="auto"/>
         <w:left w:val="single" w:sz="4" w:space="0" w:color="auto"/>
@@ -10553,12 +10487,6 @@
         <w:insideH w:val="single" w:sz="4" w:space="0" w:color="auto"/>
         <w:insideV w:val="single" w:sz="4" w:space="0" w:color="auto"/>
       </w:tblBorders>
-      <w:tblCellMar>
-        <w:top w:w="0" w:type="dxa"/>
-        <w:left w:w="108" w:type="dxa"/>
-        <w:bottom w:w="0" w:type="dxa"/>
-        <w:right w:w="108" w:type="dxa"/>
-      </w:tblCellMar>
     </w:tblPr>
   </w:style>
   <w:style w:type="character" w:styleId="BookTitle">
@@ -11039,7 +10967,7 @@
 </file>
 
 <file path=customXml/itemProps1.xml><?xml version="1.0" encoding="utf-8"?>
-<ds:datastoreItem xmlns:ds="http://schemas.openxmlformats.org/officeDocument/2006/customXml" ds:itemID="{42E006AD-2939-7E4A-A9B3-173A6507E05F}">
+<ds:datastoreItem xmlns:ds="http://schemas.openxmlformats.org/officeDocument/2006/customXml" ds:itemID="{86122C4B-0604-413D-BCAA-7CC03C276C52}">
   <ds:schemaRefs>
     <ds:schemaRef ds:uri="http://schemas.openxmlformats.org/officeDocument/2006/bibliography"/>
   </ds:schemaRefs>

</xml_diff>

<commit_message>
Change survey to tour
</commit_message>
<xml_diff>
--- a/labmanual/English/WW101-00b-Intro.docx
+++ b/labmanual/English/WW101-00b-Intro.docx
@@ -847,9 +847,7 @@
       <w:r>
         <w:t>Agenda</w:t>
       </w:r>
-      <w:bookmarkStart w:id="4" w:name="_GoBack"/>
       <w:bookmarkEnd w:id="3"/>
-      <w:bookmarkEnd w:id="4"/>
     </w:p>
     <w:tbl>
       <w:tblPr>
@@ -1222,7 +1220,13 @@
               <w:rPr>
                 <w:sz w:val="16"/>
               </w:rPr>
-              <w:t>01-Survey</w:t>
+              <w:t>01-</w:t>
+            </w:r>
+            <w:r>
+              <w:rPr>
+                <w:sz w:val="16"/>
+              </w:rPr>
+              <w:t>Tour</w:t>
             </w:r>
           </w:p>
         </w:tc>
@@ -1943,7 +1947,39 @@
               <w:rPr>
                 <w:sz w:val="16"/>
               </w:rPr>
-              <w:t>How to use WICED libraries for file systems and graphics LCDs</w:t>
+              <w:t>An intro</w:t>
+            </w:r>
+            <w:bookmarkStart w:id="4" w:name="_GoBack"/>
+            <w:bookmarkEnd w:id="4"/>
+            <w:r>
+              <w:rPr>
+                <w:sz w:val="16"/>
+              </w:rPr>
+              <w:t>duction to the WICED libraries and details on h</w:t>
+            </w:r>
+            <w:r>
+              <w:rPr>
+                <w:sz w:val="16"/>
+              </w:rPr>
+              <w:t xml:space="preserve">ow to use </w:t>
+            </w:r>
+            <w:r>
+              <w:rPr>
+                <w:sz w:val="16"/>
+              </w:rPr>
+              <w:t>the</w:t>
+            </w:r>
+            <w:r>
+              <w:rPr>
+                <w:sz w:val="16"/>
+              </w:rPr>
+              <w:t xml:space="preserve"> </w:t>
+            </w:r>
+            <w:r>
+              <w:rPr>
+                <w:sz w:val="16"/>
+              </w:rPr>
+              <w:t>graphics OLED and JSON parser libraries.</w:t>
             </w:r>
           </w:p>
         </w:tc>
@@ -4091,27 +4127,14 @@
             <w:r>
               <w:t xml:space="preserve"> of </w:t>
             </w:r>
-            <w:r>
-              <w:fldChar w:fldCharType="begin"/>
-            </w:r>
-            <w:r>
-              <w:instrText xml:space="preserve"> NUMPAGES  </w:instrText>
-            </w:r>
-            <w:r>
-              <w:fldChar w:fldCharType="separate"/>
-            </w:r>
-            <w:r>
-              <w:rPr>
-                <w:noProof/>
-              </w:rPr>
-              <w:t>2</w:t>
-            </w:r>
-            <w:r>
-              <w:rPr>
-                <w:noProof/>
-              </w:rPr>
-              <w:fldChar w:fldCharType="end"/>
-            </w:r>
+            <w:fldSimple w:instr=" NUMPAGES  ">
+              <w:r>
+                <w:rPr>
+                  <w:noProof/>
+                </w:rPr>
+                <w:t>2</w:t>
+              </w:r>
+            </w:fldSimple>
           </w:p>
         </w:sdtContent>
       </w:sdt>
@@ -10270,7 +10293,7 @@
   <w:style w:type="paragraph" w:default="1" w:styleId="Normal">
     <w:name w:val="Normal"/>
     <w:qFormat/>
-    <w:rsid w:val="00214C7E"/>
+    <w:rsid w:val="0051374B"/>
   </w:style>
   <w:style w:type="paragraph" w:styleId="Heading1">
     <w:name w:val="heading 1"/>
@@ -10389,7 +10412,7 @@
     <w:uiPriority w:val="1"/>
     <w:semiHidden/>
     <w:unhideWhenUsed/>
-    <w:rsid w:val="00214C7E"/>
+    <w:rsid w:val="0051374B"/>
   </w:style>
   <w:style w:type="table" w:default="1" w:styleId="TableNormal">
     <w:name w:val="Normal Table"/>
@@ -10411,7 +10434,7 @@
     <w:uiPriority w:val="99"/>
     <w:semiHidden/>
     <w:unhideWhenUsed/>
-    <w:rsid w:val="00214C7E"/>
+    <w:rsid w:val="0051374B"/>
   </w:style>
   <w:style w:type="character" w:customStyle="1" w:styleId="Heading1Char">
     <w:name w:val="Heading 1 Char"/>
@@ -11282,7 +11305,7 @@
 </file>
 
 <file path=customXml/itemProps1.xml><?xml version="1.0" encoding="utf-8"?>
-<ds:datastoreItem xmlns:ds="http://schemas.openxmlformats.org/officeDocument/2006/customXml" ds:itemID="{C4FA56B3-C687-4D9B-BBA8-9D4D5AB6A4ED}">
+<ds:datastoreItem xmlns:ds="http://schemas.openxmlformats.org/officeDocument/2006/customXml" ds:itemID="{A02F954F-0F4B-410A-9397-4E8A79938DB8}">
   <ds:schemaRefs>
     <ds:schemaRef ds:uri="http://schemas.openxmlformats.org/officeDocument/2006/bibliography"/>
   </ds:schemaRefs>

</xml_diff>